<commit_message>
Verslag v3 aangevuld, alleen aanbevelingen moeten nog
</commit_message>
<xml_diff>
--- a/Vossen & Konijnen adviesrapport v3.docx
+++ b/Vossen & Konijnen adviesrapport v3.docx
@@ -95,7 +95,7 @@
               </mc:Choice>
               <mc:Fallback>
                 <w:pict>
-                  <v:shapetype w14:anchorId="2BCF0302" id="_x0000_t32" coordsize="21600,21600" o:spt="32" o:oned="t" path="m,l21600,21600e" filled="f">
+                  <v:shapetype w14:anchorId="3B44B39A" id="_x0000_t32" coordsize="21600,21600" o:spt="32" o:oned="t" path="m,l21600,21600e" filled="f">
                     <v:path arrowok="t" fillok="f" o:connecttype="none"/>
                     <o:lock v:ext="edit" shapetype="t"/>
                   </v:shapetype>
@@ -720,7 +720,7 @@
       <w:pPr>
         <w:pStyle w:val="Heading1"/>
       </w:pPr>
-      <w:bookmarkStart w:id="0" w:name="_Toc410643287"/>
+      <w:bookmarkStart w:id="0" w:name="_Toc410647531"/>
       <w:r>
         <w:lastRenderedPageBreak/>
         <w:t>Samenvatting</w:t>
@@ -1021,7 +1021,7 @@
           <w:r>
             <w:fldChar w:fldCharType="separate"/>
           </w:r>
-          <w:hyperlink w:anchor="_Toc410643287" w:history="1">
+          <w:hyperlink w:anchor="_Toc410647531" w:history="1">
             <w:r>
               <w:rPr>
                 <w:rStyle w:val="Hyperlink"/>
@@ -1048,7 +1048,7 @@
                 <w:noProof/>
                 <w:webHidden/>
               </w:rPr>
-              <w:instrText xml:space="preserve"> PAGEREF _Toc410643287 \h </w:instrText>
+              <w:instrText xml:space="preserve"> PAGEREF _Toc410647531 \h </w:instrText>
             </w:r>
             <w:r>
               <w:rPr>
@@ -1091,7 +1091,7 @@
               <w:lang w:eastAsia="nl-NL"/>
             </w:rPr>
           </w:pPr>
-          <w:hyperlink w:anchor="_Toc410643288" w:history="1">
+          <w:hyperlink w:anchor="_Toc410647532" w:history="1">
             <w:r>
               <w:rPr>
                 <w:rStyle w:val="Hyperlink"/>
@@ -1118,7 +1118,7 @@
                 <w:noProof/>
                 <w:webHidden/>
               </w:rPr>
-              <w:instrText xml:space="preserve"> PAGEREF _Toc410643288 \h </w:instrText>
+              <w:instrText xml:space="preserve"> PAGEREF _Toc410647532 \h </w:instrText>
             </w:r>
             <w:r>
               <w:rPr>
@@ -1161,7 +1161,7 @@
               <w:lang w:eastAsia="nl-NL"/>
             </w:rPr>
           </w:pPr>
-          <w:hyperlink w:anchor="_Toc410643289" w:history="1">
+          <w:hyperlink w:anchor="_Toc410647533" w:history="1">
             <w:r>
               <w:rPr>
                 <w:rStyle w:val="Hyperlink"/>
@@ -1188,7 +1188,7 @@
                 <w:noProof/>
                 <w:webHidden/>
               </w:rPr>
-              <w:instrText xml:space="preserve"> PAGEREF _Toc410643289 \h </w:instrText>
+              <w:instrText xml:space="preserve"> PAGEREF _Toc410647533 \h </w:instrText>
             </w:r>
             <w:r>
               <w:rPr>
@@ -1231,7 +1231,7 @@
               <w:lang w:eastAsia="nl-NL"/>
             </w:rPr>
           </w:pPr>
-          <w:hyperlink w:anchor="_Toc410643290" w:history="1">
+          <w:hyperlink w:anchor="_Toc410647534" w:history="1">
             <w:r>
               <w:rPr>
                 <w:rStyle w:val="Hyperlink"/>
@@ -1258,7 +1258,7 @@
                 <w:noProof/>
                 <w:webHidden/>
               </w:rPr>
-              <w:instrText xml:space="preserve"> PAGEREF _Toc410643290 \h </w:instrText>
+              <w:instrText xml:space="preserve"> PAGEREF _Toc410647534 \h </w:instrText>
             </w:r>
             <w:r>
               <w:rPr>
@@ -1301,7 +1301,7 @@
               <w:lang w:eastAsia="nl-NL"/>
             </w:rPr>
           </w:pPr>
-          <w:hyperlink w:anchor="_Toc410643291" w:history="1">
+          <w:hyperlink w:anchor="_Toc410647535" w:history="1">
             <w:r>
               <w:rPr>
                 <w:rStyle w:val="Hyperlink"/>
@@ -1328,7 +1328,7 @@
                 <w:noProof/>
                 <w:webHidden/>
               </w:rPr>
-              <w:instrText xml:space="preserve"> PAGEREF _Toc410643291 \h </w:instrText>
+              <w:instrText xml:space="preserve"> PAGEREF _Toc410647535 \h </w:instrText>
             </w:r>
             <w:r>
               <w:rPr>
@@ -1371,7 +1371,7 @@
               <w:lang w:eastAsia="nl-NL"/>
             </w:rPr>
           </w:pPr>
-          <w:hyperlink w:anchor="_Toc410643292" w:history="1">
+          <w:hyperlink w:anchor="_Toc410647536" w:history="1">
             <w:r>
               <w:rPr>
                 <w:rStyle w:val="Hyperlink"/>
@@ -1398,7 +1398,7 @@
                 <w:noProof/>
                 <w:webHidden/>
               </w:rPr>
-              <w:instrText xml:space="preserve"> PAGEREF _Toc410643292 \h </w:instrText>
+              <w:instrText xml:space="preserve"> PAGEREF _Toc410647536 \h </w:instrText>
             </w:r>
             <w:r>
               <w:rPr>
@@ -1441,7 +1441,7 @@
               <w:lang w:eastAsia="nl-NL"/>
             </w:rPr>
           </w:pPr>
-          <w:hyperlink w:anchor="_Toc410643293" w:history="1">
+          <w:hyperlink w:anchor="_Toc410647537" w:history="1">
             <w:r>
               <w:rPr>
                 <w:rStyle w:val="Hyperlink"/>
@@ -1468,7 +1468,7 @@
                 <w:noProof/>
                 <w:webHidden/>
               </w:rPr>
-              <w:instrText xml:space="preserve"> PAGEREF _Toc410643293 \h </w:instrText>
+              <w:instrText xml:space="preserve"> PAGEREF _Toc410647537 \h </w:instrText>
             </w:r>
             <w:r>
               <w:rPr>
@@ -1511,7 +1511,7 @@
               <w:lang w:eastAsia="nl-NL"/>
             </w:rPr>
           </w:pPr>
-          <w:hyperlink w:anchor="_Toc410643294" w:history="1">
+          <w:hyperlink w:anchor="_Toc410647538" w:history="1">
             <w:r>
               <w:rPr>
                 <w:rStyle w:val="Hyperlink"/>
@@ -1538,7 +1538,7 @@
                 <w:noProof/>
                 <w:webHidden/>
               </w:rPr>
-              <w:instrText xml:space="preserve"> PAGEREF _Toc410643294 \h </w:instrText>
+              <w:instrText xml:space="preserve"> PAGEREF _Toc410647538 \h </w:instrText>
             </w:r>
             <w:r>
               <w:rPr>
@@ -1581,7 +1581,7 @@
               <w:lang w:eastAsia="nl-NL"/>
             </w:rPr>
           </w:pPr>
-          <w:hyperlink w:anchor="_Toc410643295" w:history="1">
+          <w:hyperlink w:anchor="_Toc410647539" w:history="1">
             <w:r>
               <w:rPr>
                 <w:rStyle w:val="Hyperlink"/>
@@ -1608,7 +1608,7 @@
                 <w:noProof/>
                 <w:webHidden/>
               </w:rPr>
-              <w:instrText xml:space="preserve"> PAGEREF _Toc410643295 \h </w:instrText>
+              <w:instrText xml:space="preserve"> PAGEREF _Toc410647539 \h </w:instrText>
             </w:r>
             <w:r>
               <w:rPr>
@@ -1651,7 +1651,7 @@
               <w:lang w:eastAsia="nl-NL"/>
             </w:rPr>
           </w:pPr>
-          <w:hyperlink w:anchor="_Toc410643296" w:history="1">
+          <w:hyperlink w:anchor="_Toc410647540" w:history="1">
             <w:r>
               <w:rPr>
                 <w:rStyle w:val="Hyperlink"/>
@@ -1678,7 +1678,7 @@
                 <w:noProof/>
                 <w:webHidden/>
               </w:rPr>
-              <w:instrText xml:space="preserve"> PAGEREF _Toc410643296 \h </w:instrText>
+              <w:instrText xml:space="preserve"> PAGEREF _Toc410647540 \h </w:instrText>
             </w:r>
             <w:r>
               <w:rPr>
@@ -1721,7 +1721,7 @@
               <w:lang w:eastAsia="nl-NL"/>
             </w:rPr>
           </w:pPr>
-          <w:hyperlink w:anchor="_Toc410643297" w:history="1">
+          <w:hyperlink w:anchor="_Toc410647541" w:history="1">
             <w:r>
               <w:rPr>
                 <w:rStyle w:val="Hyperlink"/>
@@ -1748,7 +1748,7 @@
                 <w:noProof/>
                 <w:webHidden/>
               </w:rPr>
-              <w:instrText xml:space="preserve"> PAGEREF _Toc410643297 \h </w:instrText>
+              <w:instrText xml:space="preserve"> PAGEREF _Toc410647541 \h </w:instrText>
             </w:r>
             <w:r>
               <w:rPr>
@@ -1791,7 +1791,7 @@
               <w:lang w:eastAsia="nl-NL"/>
             </w:rPr>
           </w:pPr>
-          <w:hyperlink w:anchor="_Toc410643298" w:history="1">
+          <w:hyperlink w:anchor="_Toc410647542" w:history="1">
             <w:r>
               <w:rPr>
                 <w:rStyle w:val="Hyperlink"/>
@@ -1818,7 +1818,7 @@
                 <w:noProof/>
                 <w:webHidden/>
               </w:rPr>
-              <w:instrText xml:space="preserve"> PAGEREF _Toc410643298 \h </w:instrText>
+              <w:instrText xml:space="preserve"> PAGEREF _Toc410647542 \h </w:instrText>
             </w:r>
             <w:r>
               <w:rPr>
@@ -1861,7 +1861,7 @@
               <w:lang w:eastAsia="nl-NL"/>
             </w:rPr>
           </w:pPr>
-          <w:hyperlink w:anchor="_Toc410643299" w:history="1">
+          <w:hyperlink w:anchor="_Toc410647543" w:history="1">
             <w:r>
               <w:rPr>
                 <w:rStyle w:val="Hyperlink"/>
@@ -1888,7 +1888,7 @@
                 <w:noProof/>
                 <w:webHidden/>
               </w:rPr>
-              <w:instrText xml:space="preserve"> PAGEREF _Toc410643299 \h </w:instrText>
+              <w:instrText xml:space="preserve"> PAGEREF _Toc410647543 \h </w:instrText>
             </w:r>
             <w:r>
               <w:rPr>
@@ -1931,7 +1931,7 @@
               <w:lang w:eastAsia="nl-NL"/>
             </w:rPr>
           </w:pPr>
-          <w:hyperlink w:anchor="_Toc410643300" w:history="1">
+          <w:hyperlink w:anchor="_Toc410647544" w:history="1">
             <w:r>
               <w:rPr>
                 <w:rStyle w:val="Hyperlink"/>
@@ -1958,7 +1958,7 @@
                 <w:noProof/>
                 <w:webHidden/>
               </w:rPr>
-              <w:instrText xml:space="preserve"> PAGEREF _Toc410643300 \h </w:instrText>
+              <w:instrText xml:space="preserve"> PAGEREF _Toc410647544 \h </w:instrText>
             </w:r>
             <w:r>
               <w:rPr>
@@ -2001,7 +2001,7 @@
               <w:lang w:eastAsia="nl-NL"/>
             </w:rPr>
           </w:pPr>
-          <w:hyperlink w:anchor="_Toc410643301" w:history="1">
+          <w:hyperlink w:anchor="_Toc410647545" w:history="1">
             <w:r>
               <w:rPr>
                 <w:rStyle w:val="Hyperlink"/>
@@ -2028,7 +2028,7 @@
                 <w:noProof/>
                 <w:webHidden/>
               </w:rPr>
-              <w:instrText xml:space="preserve"> PAGEREF _Toc410643301 \h </w:instrText>
+              <w:instrText xml:space="preserve"> PAGEREF _Toc410647545 \h </w:instrText>
             </w:r>
             <w:r>
               <w:rPr>
@@ -2071,7 +2071,7 @@
               <w:lang w:eastAsia="nl-NL"/>
             </w:rPr>
           </w:pPr>
-          <w:hyperlink w:anchor="_Toc410643302" w:history="1">
+          <w:hyperlink w:anchor="_Toc410647546" w:history="1">
             <w:r>
               <w:rPr>
                 <w:rStyle w:val="Hyperlink"/>
@@ -2098,7 +2098,7 @@
                 <w:noProof/>
                 <w:webHidden/>
               </w:rPr>
-              <w:instrText xml:space="preserve"> PAGEREF _Toc410643302 \h </w:instrText>
+              <w:instrText xml:space="preserve"> PAGEREF _Toc410647546 \h </w:instrText>
             </w:r>
             <w:r>
               <w:rPr>
@@ -2141,7 +2141,7 @@
               <w:lang w:eastAsia="nl-NL"/>
             </w:rPr>
           </w:pPr>
-          <w:hyperlink w:anchor="_Toc410643303" w:history="1">
+          <w:hyperlink w:anchor="_Toc410647547" w:history="1">
             <w:r>
               <w:rPr>
                 <w:rStyle w:val="Hyperlink"/>
@@ -2168,7 +2168,7 @@
                 <w:noProof/>
                 <w:webHidden/>
               </w:rPr>
-              <w:instrText xml:space="preserve"> PAGEREF _Toc410643303 \h </w:instrText>
+              <w:instrText xml:space="preserve"> PAGEREF _Toc410647547 \h </w:instrText>
             </w:r>
             <w:r>
               <w:rPr>
@@ -2211,7 +2211,7 @@
               <w:lang w:eastAsia="nl-NL"/>
             </w:rPr>
           </w:pPr>
-          <w:hyperlink w:anchor="_Toc410643304" w:history="1">
+          <w:hyperlink w:anchor="_Toc410647548" w:history="1">
             <w:r>
               <w:rPr>
                 <w:rStyle w:val="Hyperlink"/>
@@ -2238,7 +2238,7 @@
                 <w:noProof/>
                 <w:webHidden/>
               </w:rPr>
-              <w:instrText xml:space="preserve"> PAGEREF _Toc410643304 \h </w:instrText>
+              <w:instrText xml:space="preserve"> PAGEREF _Toc410647548 \h </w:instrText>
             </w:r>
             <w:r>
               <w:rPr>
@@ -2281,13 +2281,13 @@
               <w:lang w:eastAsia="nl-NL"/>
             </w:rPr>
           </w:pPr>
-          <w:hyperlink w:anchor="_Toc410643305" w:history="1">
+          <w:hyperlink w:anchor="_Toc410647549" w:history="1">
             <w:r>
               <w:rPr>
                 <w:rStyle w:val="Hyperlink"/>
                 <w:noProof/>
               </w:rPr>
-              <w:t>7. Bonus uitbreiding: de konijnenziekte</w:t>
+              <w:t>7. Bonus uitbreidingen</w:t>
             </w:r>
             <w:r>
               <w:rPr>
@@ -2308,7 +2308,7 @@
                 <w:noProof/>
                 <w:webHidden/>
               </w:rPr>
-              <w:instrText xml:space="preserve"> PAGEREF _Toc410643305 \h </w:instrText>
+              <w:instrText xml:space="preserve"> PAGEREF _Toc410647549 \h </w:instrText>
             </w:r>
             <w:r>
               <w:rPr>
@@ -2329,6 +2329,146 @@
                 <w:webHidden/>
               </w:rPr>
               <w:t>22</w:t>
+            </w:r>
+            <w:r>
+              <w:rPr>
+                <w:noProof/>
+                <w:webHidden/>
+              </w:rPr>
+              <w:fldChar w:fldCharType="end"/>
+            </w:r>
+          </w:hyperlink>
+        </w:p>
+        <w:p>
+          <w:pPr>
+            <w:pStyle w:val="TOC2"/>
+            <w:tabs>
+              <w:tab w:val="right" w:leader="dot" w:pos="9062"/>
+            </w:tabs>
+            <w:rPr>
+              <w:rFonts w:eastAsiaTheme="minorEastAsia"/>
+              <w:noProof/>
+              <w:lang w:eastAsia="nl-NL"/>
+            </w:rPr>
+          </w:pPr>
+          <w:hyperlink w:anchor="_Toc410647550" w:history="1">
+            <w:r>
+              <w:rPr>
+                <w:rStyle w:val="Hyperlink"/>
+                <w:noProof/>
+              </w:rPr>
+              <w:t>7.1 De konijnenziekte</w:t>
+            </w:r>
+            <w:r>
+              <w:rPr>
+                <w:noProof/>
+                <w:webHidden/>
+              </w:rPr>
+              <w:tab/>
+            </w:r>
+            <w:r>
+              <w:rPr>
+                <w:noProof/>
+                <w:webHidden/>
+              </w:rPr>
+              <w:fldChar w:fldCharType="begin"/>
+            </w:r>
+            <w:r>
+              <w:rPr>
+                <w:noProof/>
+                <w:webHidden/>
+              </w:rPr>
+              <w:instrText xml:space="preserve"> PAGEREF _Toc410647550 \h </w:instrText>
+            </w:r>
+            <w:r>
+              <w:rPr>
+                <w:noProof/>
+                <w:webHidden/>
+              </w:rPr>
+            </w:r>
+            <w:r>
+              <w:rPr>
+                <w:noProof/>
+                <w:webHidden/>
+              </w:rPr>
+              <w:fldChar w:fldCharType="separate"/>
+            </w:r>
+            <w:r>
+              <w:rPr>
+                <w:noProof/>
+                <w:webHidden/>
+              </w:rPr>
+              <w:t>22</w:t>
+            </w:r>
+            <w:r>
+              <w:rPr>
+                <w:noProof/>
+                <w:webHidden/>
+              </w:rPr>
+              <w:fldChar w:fldCharType="end"/>
+            </w:r>
+          </w:hyperlink>
+        </w:p>
+        <w:p>
+          <w:pPr>
+            <w:pStyle w:val="TOC2"/>
+            <w:tabs>
+              <w:tab w:val="right" w:leader="dot" w:pos="9062"/>
+            </w:tabs>
+            <w:rPr>
+              <w:rFonts w:eastAsiaTheme="minorEastAsia"/>
+              <w:noProof/>
+              <w:lang w:eastAsia="nl-NL"/>
+            </w:rPr>
+          </w:pPr>
+          <w:hyperlink w:anchor="_Toc410647551" w:history="1">
+            <w:r>
+              <w:rPr>
+                <w:rStyle w:val="Hyperlink"/>
+                <w:noProof/>
+              </w:rPr>
+              <w:t>7.2 Extra menu knoppen</w:t>
+            </w:r>
+            <w:r>
+              <w:rPr>
+                <w:noProof/>
+                <w:webHidden/>
+              </w:rPr>
+              <w:tab/>
+            </w:r>
+            <w:r>
+              <w:rPr>
+                <w:noProof/>
+                <w:webHidden/>
+              </w:rPr>
+              <w:fldChar w:fldCharType="begin"/>
+            </w:r>
+            <w:r>
+              <w:rPr>
+                <w:noProof/>
+                <w:webHidden/>
+              </w:rPr>
+              <w:instrText xml:space="preserve"> PAGEREF _Toc410647551 \h </w:instrText>
+            </w:r>
+            <w:r>
+              <w:rPr>
+                <w:noProof/>
+                <w:webHidden/>
+              </w:rPr>
+            </w:r>
+            <w:r>
+              <w:rPr>
+                <w:noProof/>
+                <w:webHidden/>
+              </w:rPr>
+              <w:fldChar w:fldCharType="separate"/>
+            </w:r>
+            <w:r>
+              <w:rPr>
+                <w:noProof/>
+                <w:webHidden/>
+              </w:rPr>
+              <w:t>24</w:t>
             </w:r>
             <w:r>
               <w:rPr>
@@ -2351,7 +2491,7 @@
               <w:lang w:eastAsia="nl-NL"/>
             </w:rPr>
           </w:pPr>
-          <w:hyperlink w:anchor="_Toc410643306" w:history="1">
+          <w:hyperlink w:anchor="_Toc410647552" w:history="1">
             <w:r>
               <w:rPr>
                 <w:rStyle w:val="Hyperlink"/>
@@ -2378,7 +2518,7 @@
                 <w:noProof/>
                 <w:webHidden/>
               </w:rPr>
-              <w:instrText xml:space="preserve"> PAGEREF _Toc410643306 \h </w:instrText>
+              <w:instrText xml:space="preserve"> PAGEREF _Toc410647552 \h </w:instrText>
             </w:r>
             <w:r>
               <w:rPr>
@@ -2398,7 +2538,7 @@
                 <w:noProof/>
                 <w:webHidden/>
               </w:rPr>
-              <w:t>24</w:t>
+              <w:t>25</w:t>
             </w:r>
             <w:r>
               <w:rPr>
@@ -2421,7 +2561,7 @@
               <w:lang w:eastAsia="nl-NL"/>
             </w:rPr>
           </w:pPr>
-          <w:hyperlink w:anchor="_Toc410643307" w:history="1">
+          <w:hyperlink w:anchor="_Toc410647553" w:history="1">
             <w:r>
               <w:rPr>
                 <w:rStyle w:val="Hyperlink"/>
@@ -2448,7 +2588,7 @@
                 <w:noProof/>
                 <w:webHidden/>
               </w:rPr>
-              <w:instrText xml:space="preserve"> PAGEREF _Toc410643307 \h </w:instrText>
+              <w:instrText xml:space="preserve"> PAGEREF _Toc410647553 \h </w:instrText>
             </w:r>
             <w:r>
               <w:rPr>
@@ -2468,7 +2608,7 @@
                 <w:noProof/>
                 <w:webHidden/>
               </w:rPr>
-              <w:t>24</w:t>
+              <w:t>26</w:t>
             </w:r>
             <w:r>
               <w:rPr>
@@ -2491,7 +2631,7 @@
               <w:lang w:eastAsia="nl-NL"/>
             </w:rPr>
           </w:pPr>
-          <w:hyperlink w:anchor="_Toc410643308" w:history="1">
+          <w:hyperlink w:anchor="_Toc410647554" w:history="1">
             <w:r>
               <w:rPr>
                 <w:rStyle w:val="Hyperlink"/>
@@ -2518,7 +2658,7 @@
                 <w:noProof/>
                 <w:webHidden/>
               </w:rPr>
-              <w:instrText xml:space="preserve"> PAGEREF _Toc410643308 \h </w:instrText>
+              <w:instrText xml:space="preserve"> PAGEREF _Toc410647554 \h </w:instrText>
             </w:r>
             <w:r>
               <w:rPr>
@@ -2538,7 +2678,7 @@
                 <w:noProof/>
                 <w:webHidden/>
               </w:rPr>
-              <w:t>24</w:t>
+              <w:t>26</w:t>
             </w:r>
             <w:r>
               <w:rPr>
@@ -2561,7 +2701,7 @@
               <w:lang w:eastAsia="nl-NL"/>
             </w:rPr>
           </w:pPr>
-          <w:hyperlink w:anchor="_Toc410643309" w:history="1">
+          <w:hyperlink w:anchor="_Toc410647555" w:history="1">
             <w:r>
               <w:rPr>
                 <w:rStyle w:val="Hyperlink"/>
@@ -2589,7 +2729,7 @@
                 <w:noProof/>
                 <w:webHidden/>
               </w:rPr>
-              <w:instrText xml:space="preserve"> PAGEREF _Toc410643309 \h </w:instrText>
+              <w:instrText xml:space="preserve"> PAGEREF _Toc410647555 \h </w:instrText>
             </w:r>
             <w:r>
               <w:rPr>
@@ -2609,7 +2749,7 @@
                 <w:noProof/>
                 <w:webHidden/>
               </w:rPr>
-              <w:t>24</w:t>
+              <w:t>26</w:t>
             </w:r>
             <w:r>
               <w:rPr>
@@ -2632,7 +2772,7 @@
               <w:lang w:eastAsia="nl-NL"/>
             </w:rPr>
           </w:pPr>
-          <w:hyperlink w:anchor="_Toc410643310" w:history="1">
+          <w:hyperlink w:anchor="_Toc410647556" w:history="1">
             <w:r>
               <w:rPr>
                 <w:rStyle w:val="Hyperlink"/>
@@ -2659,7 +2799,7 @@
                 <w:noProof/>
                 <w:webHidden/>
               </w:rPr>
-              <w:instrText xml:space="preserve"> PAGEREF _Toc410643310 \h </w:instrText>
+              <w:instrText xml:space="preserve"> PAGEREF _Toc410647556 \h </w:instrText>
             </w:r>
             <w:r>
               <w:rPr>
@@ -2679,7 +2819,7 @@
                 <w:noProof/>
                 <w:webHidden/>
               </w:rPr>
-              <w:t>25</w:t>
+              <w:t>27</w:t>
             </w:r>
             <w:r>
               <w:rPr>
@@ -2702,7 +2842,7 @@
               <w:lang w:eastAsia="nl-NL"/>
             </w:rPr>
           </w:pPr>
-          <w:hyperlink w:anchor="_Toc410643311" w:history="1">
+          <w:hyperlink w:anchor="_Toc410647557" w:history="1">
             <w:r>
               <w:rPr>
                 <w:rStyle w:val="Hyperlink"/>
@@ -2729,7 +2869,7 @@
                 <w:noProof/>
                 <w:webHidden/>
               </w:rPr>
-              <w:instrText xml:space="preserve"> PAGEREF _Toc410643311 \h </w:instrText>
+              <w:instrText xml:space="preserve"> PAGEREF _Toc410647557 \h </w:instrText>
             </w:r>
             <w:r>
               <w:rPr>
@@ -2749,7 +2889,7 @@
                 <w:noProof/>
                 <w:webHidden/>
               </w:rPr>
-              <w:t>26</w:t>
+              <w:t>28</w:t>
             </w:r>
             <w:r>
               <w:rPr>
@@ -2772,7 +2912,7 @@
               <w:lang w:eastAsia="nl-NL"/>
             </w:rPr>
           </w:pPr>
-          <w:hyperlink w:anchor="_Toc410643312" w:history="1">
+          <w:hyperlink w:anchor="_Toc410647558" w:history="1">
             <w:r>
               <w:rPr>
                 <w:rStyle w:val="Hyperlink"/>
@@ -2799,7 +2939,7 @@
                 <w:noProof/>
                 <w:webHidden/>
               </w:rPr>
-              <w:instrText xml:space="preserve"> PAGEREF _Toc410643312 \h </w:instrText>
+              <w:instrText xml:space="preserve"> PAGEREF _Toc410647558 \h </w:instrText>
             </w:r>
             <w:r>
               <w:rPr>
@@ -2819,7 +2959,7 @@
                 <w:noProof/>
                 <w:webHidden/>
               </w:rPr>
-              <w:t>27</w:t>
+              <w:t>29</w:t>
             </w:r>
             <w:r>
               <w:rPr>
@@ -2842,7 +2982,7 @@
               <w:lang w:eastAsia="nl-NL"/>
             </w:rPr>
           </w:pPr>
-          <w:hyperlink w:anchor="_Toc410643313" w:history="1">
+          <w:hyperlink w:anchor="_Toc410647559" w:history="1">
             <w:r>
               <w:rPr>
                 <w:rStyle w:val="Hyperlink"/>
@@ -2869,7 +3009,7 @@
                 <w:noProof/>
                 <w:webHidden/>
               </w:rPr>
-              <w:instrText xml:space="preserve"> PAGEREF _Toc410643313 \h </w:instrText>
+              <w:instrText xml:space="preserve"> PAGEREF _Toc410647559 \h </w:instrText>
             </w:r>
             <w:r>
               <w:rPr>
@@ -2889,7 +3029,7 @@
                 <w:noProof/>
                 <w:webHidden/>
               </w:rPr>
-              <w:t>29</w:t>
+              <w:t>31</w:t>
             </w:r>
             <w:r>
               <w:rPr>
@@ -3274,7 +3414,7 @@
       <w:r>
         <w:br w:type="page"/>
       </w:r>
-      <w:bookmarkStart w:id="4" w:name="_Toc410643288"/>
+      <w:bookmarkStart w:id="4" w:name="_Toc410647532"/>
       <w:r>
         <w:lastRenderedPageBreak/>
         <w:t xml:space="preserve">1. </w:t>
@@ -3639,7 +3779,7 @@
           <w:color w:val="FF0000"/>
         </w:rPr>
       </w:pPr>
-      <w:bookmarkStart w:id="5" w:name="_Toc410643289"/>
+      <w:bookmarkStart w:id="5" w:name="_Toc410647533"/>
       <w:r>
         <w:lastRenderedPageBreak/>
         <w:t xml:space="preserve">2. </w:t>
@@ -3838,7 +3978,7 @@
           <w:color w:val="FF0000"/>
         </w:rPr>
       </w:pPr>
-      <w:bookmarkStart w:id="6" w:name="_Toc410643290"/>
+      <w:bookmarkStart w:id="6" w:name="_Toc410647534"/>
       <w:r>
         <w:lastRenderedPageBreak/>
         <w:t xml:space="preserve">3. </w:t>
@@ -3983,7 +4123,7 @@
           <w:rStyle w:val="Heading1Char"/>
         </w:rPr>
       </w:pPr>
-      <w:bookmarkStart w:id="7" w:name="_Toc410643291"/>
+      <w:bookmarkStart w:id="7" w:name="_Toc410647535"/>
       <w:r>
         <w:rPr>
           <w:rStyle w:val="Heading1Char"/>
@@ -4027,7 +4167,7 @@
       <w:pPr>
         <w:pStyle w:val="Heading2"/>
       </w:pPr>
-      <w:bookmarkStart w:id="8" w:name="_Toc410643292"/>
+      <w:bookmarkStart w:id="8" w:name="_Toc410647536"/>
       <w:r>
         <w:t xml:space="preserve">4.1 Gebruik </w:t>
       </w:r>
@@ -4059,7 +4199,7 @@
       <w:pPr>
         <w:pStyle w:val="Heading2"/>
       </w:pPr>
-      <w:bookmarkStart w:id="9" w:name="_Toc410643293"/>
+      <w:bookmarkStart w:id="9" w:name="_Toc410647537"/>
       <w:r>
         <w:t xml:space="preserve">4.2 </w:t>
       </w:r>
@@ -4291,7 +4431,7 @@
       <w:pPr>
         <w:pStyle w:val="Heading2"/>
       </w:pPr>
-      <w:bookmarkStart w:id="10" w:name="_Toc410643294"/>
+      <w:bookmarkStart w:id="10" w:name="_Toc410647538"/>
       <w:r>
         <w:lastRenderedPageBreak/>
         <w:t xml:space="preserve">4.3 </w:t>
@@ -4390,7 +4530,7 @@
         </w:rPr>
         <w:br/>
       </w:r>
-      <w:bookmarkStart w:id="11" w:name="_Toc410643295"/>
+      <w:bookmarkStart w:id="11" w:name="_Toc410647539"/>
       <w:r>
         <w:t xml:space="preserve">4.4 </w:t>
       </w:r>
@@ -4677,7 +4817,7 @@
       <w:pPr>
         <w:pStyle w:val="Heading2"/>
       </w:pPr>
-      <w:bookmarkStart w:id="12" w:name="_Toc410643296"/>
+      <w:bookmarkStart w:id="12" w:name="_Toc410647540"/>
       <w:r>
         <w:lastRenderedPageBreak/>
         <w:t xml:space="preserve">4.5 </w:t>
@@ -4871,7 +5011,7 @@
           <w:rStyle w:val="Heading1Char"/>
         </w:rPr>
       </w:pPr>
-      <w:bookmarkStart w:id="13" w:name="_Toc410643297"/>
+      <w:bookmarkStart w:id="13" w:name="_Toc410647541"/>
       <w:r>
         <w:rPr>
           <w:rStyle w:val="Heading1Char"/>
@@ -4905,7 +5045,7 @@
       <w:pPr>
         <w:pStyle w:val="Heading2"/>
       </w:pPr>
-      <w:bookmarkStart w:id="14" w:name="_Toc410643298"/>
+      <w:bookmarkStart w:id="14" w:name="_Toc410647542"/>
       <w:r>
         <w:t xml:space="preserve">5.1 </w:t>
       </w:r>
@@ -5058,7 +5198,7 @@
       <w:pPr>
         <w:pStyle w:val="Heading2"/>
       </w:pPr>
-      <w:bookmarkStart w:id="15" w:name="_Toc410643299"/>
+      <w:bookmarkStart w:id="15" w:name="_Toc410647543"/>
       <w:r>
         <w:t xml:space="preserve">5.2 </w:t>
       </w:r>
@@ -7381,7 +7521,7 @@
           <w:rStyle w:val="Heading1Char"/>
         </w:rPr>
       </w:pPr>
-      <w:bookmarkStart w:id="16" w:name="_Toc410643300"/>
+      <w:bookmarkStart w:id="16" w:name="_Toc410647544"/>
       <w:r>
         <w:rPr>
           <w:rStyle w:val="Heading1Char"/>
@@ -7432,7 +7572,7 @@
           <w:bCs/>
         </w:rPr>
       </w:pPr>
-      <w:bookmarkStart w:id="17" w:name="_Toc410643301"/>
+      <w:bookmarkStart w:id="17" w:name="_Toc410647545"/>
       <w:r>
         <w:rPr>
           <w:rStyle w:val="Heading2Char"/>
@@ -7547,7 +7687,7 @@
         <w:pStyle w:val="Heading2"/>
         <w:spacing w:before="0"/>
       </w:pPr>
-      <w:bookmarkStart w:id="18" w:name="_Toc410643302"/>
+      <w:bookmarkStart w:id="18" w:name="_Toc410647546"/>
       <w:r>
         <w:lastRenderedPageBreak/>
         <w:t xml:space="preserve">6.2 </w:t>
@@ -8526,7 +8666,7 @@
       <w:pPr>
         <w:pStyle w:val="Heading2"/>
       </w:pPr>
-      <w:bookmarkStart w:id="19" w:name="_Toc410643303"/>
+      <w:bookmarkStart w:id="19" w:name="_Toc410647547"/>
       <w:r>
         <w:t xml:space="preserve">6.3 </w:t>
       </w:r>
@@ -9004,7 +9144,7 @@
       <w:pPr>
         <w:pStyle w:val="Heading2"/>
       </w:pPr>
-      <w:bookmarkStart w:id="20" w:name="_Toc410643304"/>
+      <w:bookmarkStart w:id="20" w:name="_Toc410647548"/>
       <w:r>
         <w:lastRenderedPageBreak/>
         <w:t>6.4 De toerist</w:t>
@@ -9168,7 +9308,7 @@
           <w:rStyle w:val="Heading1Char"/>
         </w:rPr>
       </w:pPr>
-      <w:bookmarkStart w:id="21" w:name="_Toc410643305"/>
+      <w:bookmarkStart w:id="21" w:name="_Toc410647549"/>
       <w:r>
         <w:rPr>
           <w:rStyle w:val="Heading1Char"/>
@@ -9188,13 +9328,13 @@
         </w:rPr>
         <w:t>en</w:t>
       </w:r>
+      <w:bookmarkEnd w:id="21"/>
       <w:r>
         <w:rPr>
           <w:rStyle w:val="Heading1Char"/>
         </w:rPr>
         <w:t xml:space="preserve"> </w:t>
       </w:r>
-      <w:bookmarkEnd w:id="21"/>
     </w:p>
     <w:p>
       <w:pPr>
@@ -9211,6 +9351,7 @@
       <w:pPr>
         <w:pStyle w:val="Heading2"/>
       </w:pPr>
+      <w:bookmarkStart w:id="22" w:name="_Toc410647550"/>
       <w:r>
         <w:t xml:space="preserve">7.1 </w:t>
       </w:r>
@@ -9230,6 +9371,7 @@
         </w:rPr>
         <w:t>e konijnenziekte</w:t>
       </w:r>
+      <w:bookmarkEnd w:id="22"/>
     </w:p>
     <w:p>
       <w:pPr>
@@ -13053,10 +13195,146 @@
       </w:r>
     </w:p>
     <w:p/>
+    <w:p>
+      <w:pPr>
+        <w:rPr>
+          <w:rFonts w:asciiTheme="majorHAnsi" w:eastAsiaTheme="majorEastAsia" w:hAnsiTheme="majorHAnsi" w:cstheme="majorBidi"/>
+          <w:bCs/>
+          <w:color w:val="ED7D31" w:themeColor="accent2"/>
+          <w:sz w:val="26"/>
+          <w:szCs w:val="26"/>
+        </w:rPr>
+      </w:pPr>
+      <w:bookmarkStart w:id="23" w:name="_Toc410643521"/>
+      <w:r>
+        <w:br w:type="page"/>
+      </w:r>
+    </w:p>
+    <w:p>
+      <w:pPr>
+        <w:pStyle w:val="Heading2"/>
+      </w:pPr>
+      <w:bookmarkStart w:id="24" w:name="_Toc410647551"/>
+      <w:r>
+        <w:lastRenderedPageBreak/>
+        <w:t>7.2</w:t>
+      </w:r>
+      <w:r>
+        <w:t xml:space="preserve"> Extra menu knoppen</w:t>
+      </w:r>
+      <w:bookmarkEnd w:id="23"/>
+      <w:bookmarkEnd w:id="24"/>
+    </w:p>
+    <w:p>
+      <w:r>
+        <w:t xml:space="preserve">De nieuwe applicatie is met nog een </w:t>
+      </w:r>
+      <w:r>
+        <w:t xml:space="preserve">bonus uitgebreid. </w:t>
+      </w:r>
+      <w:r>
+        <w:t>Deze aanvulling bestaat uit een vijftal nieuwe knoppen welke geïmplementeerd zijn in het gebruikerspaneel. Met behulp van deze knoppen is het mogelijk om ti</w:t>
+      </w:r>
+      <w:r>
+        <w:t>jdens de simulatie nieuwe actors aan de simulatie toe te voegen</w:t>
+      </w:r>
+      <w:r>
+        <w:t>. Dat kan erg handig zijn als er bijvoorbeeld een diersoort uitgestorven</w:t>
+      </w:r>
+      <w:r>
+        <w:t xml:space="preserve"> is. Hierdoor kan de gebruiker nieuwe actors toevoegen.</w:t>
+      </w:r>
+    </w:p>
+    <w:p>
+      <w:r>
+        <w:t>Elke klik op éé</w:t>
+      </w:r>
+      <w:r>
+        <w:t>n van de vijf knoppen</w:t>
+      </w:r>
+      <w:r>
+        <w:t xml:space="preserve"> zal er voor zorgen dat de actor</w:t>
+      </w:r>
+      <w:r>
+        <w:t xml:space="preserve"> </w:t>
+      </w:r>
+      <w:r>
+        <w:t>die</w:t>
+      </w:r>
+      <w:r>
+        <w:t xml:space="preserve"> bij de knop hoort in de volgende stap wordt toegevoegd. </w:t>
+      </w:r>
+      <w:r>
+        <w:t>Dit maakt het mogelijk om verschillende scenario’s uit te proberen in de simulatie.</w:t>
+      </w:r>
+    </w:p>
     <w:p/>
     <w:p>
-      <w:bookmarkStart w:id="22" w:name="_GoBack"/>
-      <w:bookmarkEnd w:id="22"/>
+      <w:pPr>
+        <w:keepNext/>
+      </w:pPr>
+      <w:r>
+        <w:rPr>
+          <w:noProof/>
+          <w:lang w:eastAsia="nl-NL"/>
+        </w:rPr>
+        <w:drawing>
+          <wp:inline distT="0" distB="0" distL="0" distR="0" wp14:anchorId="1E7326EF" wp14:editId="42A96961">
+            <wp:extent cx="5760720" cy="3472601"/>
+            <wp:effectExtent l="0" t="0" r="0" b="0"/>
+            <wp:docPr id="24" name="Afbeelding 24"/>
+            <wp:cNvGraphicFramePr>
+              <a:graphicFrameLocks xmlns:a="http://schemas.openxmlformats.org/drawingml/2006/main" noChangeAspect="1"/>
+            </wp:cNvGraphicFramePr>
+            <a:graphic xmlns:a="http://schemas.openxmlformats.org/drawingml/2006/main">
+              <a:graphicData uri="http://schemas.openxmlformats.org/drawingml/2006/picture">
+                <pic:pic xmlns:pic="http://schemas.openxmlformats.org/drawingml/2006/picture">
+                  <pic:nvPicPr>
+                    <pic:cNvPr id="0" name=""/>
+                    <pic:cNvPicPr/>
+                  </pic:nvPicPr>
+                  <pic:blipFill>
+                    <a:blip r:embed="rId23"/>
+                    <a:stretch>
+                      <a:fillRect/>
+                    </a:stretch>
+                  </pic:blipFill>
+                  <pic:spPr>
+                    <a:xfrm>
+                      <a:off x="0" y="0"/>
+                      <a:ext cx="5760720" cy="3472601"/>
+                    </a:xfrm>
+                    <a:prstGeom prst="rect">
+                      <a:avLst/>
+                    </a:prstGeom>
+                  </pic:spPr>
+                </pic:pic>
+              </a:graphicData>
+            </a:graphic>
+          </wp:inline>
+        </w:drawing>
+      </w:r>
+    </w:p>
+    <w:p>
+      <w:pPr>
+        <w:pStyle w:val="Caption"/>
+        <w:jc w:val="center"/>
+      </w:pPr>
+      <w:r>
+        <w:t>Figuur 6.5.</w:t>
+      </w:r>
+      <w:r>
+        <w:t xml:space="preserve">1 - Screenshot van V&amp;K applicatie </w:t>
+      </w:r>
+      <w:r>
+        <w:t>met links de nieuwe menuknoppen</w:t>
+      </w:r>
+      <w:r>
+        <w:t xml:space="preserve"> (v3.0)</w:t>
+      </w:r>
+    </w:p>
+    <w:p/>
+    <w:p>
       <w:r>
         <w:br w:type="page"/>
       </w:r>
@@ -13068,7 +13346,7 @@
           <w:rStyle w:val="Heading1Char"/>
         </w:rPr>
       </w:pPr>
-      <w:bookmarkStart w:id="23" w:name="_Toc410643306"/>
+      <w:bookmarkStart w:id="25" w:name="_Toc410647552"/>
       <w:r>
         <w:rPr>
           <w:rStyle w:val="Heading1Char"/>
@@ -13082,7 +13360,7 @@
         </w:rPr>
         <w:t>Conclusie</w:t>
       </w:r>
-      <w:bookmarkEnd w:id="23"/>
+      <w:bookmarkEnd w:id="25"/>
     </w:p>
     <w:p>
       <w:pPr>
@@ -13101,7 +13379,13 @@
         <w:t>Hierdoor is e</w:t>
       </w:r>
       <w:r>
-        <w:t xml:space="preserve">lke simulatie is weer anders. </w:t>
+        <w:t>lke simulatie is weer anders</w:t>
+      </w:r>
+      <w:r>
+        <w:t xml:space="preserve"> en is er nog meer data beschikbaar voor de gebruiker</w:t>
+      </w:r>
+      <w:r>
+        <w:t xml:space="preserve">. </w:t>
       </w:r>
     </w:p>
     <w:p>
@@ -13191,7 +13475,13 @@
         <w:t xml:space="preserve">het geheel </w:t>
       </w:r>
       <w:r>
-        <w:t>naar eigen wens loopt. Met de extra grafieken en geluiden die aan de applicatie zijn toegevoegd krijgt de gebruiker veel f</w:t>
+        <w:t xml:space="preserve">naar eigen wens loopt. Met de extra grafieken en geluiden die aan de applicatie zijn toegevoegd krijgt de gebruiker veel </w:t>
+      </w:r>
+      <w:r>
+        <w:t xml:space="preserve">meer </w:t>
+      </w:r>
+      <w:r>
+        <w:t>f</w:t>
       </w:r>
       <w:r>
         <w:t xml:space="preserve">eedback terug van de simulatie. Dit helpt op zijn beurt de gebruiker weer bij het onderzoek </w:t>
@@ -13207,26 +13497,36 @@
       <w:pPr>
         <w:jc w:val="both"/>
       </w:pPr>
-    </w:p>
-    <w:p>
-      <w:r>
-        <w:rPr>
-          <w:rStyle w:val="CommentReference"/>
-        </w:rPr>
-        <w:commentReference w:id="24"/>
+      <w:r>
+        <w:t xml:space="preserve">De Vossen &amp; Konijnen applicatie is nu helemaal naar wens van de opdrachtgever uitgebreid en zal daardoor meer waardevolle informatie bieden voor zijn cliënten. </w:t>
       </w:r>
     </w:p>
     <w:p/>
     <w:p/>
+    <w:p/>
+    <w:p>
+      <w:pPr>
+        <w:rPr>
+          <w:rFonts w:asciiTheme="majorHAnsi" w:eastAsiaTheme="majorEastAsia" w:hAnsiTheme="majorHAnsi" w:cstheme="majorBidi"/>
+          <w:color w:val="ED7D31" w:themeColor="accent2"/>
+          <w:sz w:val="32"/>
+          <w:szCs w:val="32"/>
+        </w:rPr>
+      </w:pPr>
+      <w:r>
+        <w:br w:type="page"/>
+      </w:r>
+    </w:p>
     <w:p>
       <w:pPr>
         <w:pStyle w:val="Heading1"/>
       </w:pPr>
-      <w:bookmarkStart w:id="25" w:name="_Toc410643307"/>
-      <w:r>
+      <w:bookmarkStart w:id="26" w:name="_Toc410647553"/>
+      <w:r>
+        <w:lastRenderedPageBreak/>
         <w:t>9. Aanbevelingen</w:t>
       </w:r>
-      <w:bookmarkEnd w:id="25"/>
+      <w:bookmarkEnd w:id="26"/>
     </w:p>
     <w:p/>
     <w:p>
@@ -13236,19 +13536,58 @@
           <w:rStyle w:val="Heading2Char"/>
         </w:rPr>
       </w:pPr>
-      <w:bookmarkStart w:id="26" w:name="_Toc410643308"/>
-      <w:commentRangeStart w:id="27"/>
+      <w:bookmarkStart w:id="27" w:name="_Toc410647554"/>
       <w:r>
         <w:rPr>
           <w:rStyle w:val="Heading2Char"/>
         </w:rPr>
         <w:t>9.1 Threading</w:t>
       </w:r>
-      <w:bookmarkEnd w:id="26"/>
+      <w:bookmarkEnd w:id="27"/>
     </w:p>
     <w:p>
       <w:pPr>
         <w:pStyle w:val="NoSpacing"/>
+      </w:pPr>
+    </w:p>
+    <w:p>
+      <w:pPr>
+        <w:pStyle w:val="NoSpacing"/>
+      </w:pPr>
+    </w:p>
+    <w:p>
+      <w:pPr>
+        <w:pStyle w:val="NoSpacing"/>
+      </w:pPr>
+    </w:p>
+    <w:p>
+      <w:pPr>
+        <w:pStyle w:val="NoSpacing"/>
+      </w:pPr>
+    </w:p>
+    <w:p>
+      <w:pPr>
+        <w:pStyle w:val="NoSpacing"/>
+      </w:pPr>
+    </w:p>
+    <w:p>
+      <w:pPr>
+        <w:pStyle w:val="NoSpacing"/>
+      </w:pPr>
+    </w:p>
+    <w:p>
+      <w:pPr>
+        <w:pStyle w:val="NoSpacing"/>
+      </w:pPr>
+    </w:p>
+    <w:p>
+      <w:pPr>
+        <w:pStyle w:val="NoSpacing"/>
+      </w:pPr>
+    </w:p>
+    <w:p>
+      <w:pPr>
+        <w:pStyle w:val="NoSpacing"/>
         <w:rPr>
           <w:rStyle w:val="Heading2Char"/>
         </w:rPr>
@@ -13259,29 +13598,34 @@
       <w:r>
         <w:br/>
       </w:r>
-      <w:bookmarkStart w:id="28" w:name="_Toc410643309"/>
+      <w:bookmarkStart w:id="28" w:name="_Toc410647555"/>
       <w:r>
         <w:rPr>
           <w:rStyle w:val="Heading2Char"/>
         </w:rPr>
         <w:t>9.2 Simulatie parameters</w:t>
       </w:r>
-      <w:commentRangeEnd w:id="27"/>
-      <w:r>
-        <w:rPr>
-          <w:rStyle w:val="Heading2Char"/>
-        </w:rPr>
-        <w:commentReference w:id="27"/>
-      </w:r>
       <w:bookmarkEnd w:id="28"/>
     </w:p>
     <w:p>
       <w:pPr>
         <w:pStyle w:val="NoSpacing"/>
+      </w:pPr>
+    </w:p>
+    <w:p>
+      <w:pPr>
+        <w:pStyle w:val="NoSpacing"/>
+      </w:pPr>
+    </w:p>
+    <w:p>
+      <w:pPr>
+        <w:pStyle w:val="NoSpacing"/>
         <w:rPr>
           <w:rFonts w:eastAsiaTheme="majorEastAsia"/>
         </w:rPr>
       </w:pPr>
+      <w:bookmarkStart w:id="29" w:name="_GoBack"/>
+      <w:bookmarkEnd w:id="29"/>
       <w:r>
         <w:br/>
       </w:r>
@@ -13296,12 +13640,12 @@
       <w:r>
         <w:br w:type="page"/>
       </w:r>
-      <w:bookmarkStart w:id="29" w:name="_Toc410643310"/>
+      <w:bookmarkStart w:id="30" w:name="_Toc410647556"/>
       <w:r>
         <w:lastRenderedPageBreak/>
         <w:t>Literatuurlijst</w:t>
       </w:r>
-      <w:bookmarkEnd w:id="29"/>
+      <w:bookmarkEnd w:id="30"/>
     </w:p>
     <w:p/>
     <w:p>
@@ -13350,7 +13694,7 @@
           <w:rStyle w:val="Heading1Char"/>
         </w:rPr>
       </w:pPr>
-      <w:bookmarkStart w:id="30" w:name="_Toc410643311"/>
+      <w:bookmarkStart w:id="31" w:name="_Toc410647557"/>
       <w:r>
         <w:rPr>
           <w:rStyle w:val="Heading1Char"/>
@@ -13388,7 +13732,7 @@
         </w:rPr>
         <w:t xml:space="preserve"> van de groep</w:t>
       </w:r>
-      <w:bookmarkEnd w:id="30"/>
+      <w:bookmarkEnd w:id="31"/>
     </w:p>
     <w:p>
       <w:r>
@@ -13432,7 +13776,7 @@
       <w:pPr>
         <w:pStyle w:val="Heading1"/>
       </w:pPr>
-      <w:bookmarkStart w:id="31" w:name="_Toc410643312"/>
+      <w:bookmarkStart w:id="32" w:name="_Toc410647558"/>
       <w:r>
         <w:rPr>
           <w:rStyle w:val="Heading1Char"/>
@@ -13455,7 +13799,7 @@
       <w:r>
         <w:t>Individuele bijdrage per groepslid</w:t>
       </w:r>
-      <w:bookmarkEnd w:id="31"/>
+      <w:bookmarkEnd w:id="32"/>
     </w:p>
     <w:p>
       <w:r>
@@ -13845,7 +14189,7 @@
       <w:pPr>
         <w:pStyle w:val="Heading1"/>
       </w:pPr>
-      <w:bookmarkStart w:id="32" w:name="_Toc410643313"/>
+      <w:bookmarkStart w:id="33" w:name="_Toc410647559"/>
       <w:r>
         <w:lastRenderedPageBreak/>
         <w:t xml:space="preserve">Bijlage C </w:t>
@@ -13859,9 +14203,59 @@
       <w:r>
         <w:t>assessment</w:t>
       </w:r>
-      <w:bookmarkEnd w:id="32"/>
+      <w:bookmarkEnd w:id="33"/>
       <w:r>
         <w:t xml:space="preserve"> </w:t>
+      </w:r>
+    </w:p>
+    <w:p/>
+    <w:p>
+      <w:r>
+        <w:rPr>
+          <w:noProof/>
+          <w:lang w:eastAsia="nl-NL"/>
+        </w:rPr>
+        <w:drawing>
+          <wp:inline distT="0" distB="0" distL="0" distR="0" wp14:anchorId="66052A92" wp14:editId="54A45925">
+            <wp:extent cx="5760720" cy="6424930"/>
+            <wp:effectExtent l="0" t="0" r="0" b="0"/>
+            <wp:docPr id="26" name="Picture 26"/>
+            <wp:cNvGraphicFramePr>
+              <a:graphicFrameLocks xmlns:a="http://schemas.openxmlformats.org/drawingml/2006/main" noChangeAspect="1"/>
+            </wp:cNvGraphicFramePr>
+            <a:graphic xmlns:a="http://schemas.openxmlformats.org/drawingml/2006/main">
+              <a:graphicData uri="http://schemas.openxmlformats.org/drawingml/2006/picture">
+                <pic:pic xmlns:pic="http://schemas.openxmlformats.org/drawingml/2006/picture">
+                  <pic:nvPicPr>
+                    <pic:cNvPr id="26" name="Peerassessment.PNG"/>
+                    <pic:cNvPicPr/>
+                  </pic:nvPicPr>
+                  <pic:blipFill>
+                    <a:blip r:embed="rId24">
+                      <a:extLst>
+                        <a:ext uri="{28A0092B-C50C-407E-A947-70E740481C1C}">
+                          <a14:useLocalDpi xmlns:a14="http://schemas.microsoft.com/office/drawing/2010/main" val="0"/>
+                        </a:ext>
+                      </a:extLst>
+                    </a:blip>
+                    <a:stretch>
+                      <a:fillRect/>
+                    </a:stretch>
+                  </pic:blipFill>
+                  <pic:spPr>
+                    <a:xfrm>
+                      <a:off x="0" y="0"/>
+                      <a:ext cx="5760720" cy="6424930"/>
+                    </a:xfrm>
+                    <a:prstGeom prst="rect">
+                      <a:avLst/>
+                    </a:prstGeom>
+                  </pic:spPr>
+                </pic:pic>
+              </a:graphicData>
+            </a:graphic>
+          </wp:inline>
+        </w:drawing>
       </w:r>
     </w:p>
     <w:sectPr>
@@ -13875,50 +14269,6 @@
     </w:sectPr>
   </w:body>
 </w:document>
-</file>
-
-<file path=word/comments.xml><?xml version="1.0" encoding="utf-8"?>
-<w:comments xmlns:wpc="http://schemas.microsoft.com/office/word/2010/wordprocessingCanvas" xmlns:mc="http://schemas.openxmlformats.org/markup-compatibility/2006" xmlns:o="urn:schemas-microsoft-com:office:office" xmlns:r="http://schemas.openxmlformats.org/officeDocument/2006/relationships" xmlns:m="http://schemas.openxmlformats.org/officeDocument/2006/math" xmlns:v="urn:schemas-microsoft-com:vml" xmlns:wp14="http://schemas.microsoft.com/office/word/2010/wordprocessingDrawing" xmlns:wp="http://schemas.openxmlformats.org/drawingml/2006/wordprocessingDrawing" xmlns:w10="urn:schemas-microsoft-com:office:word" xmlns:w="http://schemas.openxmlformats.org/wordprocessingml/2006/main" xmlns:w14="http://schemas.microsoft.com/office/word/2010/wordml" xmlns:w15="http://schemas.microsoft.com/office/word/2012/wordml" xmlns:wpg="http://schemas.microsoft.com/office/word/2010/wordprocessingGroup" xmlns:wpi="http://schemas.microsoft.com/office/word/2010/wordprocessingInk" xmlns:wne="http://schemas.microsoft.com/office/word/2006/wordml" xmlns:wps="http://schemas.microsoft.com/office/word/2010/wordprocessingShape" mc:Ignorable="w14 w15 wp14">
-  <w:comment w:id="24" w:author="Rick van der Poel" w:date="2015-02-01T15:57:00Z" w:initials="RvdP">
-    <w:p>
-      <w:pPr>
-        <w:pStyle w:val="CommentText"/>
-      </w:pPr>
-      <w:r>
-        <w:rPr>
-          <w:rStyle w:val="CommentReference"/>
-        </w:rPr>
-        <w:annotationRef/>
-      </w:r>
-      <w:r>
-        <w:t>Nog een goede slotzin nodig</w:t>
-      </w:r>
-    </w:p>
-  </w:comment>
-  <w:comment w:id="27" w:author="Rick van der Poel" w:date="2015-02-01T16:00:00Z" w:initials="RvdP">
-    <w:p>
-      <w:pPr>
-        <w:pStyle w:val="CommentText"/>
-      </w:pPr>
-      <w:r>
-        <w:rPr>
-          <w:rStyle w:val="CommentReference"/>
-        </w:rPr>
-        <w:annotationRef/>
-      </w:r>
-      <w:r>
-        <w:t>Moet nog wat voor geschreven worden</w:t>
-      </w:r>
-    </w:p>
-  </w:comment>
-</w:comments>
-</file>
-
-<file path=word/commentsExtended.xml><?xml version="1.0" encoding="utf-8"?>
-<w15:commentsEx xmlns:wpc="http://schemas.microsoft.com/office/word/2010/wordprocessingCanvas" xmlns:mc="http://schemas.openxmlformats.org/markup-compatibility/2006" xmlns:o="urn:schemas-microsoft-com:office:office" xmlns:r="http://schemas.openxmlformats.org/officeDocument/2006/relationships" xmlns:m="http://schemas.openxmlformats.org/officeDocument/2006/math" xmlns:v="urn:schemas-microsoft-com:vml" xmlns:wp14="http://schemas.microsoft.com/office/word/2010/wordprocessingDrawing" xmlns:wp="http://schemas.openxmlformats.org/drawingml/2006/wordprocessingDrawing" xmlns:w10="urn:schemas-microsoft-com:office:word" xmlns:w="http://schemas.openxmlformats.org/wordprocessingml/2006/main" xmlns:w14="http://schemas.microsoft.com/office/word/2010/wordml" xmlns:w15="http://schemas.microsoft.com/office/word/2012/wordml" xmlns:wpg="http://schemas.microsoft.com/office/word/2010/wordprocessingGroup" xmlns:wpi="http://schemas.microsoft.com/office/word/2010/wordprocessingInk" xmlns:wne="http://schemas.microsoft.com/office/word/2006/wordml" xmlns:wps="http://schemas.microsoft.com/office/word/2010/wordprocessingShape" mc:Ignorable="w14 w15 wp14">
-  <w15:commentEx w15:paraId="6FCC8D96" w15:done="0"/>
-  <w15:commentEx w15:paraId="5CAD1B0D" w15:done="0"/>
-</w15:commentsEx>
 </file>
 
 <file path=word/endnotes.xml><?xml version="1.0" encoding="utf-8"?>
@@ -13975,7 +14325,7 @@
           <w:rPr>
             <w:noProof/>
           </w:rPr>
-          <w:t>24</w:t>
+          <w:t>23</w:t>
         </w:r>
         <w:r>
           <w:rPr>
@@ -15021,14 +15371,6 @@
     <w:abstractNumId w:val="1"/>
   </w:num>
 </w:numbering>
-</file>
-
-<file path=word/people.xml><?xml version="1.0" encoding="utf-8"?>
-<w15:people xmlns:wpc="http://schemas.microsoft.com/office/word/2010/wordprocessingCanvas" xmlns:mc="http://schemas.openxmlformats.org/markup-compatibility/2006" xmlns:o="urn:schemas-microsoft-com:office:office" xmlns:r="http://schemas.openxmlformats.org/officeDocument/2006/relationships" xmlns:m="http://schemas.openxmlformats.org/officeDocument/2006/math" xmlns:v="urn:schemas-microsoft-com:vml" xmlns:wp14="http://schemas.microsoft.com/office/word/2010/wordprocessingDrawing" xmlns:wp="http://schemas.openxmlformats.org/drawingml/2006/wordprocessingDrawing" xmlns:w10="urn:schemas-microsoft-com:office:word" xmlns:w="http://schemas.openxmlformats.org/wordprocessingml/2006/main" xmlns:w14="http://schemas.microsoft.com/office/word/2010/wordml" xmlns:w15="http://schemas.microsoft.com/office/word/2012/wordml" xmlns:wpg="http://schemas.microsoft.com/office/word/2010/wordprocessingGroup" xmlns:wpi="http://schemas.microsoft.com/office/word/2010/wordprocessingInk" xmlns:wne="http://schemas.microsoft.com/office/word/2006/wordml" xmlns:wps="http://schemas.microsoft.com/office/word/2010/wordprocessingShape" mc:Ignorable="w14 w15 wp14">
-  <w15:person w15:author="Rick van der Poel">
-    <w15:presenceInfo w15:providerId="Windows Live" w15:userId="65b1fe36e63c5c44"/>
-  </w15:person>
-</w15:people>
 </file>
 
 <file path=word/styles.xml><?xml version="1.0" encoding="utf-8"?>
@@ -16383,7 +16725,7 @@
 </file>
 
 <file path=customXml/itemProps2.xml><?xml version="1.0" encoding="utf-8"?>
-<ds:datastoreItem xmlns:ds="http://schemas.openxmlformats.org/officeDocument/2006/customXml" ds:itemID="{D30B50E6-AAE3-4989-BC58-A501BD8B907E}">
+<ds:datastoreItem xmlns:ds="http://schemas.openxmlformats.org/officeDocument/2006/customXml" ds:itemID="{227143E6-4E2C-4761-8C0E-262BE1A5FC44}">
   <ds:schemaRefs>
     <ds:schemaRef ds:uri="http://schemas.openxmlformats.org/officeDocument/2006/bibliography"/>
   </ds:schemaRefs>

</xml_diff>

<commit_message>
Twee woorden toegevoegd en spatie weg gehaald
</commit_message>
<xml_diff>
--- a/Vossen & Konijnen adviesrapport v3.docx
+++ b/Vossen & Konijnen adviesrapport v3.docx
@@ -10,6 +10,7 @@
           <w:docPartUnique/>
         </w:docPartObj>
       </w:sdtPr>
+      <w:sdtEndPr/>
       <w:sdtContent>
         <w:p>
           <w:r>
@@ -3290,6 +3291,35 @@
       <w:r>
         <w:t>en klasse die een andere klasse uitbreidt.</w:t>
       </w:r>
+    </w:p>
+    <w:p>
+      <w:r>
+        <w:t>Actor</w:t>
+      </w:r>
+      <w:r>
+        <w:tab/>
+      </w:r>
+      <w:r>
+        <w:tab/>
+        <w:t>Een dier, mens of ander object dat “leeft” in de simulatie.</w:t>
+      </w:r>
+    </w:p>
+    <w:p>
+      <w:pPr>
+        <w:ind w:left="1410" w:hanging="1410"/>
+      </w:pPr>
+      <w:r>
+        <w:t>Command</w:t>
+      </w:r>
+      <w:bookmarkStart w:id="2" w:name="_GoBack"/>
+      <w:bookmarkEnd w:id="2"/>
+      <w:r>
+        <w:t>line</w:t>
+      </w:r>
+      <w:r>
+        <w:tab/>
+        <w:t>Een interface waarin opdrachten als commando’s aan de computer kunnen worden gegeven.</w:t>
+      </w:r>
       <w:r>
         <w:br/>
       </w:r>
@@ -3312,8 +3342,8 @@
           <w:szCs w:val="32"/>
         </w:rPr>
       </w:pPr>
-      <w:bookmarkStart w:id="2" w:name="_Toc409969072"/>
-      <w:bookmarkStart w:id="3" w:name="_Toc410485938"/>
+      <w:bookmarkStart w:id="3" w:name="_Toc409969072"/>
+      <w:bookmarkStart w:id="4" w:name="_Toc410485938"/>
       <w:r>
         <w:rPr>
           <w:rFonts w:asciiTheme="majorHAnsi" w:hAnsiTheme="majorHAnsi"/>
@@ -3324,8 +3354,8 @@
         <w:lastRenderedPageBreak/>
         <w:t>Voorwoord</w:t>
       </w:r>
-      <w:bookmarkEnd w:id="2"/>
       <w:bookmarkEnd w:id="3"/>
+      <w:bookmarkEnd w:id="4"/>
     </w:p>
     <w:p>
       <w:pPr>
@@ -3367,6 +3397,7 @@
           <w:dataBinding w:prefixMappings="xmlns:ns0='http://purl.org/dc/elements/1.1/' xmlns:ns1='http://schemas.openxmlformats.org/package/2006/metadata/core-properties' " w:xpath="/ns1:coreProperties[1]/ns1:category[1]" w:storeItemID="{6C3C8BC8-F283-45AE-878A-BAB7291924A1}"/>
           <w:text/>
         </w:sdtPr>
+        <w:sdtEndPr/>
         <w:sdtContent>
           <w:r>
             <w:rPr>
@@ -3414,7 +3445,7 @@
       <w:r>
         <w:br w:type="page"/>
       </w:r>
-      <w:bookmarkStart w:id="4" w:name="_Toc410647532"/>
+      <w:bookmarkStart w:id="5" w:name="_Toc410647532"/>
       <w:r>
         <w:lastRenderedPageBreak/>
         <w:t xml:space="preserve">1. </w:t>
@@ -3425,7 +3456,7 @@
         </w:rPr>
         <w:t>Inleiding</w:t>
       </w:r>
-      <w:bookmarkEnd w:id="4"/>
+      <w:bookmarkEnd w:id="5"/>
     </w:p>
     <w:p>
       <w:pPr>
@@ -3692,13 +3723,7 @@
         <w:t>vo</w:t>
       </w:r>
       <w:r>
-        <w:t xml:space="preserve">lgt een conclusie met de belangrijkste bevindingen van de verbeteringen en als volgt nog een aantal aanbevelingen voor de opdrachtgever. </w:t>
-      </w:r>
-      <w:r>
-        <w:t xml:space="preserve"> </w:t>
-      </w:r>
-      <w:r>
-        <w:t>Tot slot</w:t>
+        <w:t>lgt een conclusie met de belangrijkste bevindingen van de verbeteringen en als volgt nog een aantal aanbevelingen voor de opdrachtgever. Tot slot</w:t>
       </w:r>
       <w:r>
         <w:t xml:space="preserve"> v</w:t>
@@ -3779,7 +3804,7 @@
           <w:color w:val="FF0000"/>
         </w:rPr>
       </w:pPr>
-      <w:bookmarkStart w:id="5" w:name="_Toc410647533"/>
+      <w:bookmarkStart w:id="6" w:name="_Toc410647533"/>
       <w:r>
         <w:lastRenderedPageBreak/>
         <w:t xml:space="preserve">2. </w:t>
@@ -3790,7 +3815,7 @@
       <w:r>
         <w:t>robleemstelling</w:t>
       </w:r>
-      <w:bookmarkEnd w:id="5"/>
+      <w:bookmarkEnd w:id="6"/>
       <w:r>
         <w:t xml:space="preserve"> </w:t>
       </w:r>
@@ -3978,7 +4003,7 @@
           <w:color w:val="FF0000"/>
         </w:rPr>
       </w:pPr>
-      <w:bookmarkStart w:id="6" w:name="_Toc410647534"/>
+      <w:bookmarkStart w:id="7" w:name="_Toc410647534"/>
       <w:r>
         <w:lastRenderedPageBreak/>
         <w:t xml:space="preserve">3. </w:t>
@@ -3986,7 +4011,7 @@
       <w:r>
         <w:t>Analyse huidige situatie</w:t>
       </w:r>
-      <w:bookmarkEnd w:id="6"/>
+      <w:bookmarkEnd w:id="7"/>
       <w:r>
         <w:t xml:space="preserve"> </w:t>
       </w:r>
@@ -4123,7 +4148,7 @@
           <w:rStyle w:val="Heading1Char"/>
         </w:rPr>
       </w:pPr>
-      <w:bookmarkStart w:id="7" w:name="_Toc410647535"/>
+      <w:bookmarkStart w:id="8" w:name="_Toc410647535"/>
       <w:r>
         <w:rPr>
           <w:rStyle w:val="Heading1Char"/>
@@ -4131,7 +4156,7 @@
         <w:lastRenderedPageBreak/>
         <w:t>4. Uitbreiding 1</w:t>
       </w:r>
-      <w:bookmarkEnd w:id="7"/>
+      <w:bookmarkEnd w:id="8"/>
     </w:p>
     <w:p>
       <w:pPr>
@@ -4167,14 +4192,14 @@
       <w:pPr>
         <w:pStyle w:val="Heading2"/>
       </w:pPr>
-      <w:bookmarkStart w:id="8" w:name="_Toc410647536"/>
+      <w:bookmarkStart w:id="9" w:name="_Toc410647536"/>
       <w:r>
         <w:t xml:space="preserve">4.1 Gebruik </w:t>
       </w:r>
       <w:r>
         <w:t>buiten BleuJ</w:t>
       </w:r>
-      <w:bookmarkEnd w:id="8"/>
+      <w:bookmarkEnd w:id="9"/>
       <w:r>
         <w:t xml:space="preserve"> </w:t>
       </w:r>
@@ -4199,14 +4224,14 @@
       <w:pPr>
         <w:pStyle w:val="Heading2"/>
       </w:pPr>
-      <w:bookmarkStart w:id="9" w:name="_Toc410647537"/>
+      <w:bookmarkStart w:id="10" w:name="_Toc410647537"/>
       <w:r>
         <w:t xml:space="preserve">4.2 </w:t>
       </w:r>
       <w:r>
         <w:t>Ontwikkeling van een simpele GUI</w:t>
       </w:r>
-      <w:bookmarkEnd w:id="9"/>
+      <w:bookmarkEnd w:id="10"/>
     </w:p>
     <w:p>
       <w:pPr>
@@ -4431,7 +4456,7 @@
       <w:pPr>
         <w:pStyle w:val="Heading2"/>
       </w:pPr>
-      <w:bookmarkStart w:id="10" w:name="_Toc410647538"/>
+      <w:bookmarkStart w:id="11" w:name="_Toc410647538"/>
       <w:r>
         <w:lastRenderedPageBreak/>
         <w:t xml:space="preserve">4.3 </w:t>
@@ -4439,7 +4464,7 @@
       <w:r>
         <w:t>Unittests</w:t>
       </w:r>
-      <w:bookmarkEnd w:id="10"/>
+      <w:bookmarkEnd w:id="11"/>
     </w:p>
     <w:p>
       <w:pPr>
@@ -4530,14 +4555,14 @@
         </w:rPr>
         <w:br/>
       </w:r>
-      <w:bookmarkStart w:id="11" w:name="_Toc410647539"/>
+      <w:bookmarkStart w:id="12" w:name="_Toc410647539"/>
       <w:r>
         <w:t xml:space="preserve">4.4 </w:t>
       </w:r>
       <w:r>
         <w:t>Klasse- en sequentiediagram na uitbreidingen</w:t>
       </w:r>
-      <w:bookmarkEnd w:id="11"/>
+      <w:bookmarkEnd w:id="12"/>
     </w:p>
     <w:p>
       <w:pPr>
@@ -4817,7 +4842,7 @@
       <w:pPr>
         <w:pStyle w:val="Heading2"/>
       </w:pPr>
-      <w:bookmarkStart w:id="12" w:name="_Toc410647540"/>
+      <w:bookmarkStart w:id="13" w:name="_Toc410647540"/>
       <w:r>
         <w:lastRenderedPageBreak/>
         <w:t xml:space="preserve">4.5 </w:t>
@@ -4825,7 +4850,7 @@
       <w:r>
         <w:t>Actor interface, beren en jagers</w:t>
       </w:r>
-      <w:bookmarkEnd w:id="12"/>
+      <w:bookmarkEnd w:id="13"/>
     </w:p>
     <w:p>
       <w:pPr>
@@ -5011,7 +5036,7 @@
           <w:rStyle w:val="Heading1Char"/>
         </w:rPr>
       </w:pPr>
-      <w:bookmarkStart w:id="13" w:name="_Toc410647541"/>
+      <w:bookmarkStart w:id="14" w:name="_Toc410647541"/>
       <w:r>
         <w:rPr>
           <w:rStyle w:val="Heading1Char"/>
@@ -5025,7 +5050,7 @@
         </w:rPr>
         <w:t>. MVC</w:t>
       </w:r>
-      <w:bookmarkEnd w:id="13"/>
+      <w:bookmarkEnd w:id="14"/>
     </w:p>
     <w:p>
       <w:pPr>
@@ -5045,14 +5070,14 @@
       <w:pPr>
         <w:pStyle w:val="Heading2"/>
       </w:pPr>
-      <w:bookmarkStart w:id="14" w:name="_Toc410647542"/>
+      <w:bookmarkStart w:id="15" w:name="_Toc410647542"/>
       <w:r>
         <w:t xml:space="preserve">5.1 </w:t>
       </w:r>
       <w:r>
         <w:t>Wat is MVC?</w:t>
       </w:r>
-      <w:bookmarkEnd w:id="14"/>
+      <w:bookmarkEnd w:id="15"/>
     </w:p>
     <w:p>
       <w:pPr>
@@ -5198,14 +5223,14 @@
       <w:pPr>
         <w:pStyle w:val="Heading2"/>
       </w:pPr>
-      <w:bookmarkStart w:id="15" w:name="_Toc410647543"/>
+      <w:bookmarkStart w:id="16" w:name="_Toc410647543"/>
       <w:r>
         <w:t xml:space="preserve">5.2 </w:t>
       </w:r>
       <w:r>
         <w:t>MVC in Vossen en Konijnen</w:t>
       </w:r>
-      <w:bookmarkEnd w:id="15"/>
+      <w:bookmarkEnd w:id="16"/>
     </w:p>
     <w:p>
       <w:pPr>
@@ -6434,14 +6459,27 @@
       <w:r>
         <w:t>2.</w:t>
       </w:r>
-      <w:fldSimple w:instr=" SEQ Tekstfragment \* ARABIC ">
-        <w:r>
-          <w:rPr>
-            <w:noProof/>
-          </w:rPr>
-          <w:t>1</w:t>
-        </w:r>
-      </w:fldSimple>
+      <w:r>
+        <w:fldChar w:fldCharType="begin"/>
+      </w:r>
+      <w:r>
+        <w:instrText xml:space="preserve"> SEQ Tekstfragment \* ARABIC </w:instrText>
+      </w:r>
+      <w:r>
+        <w:fldChar w:fldCharType="separate"/>
+      </w:r>
+      <w:r>
+        <w:rPr>
+          <w:noProof/>
+        </w:rPr>
+        <w:t>1</w:t>
+      </w:r>
+      <w:r>
+        <w:rPr>
+          <w:noProof/>
+        </w:rPr>
+        <w:fldChar w:fldCharType="end"/>
+      </w:r>
       <w:r>
         <w:t xml:space="preserve"> </w:t>
       </w:r>
@@ -6882,14 +6920,27 @@
       <w:r>
         <w:t>2.</w:t>
       </w:r>
-      <w:fldSimple w:instr=" SEQ Tekstfragment \* ARABIC ">
-        <w:r>
-          <w:rPr>
-            <w:noProof/>
-          </w:rPr>
-          <w:t>2</w:t>
-        </w:r>
-      </w:fldSimple>
+      <w:r>
+        <w:fldChar w:fldCharType="begin"/>
+      </w:r>
+      <w:r>
+        <w:instrText xml:space="preserve"> SEQ Tekstfragment \* ARABIC </w:instrText>
+      </w:r>
+      <w:r>
+        <w:fldChar w:fldCharType="separate"/>
+      </w:r>
+      <w:r>
+        <w:rPr>
+          <w:noProof/>
+        </w:rPr>
+        <w:t>2</w:t>
+      </w:r>
+      <w:r>
+        <w:rPr>
+          <w:noProof/>
+        </w:rPr>
+        <w:fldChar w:fldCharType="end"/>
+      </w:r>
       <w:r>
         <w:t xml:space="preserve"> uit AbstractView.java</w:t>
       </w:r>
@@ -7373,14 +7424,27 @@
       <w:r>
         <w:t>2.</w:t>
       </w:r>
-      <w:fldSimple w:instr=" SEQ Tekstfragment \* ARABIC ">
-        <w:r>
-          <w:rPr>
-            <w:noProof/>
-          </w:rPr>
-          <w:t>3</w:t>
-        </w:r>
-      </w:fldSimple>
+      <w:r>
+        <w:fldChar w:fldCharType="begin"/>
+      </w:r>
+      <w:r>
+        <w:instrText xml:space="preserve"> SEQ Tekstfragment \* ARABIC </w:instrText>
+      </w:r>
+      <w:r>
+        <w:fldChar w:fldCharType="separate"/>
+      </w:r>
+      <w:r>
+        <w:rPr>
+          <w:noProof/>
+        </w:rPr>
+        <w:t>3</w:t>
+      </w:r>
+      <w:r>
+        <w:rPr>
+          <w:noProof/>
+        </w:rPr>
+        <w:fldChar w:fldCharType="end"/>
+      </w:r>
       <w:r>
         <w:t xml:space="preserve"> uit AbstractModel.java</w:t>
       </w:r>
@@ -7521,7 +7585,7 @@
           <w:rStyle w:val="Heading1Char"/>
         </w:rPr>
       </w:pPr>
-      <w:bookmarkStart w:id="16" w:name="_Toc410647544"/>
+      <w:bookmarkStart w:id="17" w:name="_Toc410647544"/>
       <w:r>
         <w:rPr>
           <w:rStyle w:val="Heading1Char"/>
@@ -7535,7 +7599,7 @@
         </w:rPr>
         <w:t>Uitbreiding 2</w:t>
       </w:r>
-      <w:bookmarkEnd w:id="16"/>
+      <w:bookmarkEnd w:id="17"/>
     </w:p>
     <w:p>
       <w:pPr>
@@ -7572,7 +7636,7 @@
           <w:bCs/>
         </w:rPr>
       </w:pPr>
-      <w:bookmarkStart w:id="17" w:name="_Toc410647545"/>
+      <w:bookmarkStart w:id="18" w:name="_Toc410647545"/>
       <w:r>
         <w:rPr>
           <w:rStyle w:val="Heading2Char"/>
@@ -7587,7 +7651,7 @@
         </w:rPr>
         <w:t>Het parameter paneel</w:t>
       </w:r>
-      <w:bookmarkEnd w:id="17"/>
+      <w:bookmarkEnd w:id="18"/>
     </w:p>
     <w:p>
       <w:pPr>
@@ -7687,7 +7751,7 @@
         <w:pStyle w:val="Heading2"/>
         <w:spacing w:before="0"/>
       </w:pPr>
-      <w:bookmarkStart w:id="18" w:name="_Toc410647546"/>
+      <w:bookmarkStart w:id="19" w:name="_Toc410647546"/>
       <w:r>
         <w:lastRenderedPageBreak/>
         <w:t xml:space="preserve">6.2 </w:t>
@@ -7695,7 +7759,7 @@
       <w:r>
         <w:t>Voedselvoorraad van de konijnen</w:t>
       </w:r>
-      <w:bookmarkEnd w:id="18"/>
+      <w:bookmarkEnd w:id="19"/>
     </w:p>
     <w:p>
       <w:pPr>
@@ -8666,14 +8730,14 @@
       <w:pPr>
         <w:pStyle w:val="Heading2"/>
       </w:pPr>
-      <w:bookmarkStart w:id="19" w:name="_Toc410647547"/>
+      <w:bookmarkStart w:id="20" w:name="_Toc410647547"/>
       <w:r>
         <w:t xml:space="preserve">6.3 </w:t>
       </w:r>
       <w:r>
         <w:t>Geluiden en plaatjes</w:t>
       </w:r>
-      <w:bookmarkEnd w:id="19"/>
+      <w:bookmarkEnd w:id="20"/>
     </w:p>
     <w:p>
       <w:pPr>
@@ -9144,12 +9208,12 @@
       <w:pPr>
         <w:pStyle w:val="Heading2"/>
       </w:pPr>
-      <w:bookmarkStart w:id="20" w:name="_Toc410647548"/>
+      <w:bookmarkStart w:id="21" w:name="_Toc410647548"/>
       <w:r>
         <w:lastRenderedPageBreak/>
         <w:t>6.4 De toerist</w:t>
       </w:r>
-      <w:bookmarkEnd w:id="20"/>
+      <w:bookmarkEnd w:id="21"/>
     </w:p>
     <w:p>
       <w:pPr>
@@ -9308,7 +9372,7 @@
           <w:rStyle w:val="Heading1Char"/>
         </w:rPr>
       </w:pPr>
-      <w:bookmarkStart w:id="21" w:name="_Toc410647549"/>
+      <w:bookmarkStart w:id="22" w:name="_Toc410647549"/>
       <w:r>
         <w:rPr>
           <w:rStyle w:val="Heading1Char"/>
@@ -9328,7 +9392,7 @@
         </w:rPr>
         <w:t>en</w:t>
       </w:r>
-      <w:bookmarkEnd w:id="21"/>
+      <w:bookmarkEnd w:id="22"/>
       <w:r>
         <w:rPr>
           <w:rStyle w:val="Heading1Char"/>
@@ -9351,7 +9415,7 @@
       <w:pPr>
         <w:pStyle w:val="Heading2"/>
       </w:pPr>
-      <w:bookmarkStart w:id="22" w:name="_Toc410647550"/>
+      <w:bookmarkStart w:id="23" w:name="_Toc410647550"/>
       <w:r>
         <w:t xml:space="preserve">7.1 </w:t>
       </w:r>
@@ -9371,7 +9435,7 @@
         </w:rPr>
         <w:t>e konijnenziekte</w:t>
       </w:r>
-      <w:bookmarkEnd w:id="22"/>
+      <w:bookmarkEnd w:id="23"/>
     </w:p>
     <w:p>
       <w:pPr>
@@ -13205,7 +13269,7 @@
           <w:szCs w:val="26"/>
         </w:rPr>
       </w:pPr>
-      <w:bookmarkStart w:id="23" w:name="_Toc410643521"/>
+      <w:bookmarkStart w:id="24" w:name="_Toc410643521"/>
       <w:r>
         <w:br w:type="page"/>
       </w:r>
@@ -13214,58 +13278,22 @@
       <w:pPr>
         <w:pStyle w:val="Heading2"/>
       </w:pPr>
-      <w:bookmarkStart w:id="24" w:name="_Toc410647551"/>
+      <w:bookmarkStart w:id="25" w:name="_Toc410647551"/>
       <w:r>
         <w:lastRenderedPageBreak/>
-        <w:t>7.2</w:t>
-      </w:r>
-      <w:r>
-        <w:t xml:space="preserve"> Extra menu knoppen</w:t>
-      </w:r>
-      <w:bookmarkEnd w:id="23"/>
+        <w:t>7.2 Extra menu knoppen</w:t>
+      </w:r>
       <w:bookmarkEnd w:id="24"/>
-    </w:p>
-    <w:p>
-      <w:r>
-        <w:t xml:space="preserve">De nieuwe applicatie is met nog een </w:t>
-      </w:r>
-      <w:r>
-        <w:t xml:space="preserve">bonus uitgebreid. </w:t>
-      </w:r>
-      <w:r>
-        <w:t>Deze aanvulling bestaat uit een vijftal nieuwe knoppen welke geïmplementeerd zijn in het gebruikerspaneel. Met behulp van deze knoppen is het mogelijk om ti</w:t>
-      </w:r>
-      <w:r>
-        <w:t>jdens de simulatie nieuwe actors aan de simulatie toe te voegen</w:t>
-      </w:r>
-      <w:r>
-        <w:t>. Dat kan erg handig zijn als er bijvoorbeeld een diersoort uitgestorven</w:t>
-      </w:r>
-      <w:r>
-        <w:t xml:space="preserve"> is. Hierdoor kan de gebruiker nieuwe actors toevoegen.</w:t>
-      </w:r>
-    </w:p>
-    <w:p>
-      <w:r>
-        <w:t>Elke klik op éé</w:t>
-      </w:r>
-      <w:r>
-        <w:t>n van de vijf knoppen</w:t>
-      </w:r>
-      <w:r>
-        <w:t xml:space="preserve"> zal er voor zorgen dat de actor</w:t>
-      </w:r>
-      <w:r>
-        <w:t xml:space="preserve"> </w:t>
-      </w:r>
-      <w:r>
-        <w:t>die</w:t>
-      </w:r>
-      <w:r>
-        <w:t xml:space="preserve"> bij de knop hoort in de volgende stap wordt toegevoegd. </w:t>
-      </w:r>
-      <w:r>
-        <w:t>Dit maakt het mogelijk om verschillende scenario’s uit te proberen in de simulatie.</w:t>
+      <w:bookmarkEnd w:id="25"/>
+    </w:p>
+    <w:p>
+      <w:r>
+        <w:t>De nieuwe applicatie is met nog een bonus uitgebreid. Deze aanvulling bestaat uit een vijftal nieuwe knoppen welke geïmplementeerd zijn in het gebruikerspaneel. Met behulp van deze knoppen is het mogelijk om tijdens de simulatie nieuwe actors aan de simulatie toe te voegen. Dat kan erg handig zijn als er bijvoorbeeld een diersoort uitgestorven is. Hierdoor kan de gebruiker nieuwe actors toevoegen.</w:t>
+      </w:r>
+    </w:p>
+    <w:p>
+      <w:r>
+        <w:t>Elke klik op één van de vijf knoppen zal er voor zorgen dat de actor die bij de knop hoort in de volgende stap wordt toegevoegd. Dit maakt het mogelijk om verschillende scenario’s uit te proberen in de simulatie.</w:t>
       </w:r>
     </w:p>
     <w:p/>
@@ -13346,7 +13374,7 @@
           <w:rStyle w:val="Heading1Char"/>
         </w:rPr>
       </w:pPr>
-      <w:bookmarkStart w:id="25" w:name="_Toc410647552"/>
+      <w:bookmarkStart w:id="26" w:name="_Toc410647552"/>
       <w:r>
         <w:rPr>
           <w:rStyle w:val="Heading1Char"/>
@@ -13360,7 +13388,7 @@
         </w:rPr>
         <w:t>Conclusie</w:t>
       </w:r>
-      <w:bookmarkEnd w:id="25"/>
+      <w:bookmarkEnd w:id="26"/>
     </w:p>
     <w:p>
       <w:pPr>
@@ -13521,12 +13549,12 @@
       <w:pPr>
         <w:pStyle w:val="Heading1"/>
       </w:pPr>
-      <w:bookmarkStart w:id="26" w:name="_Toc410647553"/>
+      <w:bookmarkStart w:id="27" w:name="_Toc410647553"/>
       <w:r>
         <w:lastRenderedPageBreak/>
         <w:t>9. Aanbevelingen</w:t>
       </w:r>
-      <w:bookmarkEnd w:id="26"/>
+      <w:bookmarkEnd w:id="27"/>
     </w:p>
     <w:p/>
     <w:p>
@@ -13536,14 +13564,14 @@
           <w:rStyle w:val="Heading2Char"/>
         </w:rPr>
       </w:pPr>
-      <w:bookmarkStart w:id="27" w:name="_Toc410647554"/>
+      <w:bookmarkStart w:id="28" w:name="_Toc410647554"/>
       <w:r>
         <w:rPr>
           <w:rStyle w:val="Heading2Char"/>
         </w:rPr>
         <w:t>9.1 Threading</w:t>
       </w:r>
-      <w:bookmarkEnd w:id="27"/>
+      <w:bookmarkEnd w:id="28"/>
     </w:p>
     <w:p>
       <w:pPr>
@@ -13598,14 +13626,14 @@
       <w:r>
         <w:br/>
       </w:r>
-      <w:bookmarkStart w:id="28" w:name="_Toc410647555"/>
+      <w:bookmarkStart w:id="29" w:name="_Toc410647555"/>
       <w:r>
         <w:rPr>
           <w:rStyle w:val="Heading2Char"/>
         </w:rPr>
         <w:t>9.2 Simulatie parameters</w:t>
       </w:r>
-      <w:bookmarkEnd w:id="28"/>
+      <w:bookmarkEnd w:id="29"/>
     </w:p>
     <w:p>
       <w:pPr>
@@ -13624,8 +13652,6 @@
           <w:rFonts w:eastAsiaTheme="majorEastAsia"/>
         </w:rPr>
       </w:pPr>
-      <w:bookmarkStart w:id="29" w:name="_GoBack"/>
-      <w:bookmarkEnd w:id="29"/>
       <w:r>
         <w:br/>
       </w:r>
@@ -14306,6 +14332,7 @@
         <w:docPartUnique/>
       </w:docPartObj>
     </w:sdtPr>
+    <w:sdtEndPr/>
     <w:sdtContent>
       <w:p>
         <w:pPr>
@@ -14325,7 +14352,7 @@
           <w:rPr>
             <w:noProof/>
           </w:rPr>
-          <w:t>23</w:t>
+          <w:t>21</w:t>
         </w:r>
         <w:r>
           <w:rPr>
@@ -16725,7 +16752,7 @@
 </file>
 
 <file path=customXml/itemProps2.xml><?xml version="1.0" encoding="utf-8"?>
-<ds:datastoreItem xmlns:ds="http://schemas.openxmlformats.org/officeDocument/2006/customXml" ds:itemID="{227143E6-4E2C-4761-8C0E-262BE1A5FC44}">
+<ds:datastoreItem xmlns:ds="http://schemas.openxmlformats.org/officeDocument/2006/customXml" ds:itemID="{1AC11E77-0A71-4600-B37B-80E1818F331F}">
   <ds:schemaRefs>
     <ds:schemaRef ds:uri="http://schemas.openxmlformats.org/officeDocument/2006/bibliography"/>
   </ds:schemaRefs>

</xml_diff>

<commit_message>
Alle tekst staat er nu in, alleen nog even het verslag nakijken
</commit_message>
<xml_diff>
--- a/Vossen & Konijnen adviesrapport v3.docx
+++ b/Vossen & Konijnen adviesrapport v3.docx
@@ -10,7 +10,6 @@
           <w:docPartUnique/>
         </w:docPartObj>
       </w:sdtPr>
-      <w:sdtEndPr/>
       <w:sdtContent>
         <w:p>
           <w:r>
@@ -813,23 +812,23 @@
         <w:t>rdelen zoals plaatjes, geluiden en</w:t>
       </w:r>
       <w:r>
-        <w:t xml:space="preserve"> ziekt</w:t>
-      </w:r>
-      <w:r>
-        <w:t>es.</w:t>
+        <w:t xml:space="preserve"> een ziekte</w:t>
+      </w:r>
+      <w:r>
+        <w:t>.</w:t>
       </w:r>
       <w:r>
         <w:br/>
       </w:r>
       <w:r>
         <w:br/>
-        <w:t>Als eerste is het programma zo aangepast dat het gebruikt kan worden door meer</w:t>
-      </w:r>
-      <w:r>
-        <w:t xml:space="preserve"> </w:t>
-      </w:r>
-      <w:r>
-        <w:t>programmeerprogramma’s. Ook is de GUI uitgebreid met een menubalk en knoppen voor het bedienen van de applicatie. Daarnaast zijn er verschillende unittests aangemaakt die testen of de functionaliteit van functies uit het originele programma n</w:t>
+        <w:t xml:space="preserve">Als eerste is het programma zo aangepast dat het gebruikt kan worden </w:t>
+      </w:r>
+      <w:r>
+        <w:t>in meerdere software- ontwikkelomgevingen</w:t>
+      </w:r>
+      <w:r>
+        <w:t>. Ook is de GUI uitgebreid met een menubalk en knoppen voor het bedienen van de applicatie. Daarnaast zijn er verschillende unittests aangemaakt die testen of de functionaliteit van functies uit het originele programma n</w:t>
       </w:r>
       <w:r>
         <w:t xml:space="preserve">iet beïnvloed worden door de aanpassing die gaan komen. </w:t>
@@ -843,7 +842,13 @@
         <w:t xml:space="preserve">De eerste grote uitbreiding van het programma was het introduceren van nieuwe wezens aan de simulatie. De klassen zijn zo aangepast dat er nieuwe dieren en mensen aan de simulatie toegevoegd kunnen worden. Vervolgens zijn beren en jagers toegevoegd aan de simulatie die elk hun eigen invloed hebben op de simulatie. Beren jagen op vossen en konijnen en jagers </w:t>
       </w:r>
       <w:r>
-        <w:t>jagen op de dieren waar er teveel van zijn. De wijzigingen in de applicatie wordt ondersteund met verschillende UML-diagrammen die gemaakt zijn tijdens en na het project. Deze diagrammen geven u een goed beeld van de werkzaamheden die zijn verricht tijdens het project.</w:t>
+        <w:t>jagen op de dieren waar er teveel van zijn. De wi</w:t>
+      </w:r>
+      <w:r>
+        <w:t>jzigingen in de applicatie worden</w:t>
+      </w:r>
+      <w:r>
+        <w:t xml:space="preserve"> ondersteund met verschillende UML-diagrammen die gemaakt zijn tijdens en na het project. Deze diagrammen geven u een goed beeld van de werkzaamheden die zijn verricht tijdens het project.</w:t>
       </w:r>
     </w:p>
     <w:p>
@@ -854,7 +859,13 @@
         <w:t>Daarna waren de nieuwe simulatie w</w:t>
       </w:r>
       <w:r>
-        <w:t>eergaven aan de beurt. Om deze zo genoemde views</w:t>
+        <w:t xml:space="preserve">eergaven aan de beurt. Om deze zo genoemde </w:t>
+      </w:r>
+      <w:r>
+        <w:rPr>
+          <w:i/>
+        </w:rPr>
+        <w:t>views</w:t>
       </w:r>
       <w:r>
         <w:t xml:space="preserve"> beter</w:t>
@@ -3309,17 +3320,29 @@
         <w:ind w:left="1410" w:hanging="1410"/>
       </w:pPr>
       <w:r>
-        <w:t>Command</w:t>
-      </w:r>
-      <w:bookmarkStart w:id="2" w:name="_GoBack"/>
-      <w:bookmarkEnd w:id="2"/>
-      <w:r>
-        <w:t>line</w:t>
+        <w:t>Commandline</w:t>
       </w:r>
       <w:r>
         <w:tab/>
         <w:t>Een interface waarin opdrachten als commando’s aan de computer kunnen worden gegeven.</w:t>
       </w:r>
+    </w:p>
+    <w:p>
+      <w:r>
+        <w:t xml:space="preserve">Thread </w:t>
+      </w:r>
+      <w:r>
+        <w:tab/>
+      </w:r>
+      <w:r>
+        <w:tab/>
+        <w:t>Een ‘route’ die de applicatie afloopt.</w:t>
+      </w:r>
+    </w:p>
+    <w:p>
+      <w:pPr>
+        <w:ind w:left="1410" w:hanging="1410"/>
+      </w:pPr>
       <w:r>
         <w:br/>
       </w:r>
@@ -3342,8 +3365,8 @@
           <w:szCs w:val="32"/>
         </w:rPr>
       </w:pPr>
-      <w:bookmarkStart w:id="3" w:name="_Toc409969072"/>
-      <w:bookmarkStart w:id="4" w:name="_Toc410485938"/>
+      <w:bookmarkStart w:id="2" w:name="_Toc409969072"/>
+      <w:bookmarkStart w:id="3" w:name="_Toc410485938"/>
       <w:r>
         <w:rPr>
           <w:rFonts w:asciiTheme="majorHAnsi" w:hAnsiTheme="majorHAnsi"/>
@@ -3354,8 +3377,8 @@
         <w:lastRenderedPageBreak/>
         <w:t>Voorwoord</w:t>
       </w:r>
+      <w:bookmarkEnd w:id="2"/>
       <w:bookmarkEnd w:id="3"/>
-      <w:bookmarkEnd w:id="4"/>
     </w:p>
     <w:p>
       <w:pPr>
@@ -3397,7 +3420,6 @@
           <w:dataBinding w:prefixMappings="xmlns:ns0='http://purl.org/dc/elements/1.1/' xmlns:ns1='http://schemas.openxmlformats.org/package/2006/metadata/core-properties' " w:xpath="/ns1:coreProperties[1]/ns1:category[1]" w:storeItemID="{6C3C8BC8-F283-45AE-878A-BAB7291924A1}"/>
           <w:text/>
         </w:sdtPr>
-        <w:sdtEndPr/>
         <w:sdtContent>
           <w:r>
             <w:rPr>
@@ -3445,7 +3467,7 @@
       <w:r>
         <w:br w:type="page"/>
       </w:r>
-      <w:bookmarkStart w:id="5" w:name="_Toc410647532"/>
+      <w:bookmarkStart w:id="4" w:name="_Toc410647532"/>
       <w:r>
         <w:lastRenderedPageBreak/>
         <w:t xml:space="preserve">1. </w:t>
@@ -3456,7 +3478,7 @@
         </w:rPr>
         <w:t>Inleiding</w:t>
       </w:r>
-      <w:bookmarkEnd w:id="5"/>
+      <w:bookmarkEnd w:id="4"/>
     </w:p>
     <w:p>
       <w:pPr>
@@ -3606,7 +3628,19 @@
         <w:rPr>
           <w:color w:val="000000" w:themeColor="text1"/>
         </w:rPr>
-        <w:t xml:space="preserve"> In dit hoofdstuk komen de uitbreiding van de GUI en de toevoeging van andere dieren en mensen komen aan bod.</w:t>
+        <w:t xml:space="preserve"> In dit hoofdstuk komen de uitbreiding van de GUI en de toevoeging v</w:t>
+      </w:r>
+      <w:r>
+        <w:rPr>
+          <w:color w:val="000000" w:themeColor="text1"/>
+        </w:rPr>
+        <w:t>an andere dieren en mensen</w:t>
+      </w:r>
+      <w:r>
+        <w:rPr>
+          <w:color w:val="000000" w:themeColor="text1"/>
+        </w:rPr>
+        <w:t xml:space="preserve"> aan bod.</w:t>
       </w:r>
     </w:p>
     <w:p>
@@ -3804,7 +3838,7 @@
           <w:color w:val="FF0000"/>
         </w:rPr>
       </w:pPr>
-      <w:bookmarkStart w:id="6" w:name="_Toc410647533"/>
+      <w:bookmarkStart w:id="5" w:name="_Toc410647533"/>
       <w:r>
         <w:lastRenderedPageBreak/>
         <w:t xml:space="preserve">2. </w:t>
@@ -3815,7 +3849,7 @@
       <w:r>
         <w:t>robleemstelling</w:t>
       </w:r>
-      <w:bookmarkEnd w:id="6"/>
+      <w:bookmarkEnd w:id="5"/>
       <w:r>
         <w:t xml:space="preserve"> </w:t>
       </w:r>
@@ -4003,7 +4037,7 @@
           <w:color w:val="FF0000"/>
         </w:rPr>
       </w:pPr>
-      <w:bookmarkStart w:id="7" w:name="_Toc410647534"/>
+      <w:bookmarkStart w:id="6" w:name="_Toc410647534"/>
       <w:r>
         <w:lastRenderedPageBreak/>
         <w:t xml:space="preserve">3. </w:t>
@@ -4011,7 +4045,7 @@
       <w:r>
         <w:t>Analyse huidige situatie</w:t>
       </w:r>
-      <w:bookmarkEnd w:id="7"/>
+      <w:bookmarkEnd w:id="6"/>
       <w:r>
         <w:t xml:space="preserve"> </w:t>
       </w:r>
@@ -4148,7 +4182,7 @@
           <w:rStyle w:val="Heading1Char"/>
         </w:rPr>
       </w:pPr>
-      <w:bookmarkStart w:id="8" w:name="_Toc410647535"/>
+      <w:bookmarkStart w:id="7" w:name="_Toc410647535"/>
       <w:r>
         <w:rPr>
           <w:rStyle w:val="Heading1Char"/>
@@ -4156,7 +4190,7 @@
         <w:lastRenderedPageBreak/>
         <w:t>4. Uitbreiding 1</w:t>
       </w:r>
-      <w:bookmarkEnd w:id="8"/>
+      <w:bookmarkEnd w:id="7"/>
     </w:p>
     <w:p>
       <w:pPr>
@@ -4192,14 +4226,14 @@
       <w:pPr>
         <w:pStyle w:val="Heading2"/>
       </w:pPr>
-      <w:bookmarkStart w:id="9" w:name="_Toc410647536"/>
+      <w:bookmarkStart w:id="8" w:name="_Toc410647536"/>
       <w:r>
         <w:t xml:space="preserve">4.1 Gebruik </w:t>
       </w:r>
       <w:r>
         <w:t>buiten BleuJ</w:t>
       </w:r>
-      <w:bookmarkEnd w:id="9"/>
+      <w:bookmarkEnd w:id="8"/>
       <w:r>
         <w:t xml:space="preserve"> </w:t>
       </w:r>
@@ -4224,14 +4258,14 @@
       <w:pPr>
         <w:pStyle w:val="Heading2"/>
       </w:pPr>
-      <w:bookmarkStart w:id="10" w:name="_Toc410647537"/>
+      <w:bookmarkStart w:id="9" w:name="_Toc410647537"/>
       <w:r>
         <w:t xml:space="preserve">4.2 </w:t>
       </w:r>
       <w:r>
         <w:t>Ontwikkeling van een simpele GUI</w:t>
       </w:r>
-      <w:bookmarkEnd w:id="10"/>
+      <w:bookmarkEnd w:id="9"/>
     </w:p>
     <w:p>
       <w:pPr>
@@ -4456,7 +4490,7 @@
       <w:pPr>
         <w:pStyle w:val="Heading2"/>
       </w:pPr>
-      <w:bookmarkStart w:id="11" w:name="_Toc410647538"/>
+      <w:bookmarkStart w:id="10" w:name="_Toc410647538"/>
       <w:r>
         <w:lastRenderedPageBreak/>
         <w:t xml:space="preserve">4.3 </w:t>
@@ -4464,7 +4498,7 @@
       <w:r>
         <w:t>Unittests</w:t>
       </w:r>
-      <w:bookmarkEnd w:id="11"/>
+      <w:bookmarkEnd w:id="10"/>
     </w:p>
     <w:p>
       <w:pPr>
@@ -4555,14 +4589,14 @@
         </w:rPr>
         <w:br/>
       </w:r>
-      <w:bookmarkStart w:id="12" w:name="_Toc410647539"/>
+      <w:bookmarkStart w:id="11" w:name="_Toc410647539"/>
       <w:r>
         <w:t xml:space="preserve">4.4 </w:t>
       </w:r>
       <w:r>
         <w:t>Klasse- en sequentiediagram na uitbreidingen</w:t>
       </w:r>
-      <w:bookmarkEnd w:id="12"/>
+      <w:bookmarkEnd w:id="11"/>
     </w:p>
     <w:p>
       <w:pPr>
@@ -4842,7 +4876,7 @@
       <w:pPr>
         <w:pStyle w:val="Heading2"/>
       </w:pPr>
-      <w:bookmarkStart w:id="13" w:name="_Toc410647540"/>
+      <w:bookmarkStart w:id="12" w:name="_Toc410647540"/>
       <w:r>
         <w:lastRenderedPageBreak/>
         <w:t xml:space="preserve">4.5 </w:t>
@@ -4850,7 +4884,7 @@
       <w:r>
         <w:t>Actor interface, beren en jagers</w:t>
       </w:r>
-      <w:bookmarkEnd w:id="13"/>
+      <w:bookmarkEnd w:id="12"/>
     </w:p>
     <w:p>
       <w:pPr>
@@ -5036,7 +5070,7 @@
           <w:rStyle w:val="Heading1Char"/>
         </w:rPr>
       </w:pPr>
-      <w:bookmarkStart w:id="14" w:name="_Toc410647541"/>
+      <w:bookmarkStart w:id="13" w:name="_Toc410647541"/>
       <w:r>
         <w:rPr>
           <w:rStyle w:val="Heading1Char"/>
@@ -5050,34 +5084,34 @@
         </w:rPr>
         <w:t>. MVC</w:t>
       </w:r>
+      <w:bookmarkEnd w:id="13"/>
+    </w:p>
+    <w:p>
+      <w:pPr>
+        <w:jc w:val="both"/>
+      </w:pPr>
+      <w:r>
+        <w:t>De huidige applicatie</w:t>
+      </w:r>
+      <w:r>
+        <w:t xml:space="preserve"> (v1.5)</w:t>
+      </w:r>
+      <w:r>
+        <w:t xml:space="preserve"> heeft naast het gebrek aan functionaliteit ook het gebrek aan flexibiliteit en dit is vooral zichtbaar in de code. Wanneer er functionaliteit aan de applicatie toegevoegd moet worden kost dit in de huidige applicatie veel tijd en moeite. Er is er voor gekozen om het programma flexibeler te maken door het MVC-model toe te passen. Door het toepassen van dit model veranderd er niets aan het uiterlijk van de applicatie maar is het verschil wel duidelijk merkbaar tijdens het wijzigen of toevoegen van functies.</w:t>
+      </w:r>
+    </w:p>
+    <w:p>
+      <w:pPr>
+        <w:pStyle w:val="Heading2"/>
+      </w:pPr>
+      <w:bookmarkStart w:id="14" w:name="_Toc410647542"/>
+      <w:r>
+        <w:t xml:space="preserve">5.1 </w:t>
+      </w:r>
+      <w:r>
+        <w:t>Wat is MVC?</w:t>
+      </w:r>
       <w:bookmarkEnd w:id="14"/>
-    </w:p>
-    <w:p>
-      <w:pPr>
-        <w:jc w:val="both"/>
-      </w:pPr>
-      <w:r>
-        <w:t>De huidige applicatie</w:t>
-      </w:r>
-      <w:r>
-        <w:t xml:space="preserve"> (v1.5)</w:t>
-      </w:r>
-      <w:r>
-        <w:t xml:space="preserve"> heeft naast het gebrek aan functionaliteit ook het gebrek aan flexibiliteit en dit is vooral zichtbaar in de code. Wanneer er functionaliteit aan de applicatie toegevoegd moet worden kost dit in de huidige applicatie veel tijd en moeite. Er is er voor gekozen om het programma flexibeler te maken door het MVC-model toe te passen. Door het toepassen van dit model veranderd er niets aan het uiterlijk van de applicatie maar is het verschil wel duidelijk merkbaar tijdens het wijzigen of toevoegen van functies.</w:t>
-      </w:r>
-    </w:p>
-    <w:p>
-      <w:pPr>
-        <w:pStyle w:val="Heading2"/>
-      </w:pPr>
-      <w:bookmarkStart w:id="15" w:name="_Toc410647542"/>
-      <w:r>
-        <w:t xml:space="preserve">5.1 </w:t>
-      </w:r>
-      <w:r>
-        <w:t>Wat is MVC?</w:t>
-      </w:r>
-      <w:bookmarkEnd w:id="15"/>
     </w:p>
     <w:p>
       <w:pPr>
@@ -5223,14 +5257,14 @@
       <w:pPr>
         <w:pStyle w:val="Heading2"/>
       </w:pPr>
-      <w:bookmarkStart w:id="16" w:name="_Toc410647543"/>
+      <w:bookmarkStart w:id="15" w:name="_Toc410647543"/>
       <w:r>
         <w:t xml:space="preserve">5.2 </w:t>
       </w:r>
       <w:r>
         <w:t>MVC in Vossen en Konijnen</w:t>
       </w:r>
-      <w:bookmarkEnd w:id="16"/>
+      <w:bookmarkEnd w:id="15"/>
     </w:p>
     <w:p>
       <w:pPr>
@@ -6459,27 +6493,14 @@
       <w:r>
         <w:t>2.</w:t>
       </w:r>
-      <w:r>
-        <w:fldChar w:fldCharType="begin"/>
-      </w:r>
-      <w:r>
-        <w:instrText xml:space="preserve"> SEQ Tekstfragment \* ARABIC </w:instrText>
-      </w:r>
-      <w:r>
-        <w:fldChar w:fldCharType="separate"/>
-      </w:r>
-      <w:r>
-        <w:rPr>
-          <w:noProof/>
-        </w:rPr>
-        <w:t>1</w:t>
-      </w:r>
-      <w:r>
-        <w:rPr>
-          <w:noProof/>
-        </w:rPr>
-        <w:fldChar w:fldCharType="end"/>
-      </w:r>
+      <w:fldSimple w:instr=" SEQ Tekstfragment \* ARABIC ">
+        <w:r>
+          <w:rPr>
+            <w:noProof/>
+          </w:rPr>
+          <w:t>1</w:t>
+        </w:r>
+      </w:fldSimple>
       <w:r>
         <w:t xml:space="preserve"> </w:t>
       </w:r>
@@ -6920,27 +6941,14 @@
       <w:r>
         <w:t>2.</w:t>
       </w:r>
-      <w:r>
-        <w:fldChar w:fldCharType="begin"/>
-      </w:r>
-      <w:r>
-        <w:instrText xml:space="preserve"> SEQ Tekstfragment \* ARABIC </w:instrText>
-      </w:r>
-      <w:r>
-        <w:fldChar w:fldCharType="separate"/>
-      </w:r>
-      <w:r>
-        <w:rPr>
-          <w:noProof/>
-        </w:rPr>
-        <w:t>2</w:t>
-      </w:r>
-      <w:r>
-        <w:rPr>
-          <w:noProof/>
-        </w:rPr>
-        <w:fldChar w:fldCharType="end"/>
-      </w:r>
+      <w:fldSimple w:instr=" SEQ Tekstfragment \* ARABIC ">
+        <w:r>
+          <w:rPr>
+            <w:noProof/>
+          </w:rPr>
+          <w:t>2</w:t>
+        </w:r>
+      </w:fldSimple>
       <w:r>
         <w:t xml:space="preserve"> uit AbstractView.java</w:t>
       </w:r>
@@ -7424,27 +7432,14 @@
       <w:r>
         <w:t>2.</w:t>
       </w:r>
-      <w:r>
-        <w:fldChar w:fldCharType="begin"/>
-      </w:r>
-      <w:r>
-        <w:instrText xml:space="preserve"> SEQ Tekstfragment \* ARABIC </w:instrText>
-      </w:r>
-      <w:r>
-        <w:fldChar w:fldCharType="separate"/>
-      </w:r>
-      <w:r>
-        <w:rPr>
-          <w:noProof/>
-        </w:rPr>
-        <w:t>3</w:t>
-      </w:r>
-      <w:r>
-        <w:rPr>
-          <w:noProof/>
-        </w:rPr>
-        <w:fldChar w:fldCharType="end"/>
-      </w:r>
+      <w:fldSimple w:instr=" SEQ Tekstfragment \* ARABIC ">
+        <w:r>
+          <w:rPr>
+            <w:noProof/>
+          </w:rPr>
+          <w:t>3</w:t>
+        </w:r>
+      </w:fldSimple>
       <w:r>
         <w:t xml:space="preserve"> uit AbstractModel.java</w:t>
       </w:r>
@@ -7585,7 +7580,7 @@
           <w:rStyle w:val="Heading1Char"/>
         </w:rPr>
       </w:pPr>
-      <w:bookmarkStart w:id="17" w:name="_Toc410647544"/>
+      <w:bookmarkStart w:id="16" w:name="_Toc410647544"/>
       <w:r>
         <w:rPr>
           <w:rStyle w:val="Heading1Char"/>
@@ -7599,7 +7594,7 @@
         </w:rPr>
         <w:t>Uitbreiding 2</w:t>
       </w:r>
-      <w:bookmarkEnd w:id="17"/>
+      <w:bookmarkEnd w:id="16"/>
     </w:p>
     <w:p>
       <w:pPr>
@@ -7636,7 +7631,7 @@
           <w:bCs/>
         </w:rPr>
       </w:pPr>
-      <w:bookmarkStart w:id="18" w:name="_Toc410647545"/>
+      <w:bookmarkStart w:id="17" w:name="_Toc410647545"/>
       <w:r>
         <w:rPr>
           <w:rStyle w:val="Heading2Char"/>
@@ -7651,7 +7646,7 @@
         </w:rPr>
         <w:t>Het parameter paneel</w:t>
       </w:r>
-      <w:bookmarkEnd w:id="18"/>
+      <w:bookmarkEnd w:id="17"/>
     </w:p>
     <w:p>
       <w:pPr>
@@ -7751,7 +7746,7 @@
         <w:pStyle w:val="Heading2"/>
         <w:spacing w:before="0"/>
       </w:pPr>
-      <w:bookmarkStart w:id="19" w:name="_Toc410647546"/>
+      <w:bookmarkStart w:id="18" w:name="_Toc410647546"/>
       <w:r>
         <w:lastRenderedPageBreak/>
         <w:t xml:space="preserve">6.2 </w:t>
@@ -7759,7 +7754,7 @@
       <w:r>
         <w:t>Voedselvoorraad van de konijnen</w:t>
       </w:r>
-      <w:bookmarkEnd w:id="19"/>
+      <w:bookmarkEnd w:id="18"/>
     </w:p>
     <w:p>
       <w:pPr>
@@ -8730,14 +8725,14 @@
       <w:pPr>
         <w:pStyle w:val="Heading2"/>
       </w:pPr>
-      <w:bookmarkStart w:id="20" w:name="_Toc410647547"/>
+      <w:bookmarkStart w:id="19" w:name="_Toc410647547"/>
       <w:r>
         <w:t xml:space="preserve">6.3 </w:t>
       </w:r>
       <w:r>
         <w:t>Geluiden en plaatjes</w:t>
       </w:r>
-      <w:bookmarkEnd w:id="20"/>
+      <w:bookmarkEnd w:id="19"/>
     </w:p>
     <w:p>
       <w:pPr>
@@ -9208,12 +9203,12 @@
       <w:pPr>
         <w:pStyle w:val="Heading2"/>
       </w:pPr>
-      <w:bookmarkStart w:id="21" w:name="_Toc410647548"/>
+      <w:bookmarkStart w:id="20" w:name="_Toc410647548"/>
       <w:r>
         <w:lastRenderedPageBreak/>
         <w:t>6.4 De toerist</w:t>
       </w:r>
-      <w:bookmarkEnd w:id="21"/>
+      <w:bookmarkEnd w:id="20"/>
     </w:p>
     <w:p>
       <w:pPr>
@@ -9372,7 +9367,7 @@
           <w:rStyle w:val="Heading1Char"/>
         </w:rPr>
       </w:pPr>
-      <w:bookmarkStart w:id="22" w:name="_Toc410647549"/>
+      <w:bookmarkStart w:id="21" w:name="_Toc410647549"/>
       <w:r>
         <w:rPr>
           <w:rStyle w:val="Heading1Char"/>
@@ -9392,7 +9387,7 @@
         </w:rPr>
         <w:t>en</w:t>
       </w:r>
-      <w:bookmarkEnd w:id="22"/>
+      <w:bookmarkEnd w:id="21"/>
       <w:r>
         <w:rPr>
           <w:rStyle w:val="Heading1Char"/>
@@ -9415,7 +9410,7 @@
       <w:pPr>
         <w:pStyle w:val="Heading2"/>
       </w:pPr>
-      <w:bookmarkStart w:id="23" w:name="_Toc410647550"/>
+      <w:bookmarkStart w:id="22" w:name="_Toc410647550"/>
       <w:r>
         <w:t xml:space="preserve">7.1 </w:t>
       </w:r>
@@ -9435,7 +9430,7 @@
         </w:rPr>
         <w:t>e konijnenziekte</w:t>
       </w:r>
-      <w:bookmarkEnd w:id="23"/>
+      <w:bookmarkEnd w:id="22"/>
     </w:p>
     <w:p>
       <w:pPr>
@@ -13269,7 +13264,7 @@
           <w:szCs w:val="26"/>
         </w:rPr>
       </w:pPr>
-      <w:bookmarkStart w:id="24" w:name="_Toc410643521"/>
+      <w:bookmarkStart w:id="23" w:name="_Toc410643521"/>
       <w:r>
         <w:br w:type="page"/>
       </w:r>
@@ -13278,13 +13273,13 @@
       <w:pPr>
         <w:pStyle w:val="Heading2"/>
       </w:pPr>
-      <w:bookmarkStart w:id="25" w:name="_Toc410647551"/>
+      <w:bookmarkStart w:id="24" w:name="_Toc410647551"/>
       <w:r>
         <w:lastRenderedPageBreak/>
         <w:t>7.2 Extra menu knoppen</w:t>
       </w:r>
+      <w:bookmarkEnd w:id="23"/>
       <w:bookmarkEnd w:id="24"/>
-      <w:bookmarkEnd w:id="25"/>
     </w:p>
     <w:p>
       <w:r>
@@ -13374,7 +13369,7 @@
           <w:rStyle w:val="Heading1Char"/>
         </w:rPr>
       </w:pPr>
-      <w:bookmarkStart w:id="26" w:name="_Toc410647552"/>
+      <w:bookmarkStart w:id="25" w:name="_Toc410647552"/>
       <w:r>
         <w:rPr>
           <w:rStyle w:val="Heading1Char"/>
@@ -13388,7 +13383,7 @@
         </w:rPr>
         <w:t>Conclusie</w:t>
       </w:r>
-      <w:bookmarkEnd w:id="26"/>
+      <w:bookmarkEnd w:id="25"/>
     </w:p>
     <w:p>
       <w:pPr>
@@ -13549,27 +13544,96 @@
       <w:pPr>
         <w:pStyle w:val="Heading1"/>
       </w:pPr>
-      <w:bookmarkStart w:id="27" w:name="_Toc410647553"/>
+      <w:bookmarkStart w:id="26" w:name="_Toc410647553"/>
       <w:r>
         <w:lastRenderedPageBreak/>
         <w:t>9. Aanbevelingen</w:t>
       </w:r>
+      <w:bookmarkEnd w:id="26"/>
+    </w:p>
+    <w:p>
+      <w:pPr>
+        <w:pStyle w:val="NoSpacing"/>
+      </w:pPr>
+      <w:r>
+        <w:t xml:space="preserve">Hoewel de uitbreidingen aan de V&amp;K simulatie zijn zoals de opdrachtgever wenst, zijn er nog een aantal verbeteringen mogelijk. Het implementeren van deze verbeteringen kost echter veel tijd en zijn daarom niet geïmplementeerd in de verbeterde versie van de V&amp;K simulatie (v3.0). Deze onderdelen veranderen niets aan het uiterlijk of de functies van de applicatie maar maken de applicatie wel flexibeler. Het gaat hier om de introductie van threads en </w:t>
+      </w:r>
+      <w:r>
+        <w:t>een betere manier om het parameter</w:t>
+      </w:r>
+      <w:r>
+        <w:t xml:space="preserve">paneel te genereren. </w:t>
+      </w:r>
+    </w:p>
+    <w:p/>
+    <w:p>
+      <w:pPr>
+        <w:spacing w:after="0"/>
+        <w:rPr>
+          <w:rStyle w:val="Heading2Char"/>
+        </w:rPr>
+      </w:pPr>
+      <w:bookmarkStart w:id="27" w:name="_Toc410647554"/>
+      <w:r>
+        <w:rPr>
+          <w:rStyle w:val="Heading2Char"/>
+        </w:rPr>
+        <w:t>9.1 Threading</w:t>
+      </w:r>
       <w:bookmarkEnd w:id="27"/>
     </w:p>
-    <w:p/>
-    <w:p>
-      <w:pPr>
-        <w:spacing w:after="0"/>
+    <w:p>
+      <w:r>
+        <w:t>Een thread is een ‘route’ die de applicatie afloopt. Wanneer u in de V&amp;K simulatie 100 stappen simuleert kan de applicatie niks anders doen, dat komt omdat hij bezig is met die 100 stappen</w:t>
+      </w:r>
+      <w:r>
+        <w:t xml:space="preserve"> en niks kan daar tussenkomen. De thread</w:t>
+      </w:r>
+      <w:r>
+        <w:t xml:space="preserve"> moet die route aflopen</w:t>
+      </w:r>
+      <w:r>
+        <w:t xml:space="preserve"> voordat er iets anders mogelijk is. </w:t>
+      </w:r>
+    </w:p>
+    <w:p>
+      <w:r>
+        <w:t xml:space="preserve">Wanneer u in het programma een tweede thread toevoegt kan het programma twee routes aflopen. Dit betekend dat er één route is die constant eventuele stappen simuleert en een andere route die op gebruikersinvoer wacht. </w:t>
+      </w:r>
+      <w:r>
+        <w:t xml:space="preserve">Implementatie hiervan maakt het mogelijk dat er stappen gesimuleerd kunnen worden en daarnaast nog gebruik kan maken van de GUI zonder te hoeven wachten tot de stappen gesimuleerd zijn. </w:t>
+      </w:r>
+    </w:p>
+    <w:p>
+      <w:pPr>
+        <w:pStyle w:val="NoSpacing"/>
+      </w:pPr>
+      <w:r>
+        <w:t>Het gebruik van threading zou er dus voor kunnen zorgen dat het programma vloeiender</w:t>
+      </w:r>
+      <w:r>
+        <w:t xml:space="preserve"> en efficiënter</w:t>
+      </w:r>
+      <w:r>
+        <w:t xml:space="preserve"> loopt. </w:t>
+      </w:r>
+    </w:p>
+    <w:p>
+      <w:pPr>
+        <w:pStyle w:val="NoSpacing"/>
         <w:rPr>
           <w:rStyle w:val="Heading2Char"/>
         </w:rPr>
       </w:pPr>
-      <w:bookmarkStart w:id="28" w:name="_Toc410647554"/>
+      <w:r>
+        <w:br/>
+      </w:r>
+      <w:bookmarkStart w:id="28" w:name="_Toc410647555"/>
       <w:r>
         <w:rPr>
           <w:rStyle w:val="Heading2Char"/>
         </w:rPr>
-        <w:t>9.1 Threading</w:t>
+        <w:t>9.2 Simulatie parameters</w:t>
       </w:r>
       <w:bookmarkEnd w:id="28"/>
     </w:p>
@@ -13577,6 +13641,15 @@
       <w:pPr>
         <w:pStyle w:val="NoSpacing"/>
       </w:pPr>
+      <w:r>
+        <w:t xml:space="preserve">In de verbeterde versie van de </w:t>
+      </w:r>
+      <w:r>
+        <w:t>V&amp;K applicati</w:t>
+      </w:r>
+      <w:r>
+        <w:t>e (v3.0) word voor elke aanpasbare parameter een schuifbalk gegenereerd. Voor elke balk is er een stuk code geschreven. In codefragment 9.2.1 ziet u een voorbeeld van deze code.</w:t>
+      </w:r>
     </w:p>
     <w:p>
       <w:pPr>
@@ -13587,6 +13660,1853 @@
       <w:pPr>
         <w:pStyle w:val="NoSpacing"/>
       </w:pPr>
+      <w:r>
+        <w:rPr>
+          <w:rStyle w:val="HeaderChar"/>
+          <w:noProof/>
+        </w:rPr>
+        <mc:AlternateContent>
+          <mc:Choice Requires="wps">
+            <w:drawing>
+              <wp:inline distT="0" distB="0" distL="0" distR="0" wp14:anchorId="66D03907" wp14:editId="5D28A9EB">
+                <wp:extent cx="5629275" cy="1403985"/>
+                <wp:effectExtent l="0" t="0" r="635" b="2540"/>
+                <wp:docPr id="25" name="Tekstvak 3"/>
+                <wp:cNvGraphicFramePr>
+                  <a:graphicFrameLocks xmlns:a="http://schemas.openxmlformats.org/drawingml/2006/main"/>
+                </wp:cNvGraphicFramePr>
+                <a:graphic xmlns:a="http://schemas.openxmlformats.org/drawingml/2006/main">
+                  <a:graphicData uri="http://schemas.microsoft.com/office/word/2010/wordprocessingShape">
+                    <wps:wsp>
+                      <wps:cNvSpPr txBox="1">
+                        <a:spLocks noChangeArrowheads="1"/>
+                      </wps:cNvSpPr>
+                      <wps:spPr bwMode="auto">
+                        <a:xfrm>
+                          <a:off x="0" y="0"/>
+                          <a:ext cx="5629275" cy="1140460"/>
+                        </a:xfrm>
+                        <a:prstGeom prst="rect">
+                          <a:avLst/>
+                        </a:prstGeom>
+                        <a:solidFill>
+                          <a:schemeClr val="bg2">
+                            <a:lumMod val="100000"/>
+                            <a:lumOff val="0"/>
+                          </a:schemeClr>
+                        </a:solidFill>
+                        <a:ln>
+                          <a:noFill/>
+                        </a:ln>
+                        <a:extLst>
+                          <a:ext uri="{91240B29-F687-4F45-9708-019B960494DF}">
+                            <a14:hiddenLine xmlns:a14="http://schemas.microsoft.com/office/drawing/2010/main" w="9525">
+                              <a:solidFill>
+                                <a:srgbClr val="000000"/>
+                              </a:solidFill>
+                              <a:miter lim="800000"/>
+                              <a:headEnd/>
+                              <a:tailEnd/>
+                            </a14:hiddenLine>
+                          </a:ext>
+                        </a:extLst>
+                      </wps:spPr>
+                      <wps:txbx>
+                        <w:txbxContent>
+                          <w:p>
+                            <w:pPr>
+                              <w:autoSpaceDE w:val="0"/>
+                              <w:autoSpaceDN w:val="0"/>
+                              <w:adjustRightInd w:val="0"/>
+                              <w:spacing w:after="0" w:line="240" w:lineRule="auto"/>
+                              <w:rPr>
+                                <w:rFonts w:ascii="Consolas" w:hAnsi="Consolas" w:cs="Consolas"/>
+                                <w:sz w:val="18"/>
+                                <w:szCs w:val="18"/>
+                                <w:lang w:val="en-GB"/>
+                              </w:rPr>
+                            </w:pPr>
+                            <w:r>
+                              <w:rPr>
+                                <w:rFonts w:ascii="Consolas" w:hAnsi="Consolas" w:cs="Consolas"/>
+                                <w:color w:val="6A3E3E"/>
+                                <w:sz w:val="18"/>
+                                <w:szCs w:val="18"/>
+                                <w:lang w:val="en-GB"/>
+                              </w:rPr>
+                              <w:t>row</w:t>
+                            </w:r>
+                            <w:r>
+                              <w:rPr>
+                                <w:rFonts w:ascii="Consolas" w:hAnsi="Consolas" w:cs="Consolas"/>
+                                <w:color w:val="000000"/>
+                                <w:sz w:val="18"/>
+                                <w:szCs w:val="18"/>
+                                <w:lang w:val="en-GB"/>
+                              </w:rPr>
+                              <w:t xml:space="preserve"> = </w:t>
+                            </w:r>
+                            <w:r>
+                              <w:rPr>
+                                <w:rFonts w:ascii="Consolas" w:hAnsi="Consolas" w:cs="Consolas"/>
+                                <w:b/>
+                                <w:bCs/>
+                                <w:color w:val="7F0055"/>
+                                <w:sz w:val="18"/>
+                                <w:szCs w:val="18"/>
+                                <w:lang w:val="en-GB"/>
+                              </w:rPr>
+                              <w:t>new</w:t>
+                            </w:r>
+                            <w:r>
+                              <w:rPr>
+                                <w:rFonts w:ascii="Consolas" w:hAnsi="Consolas" w:cs="Consolas"/>
+                                <w:color w:val="000000"/>
+                                <w:sz w:val="18"/>
+                                <w:szCs w:val="18"/>
+                                <w:lang w:val="en-GB"/>
+                              </w:rPr>
+                              <w:t xml:space="preserve"> JPanel(</w:t>
+                            </w:r>
+                            <w:r>
+                              <w:rPr>
+                                <w:rFonts w:ascii="Consolas" w:hAnsi="Consolas" w:cs="Consolas"/>
+                                <w:b/>
+                                <w:bCs/>
+                                <w:color w:val="7F0055"/>
+                                <w:sz w:val="18"/>
+                                <w:szCs w:val="18"/>
+                                <w:lang w:val="en-GB"/>
+                              </w:rPr>
+                              <w:t>new</w:t>
+                            </w:r>
+                            <w:r>
+                              <w:rPr>
+                                <w:rFonts w:ascii="Consolas" w:hAnsi="Consolas" w:cs="Consolas"/>
+                                <w:color w:val="000000"/>
+                                <w:sz w:val="18"/>
+                                <w:szCs w:val="18"/>
+                                <w:lang w:val="en-GB"/>
+                              </w:rPr>
+                              <w:t xml:space="preserve"> GridLayout(0,2));</w:t>
+                            </w:r>
+                          </w:p>
+                          <w:p>
+                            <w:pPr>
+                              <w:autoSpaceDE w:val="0"/>
+                              <w:autoSpaceDN w:val="0"/>
+                              <w:adjustRightInd w:val="0"/>
+                              <w:spacing w:after="0" w:line="240" w:lineRule="auto"/>
+                              <w:rPr>
+                                <w:rFonts w:ascii="Consolas" w:hAnsi="Consolas" w:cs="Consolas"/>
+                                <w:sz w:val="18"/>
+                                <w:szCs w:val="18"/>
+                                <w:lang w:val="en-GB"/>
+                              </w:rPr>
+                            </w:pPr>
+                            <w:r>
+                              <w:rPr>
+                                <w:rFonts w:ascii="Consolas" w:hAnsi="Consolas" w:cs="Consolas"/>
+                                <w:color w:val="6A3E3E"/>
+                                <w:sz w:val="18"/>
+                                <w:szCs w:val="18"/>
+                                <w:lang w:val="en-GB"/>
+                              </w:rPr>
+                              <w:t>name</w:t>
+                            </w:r>
+                            <w:r>
+                              <w:rPr>
+                                <w:rFonts w:ascii="Consolas" w:hAnsi="Consolas" w:cs="Consolas"/>
+                                <w:color w:val="000000"/>
+                                <w:sz w:val="18"/>
+                                <w:szCs w:val="18"/>
+                                <w:lang w:val="en-GB"/>
+                              </w:rPr>
+                              <w:t xml:space="preserve"> = </w:t>
+                            </w:r>
+                            <w:r>
+                              <w:rPr>
+                                <w:rFonts w:ascii="Consolas" w:hAnsi="Consolas" w:cs="Consolas"/>
+                                <w:b/>
+                                <w:bCs/>
+                                <w:color w:val="7F0055"/>
+                                <w:sz w:val="18"/>
+                                <w:szCs w:val="18"/>
+                                <w:lang w:val="en-GB"/>
+                              </w:rPr>
+                              <w:t>new</w:t>
+                            </w:r>
+                            <w:r>
+                              <w:rPr>
+                                <w:rFonts w:ascii="Consolas" w:hAnsi="Consolas" w:cs="Consolas"/>
+                                <w:color w:val="000000"/>
+                                <w:sz w:val="18"/>
+                                <w:szCs w:val="18"/>
+                                <w:lang w:val="en-GB"/>
+                              </w:rPr>
+                              <w:t xml:space="preserve"> JLabel(</w:t>
+                            </w:r>
+                            <w:r>
+                              <w:rPr>
+                                <w:rFonts w:ascii="Consolas" w:hAnsi="Consolas" w:cs="Consolas"/>
+                                <w:color w:val="2A00FF"/>
+                                <w:sz w:val="18"/>
+                                <w:szCs w:val="18"/>
+                                <w:lang w:val="en-GB"/>
+                              </w:rPr>
+                              <w:t>"Max bear population"</w:t>
+                            </w:r>
+                            <w:r>
+                              <w:rPr>
+                                <w:rFonts w:ascii="Consolas" w:hAnsi="Consolas" w:cs="Consolas"/>
+                                <w:color w:val="000000"/>
+                                <w:sz w:val="18"/>
+                                <w:szCs w:val="18"/>
+                                <w:lang w:val="en-GB"/>
+                              </w:rPr>
+                              <w:t>);</w:t>
+                            </w:r>
+                          </w:p>
+                          <w:p>
+                            <w:pPr>
+                              <w:autoSpaceDE w:val="0"/>
+                              <w:autoSpaceDN w:val="0"/>
+                              <w:adjustRightInd w:val="0"/>
+                              <w:spacing w:after="0" w:line="240" w:lineRule="auto"/>
+                              <w:rPr>
+                                <w:rFonts w:ascii="Consolas" w:hAnsi="Consolas" w:cs="Consolas"/>
+                                <w:sz w:val="18"/>
+                                <w:szCs w:val="18"/>
+                                <w:lang w:val="en-GB"/>
+                              </w:rPr>
+                            </w:pPr>
+                            <w:r>
+                              <w:rPr>
+                                <w:rFonts w:ascii="Consolas" w:hAnsi="Consolas" w:cs="Consolas"/>
+                                <w:color w:val="6A3E3E"/>
+                                <w:sz w:val="18"/>
+                                <w:szCs w:val="18"/>
+                                <w:lang w:val="en-GB"/>
+                              </w:rPr>
+                              <w:t>row</w:t>
+                            </w:r>
+                            <w:r>
+                              <w:rPr>
+                                <w:rFonts w:ascii="Consolas" w:hAnsi="Consolas" w:cs="Consolas"/>
+                                <w:color w:val="000000"/>
+                                <w:sz w:val="18"/>
+                                <w:szCs w:val="18"/>
+                                <w:lang w:val="en-GB"/>
+                              </w:rPr>
+                              <w:t>.add(</w:t>
+                            </w:r>
+                            <w:r>
+                              <w:rPr>
+                                <w:rFonts w:ascii="Consolas" w:hAnsi="Consolas" w:cs="Consolas"/>
+                                <w:color w:val="6A3E3E"/>
+                                <w:sz w:val="18"/>
+                                <w:szCs w:val="18"/>
+                                <w:lang w:val="en-GB"/>
+                              </w:rPr>
+                              <w:t>name</w:t>
+                            </w:r>
+                            <w:r>
+                              <w:rPr>
+                                <w:rFonts w:ascii="Consolas" w:hAnsi="Consolas" w:cs="Consolas"/>
+                                <w:color w:val="000000"/>
+                                <w:sz w:val="18"/>
+                                <w:szCs w:val="18"/>
+                                <w:lang w:val="en-GB"/>
+                              </w:rPr>
+                              <w:t>);</w:t>
+                            </w:r>
+                          </w:p>
+                          <w:p>
+                            <w:pPr>
+                              <w:autoSpaceDE w:val="0"/>
+                              <w:autoSpaceDN w:val="0"/>
+                              <w:adjustRightInd w:val="0"/>
+                              <w:spacing w:after="0" w:line="240" w:lineRule="auto"/>
+                              <w:rPr>
+                                <w:rFonts w:ascii="Consolas" w:hAnsi="Consolas" w:cs="Consolas"/>
+                                <w:sz w:val="18"/>
+                                <w:szCs w:val="18"/>
+                                <w:lang w:val="en-GB"/>
+                              </w:rPr>
+                            </w:pPr>
+                            <w:r>
+                              <w:rPr>
+                                <w:rFonts w:ascii="Consolas" w:hAnsi="Consolas" w:cs="Consolas"/>
+                                <w:color w:val="6A3E3E"/>
+                                <w:sz w:val="18"/>
+                                <w:szCs w:val="18"/>
+                                <w:lang w:val="en-GB"/>
+                              </w:rPr>
+                              <w:t>combine</w:t>
+                            </w:r>
+                            <w:r>
+                              <w:rPr>
+                                <w:rFonts w:ascii="Consolas" w:hAnsi="Consolas" w:cs="Consolas"/>
+                                <w:color w:val="000000"/>
+                                <w:sz w:val="18"/>
+                                <w:szCs w:val="18"/>
+                                <w:lang w:val="en-GB"/>
+                              </w:rPr>
+                              <w:t xml:space="preserve"> = </w:t>
+                            </w:r>
+                            <w:r>
+                              <w:rPr>
+                                <w:rFonts w:ascii="Consolas" w:hAnsi="Consolas" w:cs="Consolas"/>
+                                <w:b/>
+                                <w:bCs/>
+                                <w:color w:val="7F0055"/>
+                                <w:sz w:val="18"/>
+                                <w:szCs w:val="18"/>
+                                <w:lang w:val="en-GB"/>
+                              </w:rPr>
+                              <w:t>new</w:t>
+                            </w:r>
+                            <w:r>
+                              <w:rPr>
+                                <w:rFonts w:ascii="Consolas" w:hAnsi="Consolas" w:cs="Consolas"/>
+                                <w:color w:val="000000"/>
+                                <w:sz w:val="18"/>
+                                <w:szCs w:val="18"/>
+                                <w:lang w:val="en-GB"/>
+                              </w:rPr>
+                              <w:t xml:space="preserve"> JPanel();</w:t>
+                            </w:r>
+                          </w:p>
+                          <w:p>
+                            <w:pPr>
+                              <w:autoSpaceDE w:val="0"/>
+                              <w:autoSpaceDN w:val="0"/>
+                              <w:adjustRightInd w:val="0"/>
+                              <w:spacing w:after="0" w:line="240" w:lineRule="auto"/>
+                              <w:rPr>
+                                <w:rFonts w:ascii="Consolas" w:hAnsi="Consolas" w:cs="Consolas"/>
+                                <w:sz w:val="18"/>
+                                <w:szCs w:val="18"/>
+                                <w:lang w:val="en-GB"/>
+                              </w:rPr>
+                            </w:pPr>
+                            <w:r>
+                              <w:rPr>
+                                <w:rFonts w:ascii="Consolas" w:hAnsi="Consolas" w:cs="Consolas"/>
+                                <w:color w:val="6A3E3E"/>
+                                <w:sz w:val="18"/>
+                                <w:szCs w:val="18"/>
+                                <w:lang w:val="en-GB"/>
+                              </w:rPr>
+                              <w:t>text</w:t>
+                            </w:r>
+                            <w:r>
+                              <w:rPr>
+                                <w:rFonts w:ascii="Consolas" w:hAnsi="Consolas" w:cs="Consolas"/>
+                                <w:color w:val="000000"/>
+                                <w:sz w:val="18"/>
+                                <w:szCs w:val="18"/>
+                                <w:lang w:val="en-GB"/>
+                              </w:rPr>
+                              <w:t xml:space="preserve"> = </w:t>
+                            </w:r>
+                            <w:r>
+                              <w:rPr>
+                                <w:rFonts w:ascii="Consolas" w:hAnsi="Consolas" w:cs="Consolas"/>
+                                <w:b/>
+                                <w:bCs/>
+                                <w:color w:val="7F0055"/>
+                                <w:sz w:val="18"/>
+                                <w:szCs w:val="18"/>
+                                <w:lang w:val="en-GB"/>
+                              </w:rPr>
+                              <w:t>new</w:t>
+                            </w:r>
+                            <w:r>
+                              <w:rPr>
+                                <w:rFonts w:ascii="Consolas" w:hAnsi="Consolas" w:cs="Consolas"/>
+                                <w:color w:val="000000"/>
+                                <w:sz w:val="18"/>
+                                <w:szCs w:val="18"/>
+                                <w:lang w:val="en-GB"/>
+                              </w:rPr>
+                              <w:t xml:space="preserve"> JLabel();</w:t>
+                            </w:r>
+                          </w:p>
+                          <w:p>
+                            <w:pPr>
+                              <w:autoSpaceDE w:val="0"/>
+                              <w:autoSpaceDN w:val="0"/>
+                              <w:adjustRightInd w:val="0"/>
+                              <w:spacing w:after="0" w:line="240" w:lineRule="auto"/>
+                              <w:rPr>
+                                <w:rFonts w:ascii="Consolas" w:hAnsi="Consolas" w:cs="Consolas"/>
+                                <w:sz w:val="18"/>
+                                <w:szCs w:val="18"/>
+                                <w:lang w:val="en-GB"/>
+                              </w:rPr>
+                            </w:pPr>
+                            <w:r>
+                              <w:rPr>
+                                <w:rFonts w:ascii="Consolas" w:hAnsi="Consolas" w:cs="Consolas"/>
+                                <w:color w:val="6A3E3E"/>
+                                <w:sz w:val="18"/>
+                                <w:szCs w:val="18"/>
+                                <w:lang w:val="en-GB"/>
+                              </w:rPr>
+                              <w:t>text</w:t>
+                            </w:r>
+                            <w:r>
+                              <w:rPr>
+                                <w:rFonts w:ascii="Consolas" w:hAnsi="Consolas" w:cs="Consolas"/>
+                                <w:color w:val="000000"/>
+                                <w:sz w:val="18"/>
+                                <w:szCs w:val="18"/>
+                                <w:lang w:val="en-GB"/>
+                              </w:rPr>
+                              <w:t>.setText(String.</w:t>
+                            </w:r>
+                            <w:r>
+                              <w:rPr>
+                                <w:rFonts w:ascii="Consolas" w:hAnsi="Consolas" w:cs="Consolas"/>
+                                <w:i/>
+                                <w:iCs/>
+                                <w:color w:val="000000"/>
+                                <w:sz w:val="18"/>
+                                <w:szCs w:val="18"/>
+                                <w:lang w:val="en-GB"/>
+                              </w:rPr>
+                              <w:t>valueOf</w:t>
+                            </w:r>
+                            <w:r>
+                              <w:rPr>
+                                <w:rFonts w:ascii="Consolas" w:hAnsi="Consolas" w:cs="Consolas"/>
+                                <w:color w:val="000000"/>
+                                <w:sz w:val="18"/>
+                                <w:szCs w:val="18"/>
+                                <w:lang w:val="en-GB"/>
+                              </w:rPr>
+                              <w:t>(Hunter.</w:t>
+                            </w:r>
+                            <w:r>
+                              <w:rPr>
+                                <w:rFonts w:ascii="Consolas" w:hAnsi="Consolas" w:cs="Consolas"/>
+                                <w:i/>
+                                <w:iCs/>
+                                <w:color w:val="0000C0"/>
+                                <w:sz w:val="18"/>
+                                <w:szCs w:val="18"/>
+                                <w:lang w:val="en-GB"/>
+                              </w:rPr>
+                              <w:t>bear_max_population</w:t>
+                            </w:r>
+                            <w:r>
+                              <w:rPr>
+                                <w:rFonts w:ascii="Consolas" w:hAnsi="Consolas" w:cs="Consolas"/>
+                                <w:color w:val="000000"/>
+                                <w:sz w:val="18"/>
+                                <w:szCs w:val="18"/>
+                                <w:lang w:val="en-GB"/>
+                              </w:rPr>
+                              <w:t>));</w:t>
+                            </w:r>
+                          </w:p>
+                          <w:p>
+                            <w:pPr>
+                              <w:autoSpaceDE w:val="0"/>
+                              <w:autoSpaceDN w:val="0"/>
+                              <w:adjustRightInd w:val="0"/>
+                              <w:spacing w:after="0" w:line="240" w:lineRule="auto"/>
+                              <w:rPr>
+                                <w:rFonts w:ascii="Consolas" w:hAnsi="Consolas" w:cs="Consolas"/>
+                                <w:sz w:val="18"/>
+                                <w:szCs w:val="18"/>
+                                <w:lang w:val="en-GB"/>
+                              </w:rPr>
+                            </w:pPr>
+                            <w:r>
+                              <w:rPr>
+                                <w:rFonts w:ascii="Consolas" w:hAnsi="Consolas" w:cs="Consolas"/>
+                                <w:color w:val="6A3E3E"/>
+                                <w:sz w:val="18"/>
+                                <w:szCs w:val="18"/>
+                                <w:lang w:val="en-GB"/>
+                              </w:rPr>
+                              <w:t>combine</w:t>
+                            </w:r>
+                            <w:r>
+                              <w:rPr>
+                                <w:rFonts w:ascii="Consolas" w:hAnsi="Consolas" w:cs="Consolas"/>
+                                <w:color w:val="000000"/>
+                                <w:sz w:val="18"/>
+                                <w:szCs w:val="18"/>
+                                <w:lang w:val="en-GB"/>
+                              </w:rPr>
+                              <w:t>.add(</w:t>
+                            </w:r>
+                            <w:r>
+                              <w:rPr>
+                                <w:rFonts w:ascii="Consolas" w:hAnsi="Consolas" w:cs="Consolas"/>
+                                <w:color w:val="6A3E3E"/>
+                                <w:sz w:val="18"/>
+                                <w:szCs w:val="18"/>
+                                <w:lang w:val="en-GB"/>
+                              </w:rPr>
+                              <w:t>text</w:t>
+                            </w:r>
+                            <w:r>
+                              <w:rPr>
+                                <w:rFonts w:ascii="Consolas" w:hAnsi="Consolas" w:cs="Consolas"/>
+                                <w:color w:val="000000"/>
+                                <w:sz w:val="18"/>
+                                <w:szCs w:val="18"/>
+                                <w:lang w:val="en-GB"/>
+                              </w:rPr>
+                              <w:t>);</w:t>
+                            </w:r>
+                          </w:p>
+                          <w:p>
+                            <w:pPr>
+                              <w:autoSpaceDE w:val="0"/>
+                              <w:autoSpaceDN w:val="0"/>
+                              <w:adjustRightInd w:val="0"/>
+                              <w:spacing w:after="0" w:line="240" w:lineRule="auto"/>
+                              <w:rPr>
+                                <w:rFonts w:ascii="Consolas" w:hAnsi="Consolas" w:cs="Consolas"/>
+                                <w:sz w:val="18"/>
+                                <w:szCs w:val="18"/>
+                                <w:lang w:val="en-GB"/>
+                              </w:rPr>
+                            </w:pPr>
+                            <w:r>
+                              <w:rPr>
+                                <w:rFonts w:ascii="Consolas" w:hAnsi="Consolas" w:cs="Consolas"/>
+                                <w:color w:val="6A3E3E"/>
+                                <w:sz w:val="18"/>
+                                <w:szCs w:val="18"/>
+                                <w:lang w:val="en-GB"/>
+                              </w:rPr>
+                              <w:t>slider</w:t>
+                            </w:r>
+                            <w:r>
+                              <w:rPr>
+                                <w:rFonts w:ascii="Consolas" w:hAnsi="Consolas" w:cs="Consolas"/>
+                                <w:color w:val="000000"/>
+                                <w:sz w:val="18"/>
+                                <w:szCs w:val="18"/>
+                                <w:lang w:val="en-GB"/>
+                              </w:rPr>
+                              <w:t xml:space="preserve"> = </w:t>
+                            </w:r>
+                            <w:r>
+                              <w:rPr>
+                                <w:rFonts w:ascii="Consolas" w:hAnsi="Consolas" w:cs="Consolas"/>
+                                <w:b/>
+                                <w:bCs/>
+                                <w:color w:val="7F0055"/>
+                                <w:sz w:val="18"/>
+                                <w:szCs w:val="18"/>
+                                <w:lang w:val="en-GB"/>
+                              </w:rPr>
+                              <w:t>new</w:t>
+                            </w:r>
+                            <w:r>
+                              <w:rPr>
+                                <w:rFonts w:ascii="Consolas" w:hAnsi="Consolas" w:cs="Consolas"/>
+                                <w:color w:val="000000"/>
+                                <w:sz w:val="18"/>
+                                <w:szCs w:val="18"/>
+                                <w:lang w:val="en-GB"/>
+                              </w:rPr>
+                              <w:t xml:space="preserve"> JSlider();</w:t>
+                            </w:r>
+                          </w:p>
+                          <w:p>
+                            <w:pPr>
+                              <w:autoSpaceDE w:val="0"/>
+                              <w:autoSpaceDN w:val="0"/>
+                              <w:adjustRightInd w:val="0"/>
+                              <w:spacing w:after="0" w:line="240" w:lineRule="auto"/>
+                              <w:rPr>
+                                <w:rFonts w:ascii="Consolas" w:hAnsi="Consolas" w:cs="Consolas"/>
+                                <w:sz w:val="18"/>
+                                <w:szCs w:val="18"/>
+                                <w:lang w:val="en-GB"/>
+                              </w:rPr>
+                            </w:pPr>
+                            <w:r>
+                              <w:rPr>
+                                <w:rFonts w:ascii="Consolas" w:hAnsi="Consolas" w:cs="Consolas"/>
+                                <w:color w:val="6A3E3E"/>
+                                <w:sz w:val="18"/>
+                                <w:szCs w:val="18"/>
+                                <w:lang w:val="en-GB"/>
+                              </w:rPr>
+                              <w:t>slider</w:t>
+                            </w:r>
+                            <w:r>
+                              <w:rPr>
+                                <w:rFonts w:ascii="Consolas" w:hAnsi="Consolas" w:cs="Consolas"/>
+                                <w:color w:val="000000"/>
+                                <w:sz w:val="18"/>
+                                <w:szCs w:val="18"/>
+                                <w:lang w:val="en-GB"/>
+                              </w:rPr>
+                              <w:t>.setMaximum(5000);</w:t>
+                            </w:r>
+                          </w:p>
+                          <w:p>
+                            <w:pPr>
+                              <w:autoSpaceDE w:val="0"/>
+                              <w:autoSpaceDN w:val="0"/>
+                              <w:adjustRightInd w:val="0"/>
+                              <w:spacing w:after="0" w:line="240" w:lineRule="auto"/>
+                              <w:rPr>
+                                <w:rFonts w:ascii="Consolas" w:hAnsi="Consolas" w:cs="Consolas"/>
+                                <w:sz w:val="18"/>
+                                <w:szCs w:val="18"/>
+                                <w:lang w:val="en-GB"/>
+                              </w:rPr>
+                            </w:pPr>
+                            <w:r>
+                              <w:rPr>
+                                <w:rFonts w:ascii="Consolas" w:hAnsi="Consolas" w:cs="Consolas"/>
+                                <w:color w:val="6A3E3E"/>
+                                <w:sz w:val="18"/>
+                                <w:szCs w:val="18"/>
+                                <w:lang w:val="en-GB"/>
+                              </w:rPr>
+                              <w:t>slider</w:t>
+                            </w:r>
+                            <w:r>
+                              <w:rPr>
+                                <w:rFonts w:ascii="Consolas" w:hAnsi="Consolas" w:cs="Consolas"/>
+                                <w:color w:val="000000"/>
+                                <w:sz w:val="18"/>
+                                <w:szCs w:val="18"/>
+                                <w:lang w:val="en-GB"/>
+                              </w:rPr>
+                              <w:t>.setMinimum(0);</w:t>
+                            </w:r>
+                          </w:p>
+                          <w:p>
+                            <w:pPr>
+                              <w:autoSpaceDE w:val="0"/>
+                              <w:autoSpaceDN w:val="0"/>
+                              <w:adjustRightInd w:val="0"/>
+                              <w:spacing w:after="0" w:line="240" w:lineRule="auto"/>
+                              <w:rPr>
+                                <w:rFonts w:ascii="Consolas" w:hAnsi="Consolas" w:cs="Consolas"/>
+                                <w:sz w:val="18"/>
+                                <w:szCs w:val="18"/>
+                                <w:lang w:val="en-GB"/>
+                              </w:rPr>
+                            </w:pPr>
+                            <w:r>
+                              <w:rPr>
+                                <w:rFonts w:ascii="Consolas" w:hAnsi="Consolas" w:cs="Consolas"/>
+                                <w:color w:val="6A3E3E"/>
+                                <w:sz w:val="18"/>
+                                <w:szCs w:val="18"/>
+                                <w:lang w:val="en-GB"/>
+                              </w:rPr>
+                              <w:t>slider</w:t>
+                            </w:r>
+                            <w:r>
+                              <w:rPr>
+                                <w:rFonts w:ascii="Consolas" w:hAnsi="Consolas" w:cs="Consolas"/>
+                                <w:color w:val="000000"/>
+                                <w:sz w:val="18"/>
+                                <w:szCs w:val="18"/>
+                                <w:lang w:val="en-GB"/>
+                              </w:rPr>
+                              <w:t>.setValue(Hunter.</w:t>
+                            </w:r>
+                            <w:r>
+                              <w:rPr>
+                                <w:rFonts w:ascii="Consolas" w:hAnsi="Consolas" w:cs="Consolas"/>
+                                <w:i/>
+                                <w:iCs/>
+                                <w:color w:val="0000C0"/>
+                                <w:sz w:val="18"/>
+                                <w:szCs w:val="18"/>
+                                <w:lang w:val="en-GB"/>
+                              </w:rPr>
+                              <w:t>bear_max_population</w:t>
+                            </w:r>
+                            <w:r>
+                              <w:rPr>
+                                <w:rFonts w:ascii="Consolas" w:hAnsi="Consolas" w:cs="Consolas"/>
+                                <w:color w:val="000000"/>
+                                <w:sz w:val="18"/>
+                                <w:szCs w:val="18"/>
+                                <w:lang w:val="en-GB"/>
+                              </w:rPr>
+                              <w:t>);</w:t>
+                            </w:r>
+                          </w:p>
+                          <w:p>
+                            <w:pPr>
+                              <w:autoSpaceDE w:val="0"/>
+                              <w:autoSpaceDN w:val="0"/>
+                              <w:adjustRightInd w:val="0"/>
+                              <w:spacing w:after="0" w:line="240" w:lineRule="auto"/>
+                              <w:rPr>
+                                <w:rFonts w:ascii="Consolas" w:hAnsi="Consolas" w:cs="Consolas"/>
+                                <w:sz w:val="18"/>
+                                <w:szCs w:val="18"/>
+                                <w:lang w:val="en-GB"/>
+                              </w:rPr>
+                            </w:pPr>
+                            <w:r>
+                              <w:rPr>
+                                <w:rFonts w:ascii="Consolas" w:hAnsi="Consolas" w:cs="Consolas"/>
+                                <w:color w:val="6A3E3E"/>
+                                <w:sz w:val="18"/>
+                                <w:szCs w:val="18"/>
+                                <w:lang w:val="en-GB"/>
+                              </w:rPr>
+                              <w:t>slider</w:t>
+                            </w:r>
+                            <w:r>
+                              <w:rPr>
+                                <w:rFonts w:ascii="Consolas" w:hAnsi="Consolas" w:cs="Consolas"/>
+                                <w:color w:val="000000"/>
+                                <w:sz w:val="18"/>
+                                <w:szCs w:val="18"/>
+                                <w:lang w:val="en-GB"/>
+                              </w:rPr>
+                              <w:t>.addChangeListener(</w:t>
+                            </w:r>
+                            <w:r>
+                              <w:rPr>
+                                <w:rFonts w:ascii="Consolas" w:hAnsi="Consolas" w:cs="Consolas"/>
+                                <w:color w:val="0000C0"/>
+                                <w:sz w:val="18"/>
+                                <w:szCs w:val="18"/>
+                                <w:lang w:val="en-GB"/>
+                              </w:rPr>
+                              <w:t>listener</w:t>
+                            </w:r>
+                            <w:r>
+                              <w:rPr>
+                                <w:rFonts w:ascii="Consolas" w:hAnsi="Consolas" w:cs="Consolas"/>
+                                <w:color w:val="000000"/>
+                                <w:sz w:val="18"/>
+                                <w:szCs w:val="18"/>
+                                <w:lang w:val="en-GB"/>
+                              </w:rPr>
+                              <w:t>.</w:t>
+                            </w:r>
+                            <w:r>
+                              <w:rPr>
+                                <w:rFonts w:ascii="Consolas" w:hAnsi="Consolas" w:cs="Consolas"/>
+                                <w:b/>
+                                <w:bCs/>
+                                <w:color w:val="7F0055"/>
+                                <w:sz w:val="18"/>
+                                <w:szCs w:val="18"/>
+                                <w:lang w:val="en-GB"/>
+                              </w:rPr>
+                              <w:t>new</w:t>
+                            </w:r>
+                            <w:r>
+                              <w:rPr>
+                                <w:rFonts w:ascii="Consolas" w:hAnsi="Consolas" w:cs="Consolas"/>
+                                <w:color w:val="000000"/>
+                                <w:sz w:val="18"/>
+                                <w:szCs w:val="18"/>
+                                <w:lang w:val="en-GB"/>
+                              </w:rPr>
+                              <w:t xml:space="preserve"> HunterBear(</w:t>
+                            </w:r>
+                            <w:r>
+                              <w:rPr>
+                                <w:rFonts w:ascii="Consolas" w:hAnsi="Consolas" w:cs="Consolas"/>
+                                <w:color w:val="6A3E3E"/>
+                                <w:sz w:val="18"/>
+                                <w:szCs w:val="18"/>
+                                <w:lang w:val="en-GB"/>
+                              </w:rPr>
+                              <w:t>text</w:t>
+                            </w:r>
+                            <w:r>
+                              <w:rPr>
+                                <w:rFonts w:ascii="Consolas" w:hAnsi="Consolas" w:cs="Consolas"/>
+                                <w:color w:val="000000"/>
+                                <w:sz w:val="18"/>
+                                <w:szCs w:val="18"/>
+                                <w:lang w:val="en-GB"/>
+                              </w:rPr>
+                              <w:t>));</w:t>
+                            </w:r>
+                          </w:p>
+                          <w:p>
+                            <w:pPr>
+                              <w:autoSpaceDE w:val="0"/>
+                              <w:autoSpaceDN w:val="0"/>
+                              <w:adjustRightInd w:val="0"/>
+                              <w:spacing w:after="0" w:line="240" w:lineRule="auto"/>
+                              <w:rPr>
+                                <w:rFonts w:ascii="Consolas" w:hAnsi="Consolas" w:cs="Consolas"/>
+                                <w:sz w:val="18"/>
+                                <w:szCs w:val="18"/>
+                                <w:lang w:val="en-GB"/>
+                              </w:rPr>
+                            </w:pPr>
+                            <w:r>
+                              <w:rPr>
+                                <w:rFonts w:ascii="Consolas" w:hAnsi="Consolas" w:cs="Consolas"/>
+                                <w:color w:val="6A3E3E"/>
+                                <w:sz w:val="18"/>
+                                <w:szCs w:val="18"/>
+                                <w:lang w:val="en-GB"/>
+                              </w:rPr>
+                              <w:t>combine</w:t>
+                            </w:r>
+                            <w:r>
+                              <w:rPr>
+                                <w:rFonts w:ascii="Consolas" w:hAnsi="Consolas" w:cs="Consolas"/>
+                                <w:color w:val="000000"/>
+                                <w:sz w:val="18"/>
+                                <w:szCs w:val="18"/>
+                                <w:lang w:val="en-GB"/>
+                              </w:rPr>
+                              <w:t>.add(</w:t>
+                            </w:r>
+                            <w:r>
+                              <w:rPr>
+                                <w:rFonts w:ascii="Consolas" w:hAnsi="Consolas" w:cs="Consolas"/>
+                                <w:color w:val="6A3E3E"/>
+                                <w:sz w:val="18"/>
+                                <w:szCs w:val="18"/>
+                                <w:lang w:val="en-GB"/>
+                              </w:rPr>
+                              <w:t>slider</w:t>
+                            </w:r>
+                            <w:r>
+                              <w:rPr>
+                                <w:rFonts w:ascii="Consolas" w:hAnsi="Consolas" w:cs="Consolas"/>
+                                <w:color w:val="000000"/>
+                                <w:sz w:val="18"/>
+                                <w:szCs w:val="18"/>
+                                <w:lang w:val="en-GB"/>
+                              </w:rPr>
+                              <w:t>);</w:t>
+                            </w:r>
+                          </w:p>
+                          <w:p>
+                            <w:pPr>
+                              <w:autoSpaceDE w:val="0"/>
+                              <w:autoSpaceDN w:val="0"/>
+                              <w:adjustRightInd w:val="0"/>
+                              <w:spacing w:after="0" w:line="240" w:lineRule="auto"/>
+                              <w:rPr>
+                                <w:rFonts w:ascii="Consolas" w:hAnsi="Consolas" w:cs="Consolas"/>
+                                <w:sz w:val="18"/>
+                                <w:szCs w:val="18"/>
+                                <w:lang w:val="en-GB"/>
+                              </w:rPr>
+                            </w:pPr>
+                            <w:r>
+                              <w:rPr>
+                                <w:rFonts w:ascii="Consolas" w:hAnsi="Consolas" w:cs="Consolas"/>
+                                <w:color w:val="6A3E3E"/>
+                                <w:sz w:val="18"/>
+                                <w:szCs w:val="18"/>
+                                <w:lang w:val="en-GB"/>
+                              </w:rPr>
+                              <w:t>row</w:t>
+                            </w:r>
+                            <w:r>
+                              <w:rPr>
+                                <w:rFonts w:ascii="Consolas" w:hAnsi="Consolas" w:cs="Consolas"/>
+                                <w:color w:val="000000"/>
+                                <w:sz w:val="18"/>
+                                <w:szCs w:val="18"/>
+                                <w:lang w:val="en-GB"/>
+                              </w:rPr>
+                              <w:t>.add(</w:t>
+                            </w:r>
+                            <w:r>
+                              <w:rPr>
+                                <w:rFonts w:ascii="Consolas" w:hAnsi="Consolas" w:cs="Consolas"/>
+                                <w:color w:val="6A3E3E"/>
+                                <w:sz w:val="18"/>
+                                <w:szCs w:val="18"/>
+                                <w:lang w:val="en-GB"/>
+                              </w:rPr>
+                              <w:t>combine</w:t>
+                            </w:r>
+                            <w:r>
+                              <w:rPr>
+                                <w:rFonts w:ascii="Consolas" w:hAnsi="Consolas" w:cs="Consolas"/>
+                                <w:color w:val="000000"/>
+                                <w:sz w:val="18"/>
+                                <w:szCs w:val="18"/>
+                                <w:lang w:val="en-GB"/>
+                              </w:rPr>
+                              <w:t>);</w:t>
+                            </w:r>
+                          </w:p>
+                          <w:p>
+                            <w:pPr>
+                              <w:rPr>
+                                <w:sz w:val="18"/>
+                                <w:szCs w:val="18"/>
+                                <w:lang w:val="en-GB"/>
+                              </w:rPr>
+                            </w:pPr>
+                            <w:r>
+                              <w:rPr>
+                                <w:rFonts w:ascii="Consolas" w:hAnsi="Consolas" w:cs="Consolas"/>
+                                <w:color w:val="6A3E3E"/>
+                                <w:sz w:val="18"/>
+                                <w:szCs w:val="18"/>
+                                <w:lang w:val="en-GB"/>
+                              </w:rPr>
+                              <w:t>sliders</w:t>
+                            </w:r>
+                            <w:r>
+                              <w:rPr>
+                                <w:rFonts w:ascii="Consolas" w:hAnsi="Consolas" w:cs="Consolas"/>
+                                <w:color w:val="000000"/>
+                                <w:sz w:val="18"/>
+                                <w:szCs w:val="18"/>
+                                <w:lang w:val="en-GB"/>
+                              </w:rPr>
+                              <w:t>.add(</w:t>
+                            </w:r>
+                            <w:r>
+                              <w:rPr>
+                                <w:rFonts w:ascii="Consolas" w:hAnsi="Consolas" w:cs="Consolas"/>
+                                <w:color w:val="6A3E3E"/>
+                                <w:sz w:val="18"/>
+                                <w:szCs w:val="18"/>
+                                <w:lang w:val="en-GB"/>
+                              </w:rPr>
+                              <w:t>row</w:t>
+                            </w:r>
+                            <w:r>
+                              <w:rPr>
+                                <w:rFonts w:ascii="Consolas" w:hAnsi="Consolas" w:cs="Consolas"/>
+                                <w:color w:val="000000"/>
+                                <w:sz w:val="18"/>
+                                <w:szCs w:val="18"/>
+                                <w:lang w:val="en-GB"/>
+                              </w:rPr>
+                              <w:t>);</w:t>
+                            </w:r>
+                          </w:p>
+                        </w:txbxContent>
+                      </wps:txbx>
+                      <wps:bodyPr rot="0" vert="horz" wrap="square" lIns="91440" tIns="45720" rIns="91440" bIns="45720" anchor="t" anchorCtr="0" upright="1">
+                        <a:spAutoFit/>
+                      </wps:bodyPr>
+                    </wps:wsp>
+                  </a:graphicData>
+                </a:graphic>
+              </wp:inline>
+            </w:drawing>
+          </mc:Choice>
+          <mc:Fallback>
+            <w:pict>
+              <v:shape w14:anchorId="66D03907" id="_x0000_s1034" type="#_x0000_t202" style="width:443.25pt;height:110.55pt;visibility:visible;mso-wrap-style:square;mso-left-percent:-10001;mso-top-percent:-10001;mso-position-horizontal:absolute;mso-position-horizontal-relative:char;mso-position-vertical:absolute;mso-position-vertical-relative:line;mso-left-percent:-10001;mso-top-percent:-10001;v-text-anchor:top" o:gfxdata="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" fillcolor="#e7e6e6 [3214]" stroked="f">
+                <v:textbox style="mso-fit-shape-to-text:t">
+                  <w:txbxContent>
+                    <w:p>
+                      <w:pPr>
+                        <w:autoSpaceDE w:val="0"/>
+                        <w:autoSpaceDN w:val="0"/>
+                        <w:adjustRightInd w:val="0"/>
+                        <w:spacing w:after="0" w:line="240" w:lineRule="auto"/>
+                        <w:rPr>
+                          <w:rFonts w:ascii="Consolas" w:hAnsi="Consolas" w:cs="Consolas"/>
+                          <w:sz w:val="18"/>
+                          <w:szCs w:val="18"/>
+                          <w:lang w:val="en-GB"/>
+                        </w:rPr>
+                      </w:pPr>
+                      <w:r>
+                        <w:rPr>
+                          <w:rFonts w:ascii="Consolas" w:hAnsi="Consolas" w:cs="Consolas"/>
+                          <w:color w:val="6A3E3E"/>
+                          <w:sz w:val="18"/>
+                          <w:szCs w:val="18"/>
+                          <w:lang w:val="en-GB"/>
+                        </w:rPr>
+                        <w:t>row</w:t>
+                      </w:r>
+                      <w:r>
+                        <w:rPr>
+                          <w:rFonts w:ascii="Consolas" w:hAnsi="Consolas" w:cs="Consolas"/>
+                          <w:color w:val="000000"/>
+                          <w:sz w:val="18"/>
+                          <w:szCs w:val="18"/>
+                          <w:lang w:val="en-GB"/>
+                        </w:rPr>
+                        <w:t xml:space="preserve"> = </w:t>
+                      </w:r>
+                      <w:r>
+                        <w:rPr>
+                          <w:rFonts w:ascii="Consolas" w:hAnsi="Consolas" w:cs="Consolas"/>
+                          <w:b/>
+                          <w:bCs/>
+                          <w:color w:val="7F0055"/>
+                          <w:sz w:val="18"/>
+                          <w:szCs w:val="18"/>
+                          <w:lang w:val="en-GB"/>
+                        </w:rPr>
+                        <w:t>new</w:t>
+                      </w:r>
+                      <w:r>
+                        <w:rPr>
+                          <w:rFonts w:ascii="Consolas" w:hAnsi="Consolas" w:cs="Consolas"/>
+                          <w:color w:val="000000"/>
+                          <w:sz w:val="18"/>
+                          <w:szCs w:val="18"/>
+                          <w:lang w:val="en-GB"/>
+                        </w:rPr>
+                        <w:t xml:space="preserve"> JPanel(</w:t>
+                      </w:r>
+                      <w:r>
+                        <w:rPr>
+                          <w:rFonts w:ascii="Consolas" w:hAnsi="Consolas" w:cs="Consolas"/>
+                          <w:b/>
+                          <w:bCs/>
+                          <w:color w:val="7F0055"/>
+                          <w:sz w:val="18"/>
+                          <w:szCs w:val="18"/>
+                          <w:lang w:val="en-GB"/>
+                        </w:rPr>
+                        <w:t>new</w:t>
+                      </w:r>
+                      <w:r>
+                        <w:rPr>
+                          <w:rFonts w:ascii="Consolas" w:hAnsi="Consolas" w:cs="Consolas"/>
+                          <w:color w:val="000000"/>
+                          <w:sz w:val="18"/>
+                          <w:szCs w:val="18"/>
+                          <w:lang w:val="en-GB"/>
+                        </w:rPr>
+                        <w:t xml:space="preserve"> GridLayout(0,2));</w:t>
+                      </w:r>
+                    </w:p>
+                    <w:p>
+                      <w:pPr>
+                        <w:autoSpaceDE w:val="0"/>
+                        <w:autoSpaceDN w:val="0"/>
+                        <w:adjustRightInd w:val="0"/>
+                        <w:spacing w:after="0" w:line="240" w:lineRule="auto"/>
+                        <w:rPr>
+                          <w:rFonts w:ascii="Consolas" w:hAnsi="Consolas" w:cs="Consolas"/>
+                          <w:sz w:val="18"/>
+                          <w:szCs w:val="18"/>
+                          <w:lang w:val="en-GB"/>
+                        </w:rPr>
+                      </w:pPr>
+                      <w:r>
+                        <w:rPr>
+                          <w:rFonts w:ascii="Consolas" w:hAnsi="Consolas" w:cs="Consolas"/>
+                          <w:color w:val="6A3E3E"/>
+                          <w:sz w:val="18"/>
+                          <w:szCs w:val="18"/>
+                          <w:lang w:val="en-GB"/>
+                        </w:rPr>
+                        <w:t>name</w:t>
+                      </w:r>
+                      <w:r>
+                        <w:rPr>
+                          <w:rFonts w:ascii="Consolas" w:hAnsi="Consolas" w:cs="Consolas"/>
+                          <w:color w:val="000000"/>
+                          <w:sz w:val="18"/>
+                          <w:szCs w:val="18"/>
+                          <w:lang w:val="en-GB"/>
+                        </w:rPr>
+                        <w:t xml:space="preserve"> = </w:t>
+                      </w:r>
+                      <w:r>
+                        <w:rPr>
+                          <w:rFonts w:ascii="Consolas" w:hAnsi="Consolas" w:cs="Consolas"/>
+                          <w:b/>
+                          <w:bCs/>
+                          <w:color w:val="7F0055"/>
+                          <w:sz w:val="18"/>
+                          <w:szCs w:val="18"/>
+                          <w:lang w:val="en-GB"/>
+                        </w:rPr>
+                        <w:t>new</w:t>
+                      </w:r>
+                      <w:r>
+                        <w:rPr>
+                          <w:rFonts w:ascii="Consolas" w:hAnsi="Consolas" w:cs="Consolas"/>
+                          <w:color w:val="000000"/>
+                          <w:sz w:val="18"/>
+                          <w:szCs w:val="18"/>
+                          <w:lang w:val="en-GB"/>
+                        </w:rPr>
+                        <w:t xml:space="preserve"> JLabel(</w:t>
+                      </w:r>
+                      <w:r>
+                        <w:rPr>
+                          <w:rFonts w:ascii="Consolas" w:hAnsi="Consolas" w:cs="Consolas"/>
+                          <w:color w:val="2A00FF"/>
+                          <w:sz w:val="18"/>
+                          <w:szCs w:val="18"/>
+                          <w:lang w:val="en-GB"/>
+                        </w:rPr>
+                        <w:t>"Max bear population"</w:t>
+                      </w:r>
+                      <w:r>
+                        <w:rPr>
+                          <w:rFonts w:ascii="Consolas" w:hAnsi="Consolas" w:cs="Consolas"/>
+                          <w:color w:val="000000"/>
+                          <w:sz w:val="18"/>
+                          <w:szCs w:val="18"/>
+                          <w:lang w:val="en-GB"/>
+                        </w:rPr>
+                        <w:t>);</w:t>
+                      </w:r>
+                    </w:p>
+                    <w:p>
+                      <w:pPr>
+                        <w:autoSpaceDE w:val="0"/>
+                        <w:autoSpaceDN w:val="0"/>
+                        <w:adjustRightInd w:val="0"/>
+                        <w:spacing w:after="0" w:line="240" w:lineRule="auto"/>
+                        <w:rPr>
+                          <w:rFonts w:ascii="Consolas" w:hAnsi="Consolas" w:cs="Consolas"/>
+                          <w:sz w:val="18"/>
+                          <w:szCs w:val="18"/>
+                          <w:lang w:val="en-GB"/>
+                        </w:rPr>
+                      </w:pPr>
+                      <w:r>
+                        <w:rPr>
+                          <w:rFonts w:ascii="Consolas" w:hAnsi="Consolas" w:cs="Consolas"/>
+                          <w:color w:val="6A3E3E"/>
+                          <w:sz w:val="18"/>
+                          <w:szCs w:val="18"/>
+                          <w:lang w:val="en-GB"/>
+                        </w:rPr>
+                        <w:t>row</w:t>
+                      </w:r>
+                      <w:r>
+                        <w:rPr>
+                          <w:rFonts w:ascii="Consolas" w:hAnsi="Consolas" w:cs="Consolas"/>
+                          <w:color w:val="000000"/>
+                          <w:sz w:val="18"/>
+                          <w:szCs w:val="18"/>
+                          <w:lang w:val="en-GB"/>
+                        </w:rPr>
+                        <w:t>.add(</w:t>
+                      </w:r>
+                      <w:r>
+                        <w:rPr>
+                          <w:rFonts w:ascii="Consolas" w:hAnsi="Consolas" w:cs="Consolas"/>
+                          <w:color w:val="6A3E3E"/>
+                          <w:sz w:val="18"/>
+                          <w:szCs w:val="18"/>
+                          <w:lang w:val="en-GB"/>
+                        </w:rPr>
+                        <w:t>name</w:t>
+                      </w:r>
+                      <w:r>
+                        <w:rPr>
+                          <w:rFonts w:ascii="Consolas" w:hAnsi="Consolas" w:cs="Consolas"/>
+                          <w:color w:val="000000"/>
+                          <w:sz w:val="18"/>
+                          <w:szCs w:val="18"/>
+                          <w:lang w:val="en-GB"/>
+                        </w:rPr>
+                        <w:t>);</w:t>
+                      </w:r>
+                    </w:p>
+                    <w:p>
+                      <w:pPr>
+                        <w:autoSpaceDE w:val="0"/>
+                        <w:autoSpaceDN w:val="0"/>
+                        <w:adjustRightInd w:val="0"/>
+                        <w:spacing w:after="0" w:line="240" w:lineRule="auto"/>
+                        <w:rPr>
+                          <w:rFonts w:ascii="Consolas" w:hAnsi="Consolas" w:cs="Consolas"/>
+                          <w:sz w:val="18"/>
+                          <w:szCs w:val="18"/>
+                          <w:lang w:val="en-GB"/>
+                        </w:rPr>
+                      </w:pPr>
+                      <w:r>
+                        <w:rPr>
+                          <w:rFonts w:ascii="Consolas" w:hAnsi="Consolas" w:cs="Consolas"/>
+                          <w:color w:val="6A3E3E"/>
+                          <w:sz w:val="18"/>
+                          <w:szCs w:val="18"/>
+                          <w:lang w:val="en-GB"/>
+                        </w:rPr>
+                        <w:t>combine</w:t>
+                      </w:r>
+                      <w:r>
+                        <w:rPr>
+                          <w:rFonts w:ascii="Consolas" w:hAnsi="Consolas" w:cs="Consolas"/>
+                          <w:color w:val="000000"/>
+                          <w:sz w:val="18"/>
+                          <w:szCs w:val="18"/>
+                          <w:lang w:val="en-GB"/>
+                        </w:rPr>
+                        <w:t xml:space="preserve"> = </w:t>
+                      </w:r>
+                      <w:r>
+                        <w:rPr>
+                          <w:rFonts w:ascii="Consolas" w:hAnsi="Consolas" w:cs="Consolas"/>
+                          <w:b/>
+                          <w:bCs/>
+                          <w:color w:val="7F0055"/>
+                          <w:sz w:val="18"/>
+                          <w:szCs w:val="18"/>
+                          <w:lang w:val="en-GB"/>
+                        </w:rPr>
+                        <w:t>new</w:t>
+                      </w:r>
+                      <w:r>
+                        <w:rPr>
+                          <w:rFonts w:ascii="Consolas" w:hAnsi="Consolas" w:cs="Consolas"/>
+                          <w:color w:val="000000"/>
+                          <w:sz w:val="18"/>
+                          <w:szCs w:val="18"/>
+                          <w:lang w:val="en-GB"/>
+                        </w:rPr>
+                        <w:t xml:space="preserve"> JPanel();</w:t>
+                      </w:r>
+                    </w:p>
+                    <w:p>
+                      <w:pPr>
+                        <w:autoSpaceDE w:val="0"/>
+                        <w:autoSpaceDN w:val="0"/>
+                        <w:adjustRightInd w:val="0"/>
+                        <w:spacing w:after="0" w:line="240" w:lineRule="auto"/>
+                        <w:rPr>
+                          <w:rFonts w:ascii="Consolas" w:hAnsi="Consolas" w:cs="Consolas"/>
+                          <w:sz w:val="18"/>
+                          <w:szCs w:val="18"/>
+                          <w:lang w:val="en-GB"/>
+                        </w:rPr>
+                      </w:pPr>
+                      <w:r>
+                        <w:rPr>
+                          <w:rFonts w:ascii="Consolas" w:hAnsi="Consolas" w:cs="Consolas"/>
+                          <w:color w:val="6A3E3E"/>
+                          <w:sz w:val="18"/>
+                          <w:szCs w:val="18"/>
+                          <w:lang w:val="en-GB"/>
+                        </w:rPr>
+                        <w:t>text</w:t>
+                      </w:r>
+                      <w:r>
+                        <w:rPr>
+                          <w:rFonts w:ascii="Consolas" w:hAnsi="Consolas" w:cs="Consolas"/>
+                          <w:color w:val="000000"/>
+                          <w:sz w:val="18"/>
+                          <w:szCs w:val="18"/>
+                          <w:lang w:val="en-GB"/>
+                        </w:rPr>
+                        <w:t xml:space="preserve"> = </w:t>
+                      </w:r>
+                      <w:r>
+                        <w:rPr>
+                          <w:rFonts w:ascii="Consolas" w:hAnsi="Consolas" w:cs="Consolas"/>
+                          <w:b/>
+                          <w:bCs/>
+                          <w:color w:val="7F0055"/>
+                          <w:sz w:val="18"/>
+                          <w:szCs w:val="18"/>
+                          <w:lang w:val="en-GB"/>
+                        </w:rPr>
+                        <w:t>new</w:t>
+                      </w:r>
+                      <w:r>
+                        <w:rPr>
+                          <w:rFonts w:ascii="Consolas" w:hAnsi="Consolas" w:cs="Consolas"/>
+                          <w:color w:val="000000"/>
+                          <w:sz w:val="18"/>
+                          <w:szCs w:val="18"/>
+                          <w:lang w:val="en-GB"/>
+                        </w:rPr>
+                        <w:t xml:space="preserve"> JLabel();</w:t>
+                      </w:r>
+                    </w:p>
+                    <w:p>
+                      <w:pPr>
+                        <w:autoSpaceDE w:val="0"/>
+                        <w:autoSpaceDN w:val="0"/>
+                        <w:adjustRightInd w:val="0"/>
+                        <w:spacing w:after="0" w:line="240" w:lineRule="auto"/>
+                        <w:rPr>
+                          <w:rFonts w:ascii="Consolas" w:hAnsi="Consolas" w:cs="Consolas"/>
+                          <w:sz w:val="18"/>
+                          <w:szCs w:val="18"/>
+                          <w:lang w:val="en-GB"/>
+                        </w:rPr>
+                      </w:pPr>
+                      <w:r>
+                        <w:rPr>
+                          <w:rFonts w:ascii="Consolas" w:hAnsi="Consolas" w:cs="Consolas"/>
+                          <w:color w:val="6A3E3E"/>
+                          <w:sz w:val="18"/>
+                          <w:szCs w:val="18"/>
+                          <w:lang w:val="en-GB"/>
+                        </w:rPr>
+                        <w:t>text</w:t>
+                      </w:r>
+                      <w:r>
+                        <w:rPr>
+                          <w:rFonts w:ascii="Consolas" w:hAnsi="Consolas" w:cs="Consolas"/>
+                          <w:color w:val="000000"/>
+                          <w:sz w:val="18"/>
+                          <w:szCs w:val="18"/>
+                          <w:lang w:val="en-GB"/>
+                        </w:rPr>
+                        <w:t>.setText(String.</w:t>
+                      </w:r>
+                      <w:r>
+                        <w:rPr>
+                          <w:rFonts w:ascii="Consolas" w:hAnsi="Consolas" w:cs="Consolas"/>
+                          <w:i/>
+                          <w:iCs/>
+                          <w:color w:val="000000"/>
+                          <w:sz w:val="18"/>
+                          <w:szCs w:val="18"/>
+                          <w:lang w:val="en-GB"/>
+                        </w:rPr>
+                        <w:t>valueOf</w:t>
+                      </w:r>
+                      <w:r>
+                        <w:rPr>
+                          <w:rFonts w:ascii="Consolas" w:hAnsi="Consolas" w:cs="Consolas"/>
+                          <w:color w:val="000000"/>
+                          <w:sz w:val="18"/>
+                          <w:szCs w:val="18"/>
+                          <w:lang w:val="en-GB"/>
+                        </w:rPr>
+                        <w:t>(Hunter.</w:t>
+                      </w:r>
+                      <w:r>
+                        <w:rPr>
+                          <w:rFonts w:ascii="Consolas" w:hAnsi="Consolas" w:cs="Consolas"/>
+                          <w:i/>
+                          <w:iCs/>
+                          <w:color w:val="0000C0"/>
+                          <w:sz w:val="18"/>
+                          <w:szCs w:val="18"/>
+                          <w:lang w:val="en-GB"/>
+                        </w:rPr>
+                        <w:t>bear_max_population</w:t>
+                      </w:r>
+                      <w:r>
+                        <w:rPr>
+                          <w:rFonts w:ascii="Consolas" w:hAnsi="Consolas" w:cs="Consolas"/>
+                          <w:color w:val="000000"/>
+                          <w:sz w:val="18"/>
+                          <w:szCs w:val="18"/>
+                          <w:lang w:val="en-GB"/>
+                        </w:rPr>
+                        <w:t>));</w:t>
+                      </w:r>
+                    </w:p>
+                    <w:p>
+                      <w:pPr>
+                        <w:autoSpaceDE w:val="0"/>
+                        <w:autoSpaceDN w:val="0"/>
+                        <w:adjustRightInd w:val="0"/>
+                        <w:spacing w:after="0" w:line="240" w:lineRule="auto"/>
+                        <w:rPr>
+                          <w:rFonts w:ascii="Consolas" w:hAnsi="Consolas" w:cs="Consolas"/>
+                          <w:sz w:val="18"/>
+                          <w:szCs w:val="18"/>
+                          <w:lang w:val="en-GB"/>
+                        </w:rPr>
+                      </w:pPr>
+                      <w:r>
+                        <w:rPr>
+                          <w:rFonts w:ascii="Consolas" w:hAnsi="Consolas" w:cs="Consolas"/>
+                          <w:color w:val="6A3E3E"/>
+                          <w:sz w:val="18"/>
+                          <w:szCs w:val="18"/>
+                          <w:lang w:val="en-GB"/>
+                        </w:rPr>
+                        <w:t>combine</w:t>
+                      </w:r>
+                      <w:r>
+                        <w:rPr>
+                          <w:rFonts w:ascii="Consolas" w:hAnsi="Consolas" w:cs="Consolas"/>
+                          <w:color w:val="000000"/>
+                          <w:sz w:val="18"/>
+                          <w:szCs w:val="18"/>
+                          <w:lang w:val="en-GB"/>
+                        </w:rPr>
+                        <w:t>.add(</w:t>
+                      </w:r>
+                      <w:r>
+                        <w:rPr>
+                          <w:rFonts w:ascii="Consolas" w:hAnsi="Consolas" w:cs="Consolas"/>
+                          <w:color w:val="6A3E3E"/>
+                          <w:sz w:val="18"/>
+                          <w:szCs w:val="18"/>
+                          <w:lang w:val="en-GB"/>
+                        </w:rPr>
+                        <w:t>text</w:t>
+                      </w:r>
+                      <w:r>
+                        <w:rPr>
+                          <w:rFonts w:ascii="Consolas" w:hAnsi="Consolas" w:cs="Consolas"/>
+                          <w:color w:val="000000"/>
+                          <w:sz w:val="18"/>
+                          <w:szCs w:val="18"/>
+                          <w:lang w:val="en-GB"/>
+                        </w:rPr>
+                        <w:t>);</w:t>
+                      </w:r>
+                    </w:p>
+                    <w:p>
+                      <w:pPr>
+                        <w:autoSpaceDE w:val="0"/>
+                        <w:autoSpaceDN w:val="0"/>
+                        <w:adjustRightInd w:val="0"/>
+                        <w:spacing w:after="0" w:line="240" w:lineRule="auto"/>
+                        <w:rPr>
+                          <w:rFonts w:ascii="Consolas" w:hAnsi="Consolas" w:cs="Consolas"/>
+                          <w:sz w:val="18"/>
+                          <w:szCs w:val="18"/>
+                          <w:lang w:val="en-GB"/>
+                        </w:rPr>
+                      </w:pPr>
+                      <w:r>
+                        <w:rPr>
+                          <w:rFonts w:ascii="Consolas" w:hAnsi="Consolas" w:cs="Consolas"/>
+                          <w:color w:val="6A3E3E"/>
+                          <w:sz w:val="18"/>
+                          <w:szCs w:val="18"/>
+                          <w:lang w:val="en-GB"/>
+                        </w:rPr>
+                        <w:t>slider</w:t>
+                      </w:r>
+                      <w:r>
+                        <w:rPr>
+                          <w:rFonts w:ascii="Consolas" w:hAnsi="Consolas" w:cs="Consolas"/>
+                          <w:color w:val="000000"/>
+                          <w:sz w:val="18"/>
+                          <w:szCs w:val="18"/>
+                          <w:lang w:val="en-GB"/>
+                        </w:rPr>
+                        <w:t xml:space="preserve"> = </w:t>
+                      </w:r>
+                      <w:r>
+                        <w:rPr>
+                          <w:rFonts w:ascii="Consolas" w:hAnsi="Consolas" w:cs="Consolas"/>
+                          <w:b/>
+                          <w:bCs/>
+                          <w:color w:val="7F0055"/>
+                          <w:sz w:val="18"/>
+                          <w:szCs w:val="18"/>
+                          <w:lang w:val="en-GB"/>
+                        </w:rPr>
+                        <w:t>new</w:t>
+                      </w:r>
+                      <w:r>
+                        <w:rPr>
+                          <w:rFonts w:ascii="Consolas" w:hAnsi="Consolas" w:cs="Consolas"/>
+                          <w:color w:val="000000"/>
+                          <w:sz w:val="18"/>
+                          <w:szCs w:val="18"/>
+                          <w:lang w:val="en-GB"/>
+                        </w:rPr>
+                        <w:t xml:space="preserve"> JSlider();</w:t>
+                      </w:r>
+                    </w:p>
+                    <w:p>
+                      <w:pPr>
+                        <w:autoSpaceDE w:val="0"/>
+                        <w:autoSpaceDN w:val="0"/>
+                        <w:adjustRightInd w:val="0"/>
+                        <w:spacing w:after="0" w:line="240" w:lineRule="auto"/>
+                        <w:rPr>
+                          <w:rFonts w:ascii="Consolas" w:hAnsi="Consolas" w:cs="Consolas"/>
+                          <w:sz w:val="18"/>
+                          <w:szCs w:val="18"/>
+                          <w:lang w:val="en-GB"/>
+                        </w:rPr>
+                      </w:pPr>
+                      <w:r>
+                        <w:rPr>
+                          <w:rFonts w:ascii="Consolas" w:hAnsi="Consolas" w:cs="Consolas"/>
+                          <w:color w:val="6A3E3E"/>
+                          <w:sz w:val="18"/>
+                          <w:szCs w:val="18"/>
+                          <w:lang w:val="en-GB"/>
+                        </w:rPr>
+                        <w:t>slider</w:t>
+                      </w:r>
+                      <w:r>
+                        <w:rPr>
+                          <w:rFonts w:ascii="Consolas" w:hAnsi="Consolas" w:cs="Consolas"/>
+                          <w:color w:val="000000"/>
+                          <w:sz w:val="18"/>
+                          <w:szCs w:val="18"/>
+                          <w:lang w:val="en-GB"/>
+                        </w:rPr>
+                        <w:t>.setMaximum(5000);</w:t>
+                      </w:r>
+                    </w:p>
+                    <w:p>
+                      <w:pPr>
+                        <w:autoSpaceDE w:val="0"/>
+                        <w:autoSpaceDN w:val="0"/>
+                        <w:adjustRightInd w:val="0"/>
+                        <w:spacing w:after="0" w:line="240" w:lineRule="auto"/>
+                        <w:rPr>
+                          <w:rFonts w:ascii="Consolas" w:hAnsi="Consolas" w:cs="Consolas"/>
+                          <w:sz w:val="18"/>
+                          <w:szCs w:val="18"/>
+                          <w:lang w:val="en-GB"/>
+                        </w:rPr>
+                      </w:pPr>
+                      <w:r>
+                        <w:rPr>
+                          <w:rFonts w:ascii="Consolas" w:hAnsi="Consolas" w:cs="Consolas"/>
+                          <w:color w:val="6A3E3E"/>
+                          <w:sz w:val="18"/>
+                          <w:szCs w:val="18"/>
+                          <w:lang w:val="en-GB"/>
+                        </w:rPr>
+                        <w:t>slider</w:t>
+                      </w:r>
+                      <w:r>
+                        <w:rPr>
+                          <w:rFonts w:ascii="Consolas" w:hAnsi="Consolas" w:cs="Consolas"/>
+                          <w:color w:val="000000"/>
+                          <w:sz w:val="18"/>
+                          <w:szCs w:val="18"/>
+                          <w:lang w:val="en-GB"/>
+                        </w:rPr>
+                        <w:t>.setMinimum(0);</w:t>
+                      </w:r>
+                    </w:p>
+                    <w:p>
+                      <w:pPr>
+                        <w:autoSpaceDE w:val="0"/>
+                        <w:autoSpaceDN w:val="0"/>
+                        <w:adjustRightInd w:val="0"/>
+                        <w:spacing w:after="0" w:line="240" w:lineRule="auto"/>
+                        <w:rPr>
+                          <w:rFonts w:ascii="Consolas" w:hAnsi="Consolas" w:cs="Consolas"/>
+                          <w:sz w:val="18"/>
+                          <w:szCs w:val="18"/>
+                          <w:lang w:val="en-GB"/>
+                        </w:rPr>
+                      </w:pPr>
+                      <w:r>
+                        <w:rPr>
+                          <w:rFonts w:ascii="Consolas" w:hAnsi="Consolas" w:cs="Consolas"/>
+                          <w:color w:val="6A3E3E"/>
+                          <w:sz w:val="18"/>
+                          <w:szCs w:val="18"/>
+                          <w:lang w:val="en-GB"/>
+                        </w:rPr>
+                        <w:t>slider</w:t>
+                      </w:r>
+                      <w:r>
+                        <w:rPr>
+                          <w:rFonts w:ascii="Consolas" w:hAnsi="Consolas" w:cs="Consolas"/>
+                          <w:color w:val="000000"/>
+                          <w:sz w:val="18"/>
+                          <w:szCs w:val="18"/>
+                          <w:lang w:val="en-GB"/>
+                        </w:rPr>
+                        <w:t>.setValue(Hunter.</w:t>
+                      </w:r>
+                      <w:r>
+                        <w:rPr>
+                          <w:rFonts w:ascii="Consolas" w:hAnsi="Consolas" w:cs="Consolas"/>
+                          <w:i/>
+                          <w:iCs/>
+                          <w:color w:val="0000C0"/>
+                          <w:sz w:val="18"/>
+                          <w:szCs w:val="18"/>
+                          <w:lang w:val="en-GB"/>
+                        </w:rPr>
+                        <w:t>bear_max_population</w:t>
+                      </w:r>
+                      <w:r>
+                        <w:rPr>
+                          <w:rFonts w:ascii="Consolas" w:hAnsi="Consolas" w:cs="Consolas"/>
+                          <w:color w:val="000000"/>
+                          <w:sz w:val="18"/>
+                          <w:szCs w:val="18"/>
+                          <w:lang w:val="en-GB"/>
+                        </w:rPr>
+                        <w:t>);</w:t>
+                      </w:r>
+                    </w:p>
+                    <w:p>
+                      <w:pPr>
+                        <w:autoSpaceDE w:val="0"/>
+                        <w:autoSpaceDN w:val="0"/>
+                        <w:adjustRightInd w:val="0"/>
+                        <w:spacing w:after="0" w:line="240" w:lineRule="auto"/>
+                        <w:rPr>
+                          <w:rFonts w:ascii="Consolas" w:hAnsi="Consolas" w:cs="Consolas"/>
+                          <w:sz w:val="18"/>
+                          <w:szCs w:val="18"/>
+                          <w:lang w:val="en-GB"/>
+                        </w:rPr>
+                      </w:pPr>
+                      <w:r>
+                        <w:rPr>
+                          <w:rFonts w:ascii="Consolas" w:hAnsi="Consolas" w:cs="Consolas"/>
+                          <w:color w:val="6A3E3E"/>
+                          <w:sz w:val="18"/>
+                          <w:szCs w:val="18"/>
+                          <w:lang w:val="en-GB"/>
+                        </w:rPr>
+                        <w:t>slider</w:t>
+                      </w:r>
+                      <w:r>
+                        <w:rPr>
+                          <w:rFonts w:ascii="Consolas" w:hAnsi="Consolas" w:cs="Consolas"/>
+                          <w:color w:val="000000"/>
+                          <w:sz w:val="18"/>
+                          <w:szCs w:val="18"/>
+                          <w:lang w:val="en-GB"/>
+                        </w:rPr>
+                        <w:t>.addChangeListener(</w:t>
+                      </w:r>
+                      <w:r>
+                        <w:rPr>
+                          <w:rFonts w:ascii="Consolas" w:hAnsi="Consolas" w:cs="Consolas"/>
+                          <w:color w:val="0000C0"/>
+                          <w:sz w:val="18"/>
+                          <w:szCs w:val="18"/>
+                          <w:lang w:val="en-GB"/>
+                        </w:rPr>
+                        <w:t>listener</w:t>
+                      </w:r>
+                      <w:r>
+                        <w:rPr>
+                          <w:rFonts w:ascii="Consolas" w:hAnsi="Consolas" w:cs="Consolas"/>
+                          <w:color w:val="000000"/>
+                          <w:sz w:val="18"/>
+                          <w:szCs w:val="18"/>
+                          <w:lang w:val="en-GB"/>
+                        </w:rPr>
+                        <w:t>.</w:t>
+                      </w:r>
+                      <w:r>
+                        <w:rPr>
+                          <w:rFonts w:ascii="Consolas" w:hAnsi="Consolas" w:cs="Consolas"/>
+                          <w:b/>
+                          <w:bCs/>
+                          <w:color w:val="7F0055"/>
+                          <w:sz w:val="18"/>
+                          <w:szCs w:val="18"/>
+                          <w:lang w:val="en-GB"/>
+                        </w:rPr>
+                        <w:t>new</w:t>
+                      </w:r>
+                      <w:r>
+                        <w:rPr>
+                          <w:rFonts w:ascii="Consolas" w:hAnsi="Consolas" w:cs="Consolas"/>
+                          <w:color w:val="000000"/>
+                          <w:sz w:val="18"/>
+                          <w:szCs w:val="18"/>
+                          <w:lang w:val="en-GB"/>
+                        </w:rPr>
+                        <w:t xml:space="preserve"> HunterBear(</w:t>
+                      </w:r>
+                      <w:r>
+                        <w:rPr>
+                          <w:rFonts w:ascii="Consolas" w:hAnsi="Consolas" w:cs="Consolas"/>
+                          <w:color w:val="6A3E3E"/>
+                          <w:sz w:val="18"/>
+                          <w:szCs w:val="18"/>
+                          <w:lang w:val="en-GB"/>
+                        </w:rPr>
+                        <w:t>text</w:t>
+                      </w:r>
+                      <w:r>
+                        <w:rPr>
+                          <w:rFonts w:ascii="Consolas" w:hAnsi="Consolas" w:cs="Consolas"/>
+                          <w:color w:val="000000"/>
+                          <w:sz w:val="18"/>
+                          <w:szCs w:val="18"/>
+                          <w:lang w:val="en-GB"/>
+                        </w:rPr>
+                        <w:t>));</w:t>
+                      </w:r>
+                    </w:p>
+                    <w:p>
+                      <w:pPr>
+                        <w:autoSpaceDE w:val="0"/>
+                        <w:autoSpaceDN w:val="0"/>
+                        <w:adjustRightInd w:val="0"/>
+                        <w:spacing w:after="0" w:line="240" w:lineRule="auto"/>
+                        <w:rPr>
+                          <w:rFonts w:ascii="Consolas" w:hAnsi="Consolas" w:cs="Consolas"/>
+                          <w:sz w:val="18"/>
+                          <w:szCs w:val="18"/>
+                          <w:lang w:val="en-GB"/>
+                        </w:rPr>
+                      </w:pPr>
+                      <w:r>
+                        <w:rPr>
+                          <w:rFonts w:ascii="Consolas" w:hAnsi="Consolas" w:cs="Consolas"/>
+                          <w:color w:val="6A3E3E"/>
+                          <w:sz w:val="18"/>
+                          <w:szCs w:val="18"/>
+                          <w:lang w:val="en-GB"/>
+                        </w:rPr>
+                        <w:t>combine</w:t>
+                      </w:r>
+                      <w:r>
+                        <w:rPr>
+                          <w:rFonts w:ascii="Consolas" w:hAnsi="Consolas" w:cs="Consolas"/>
+                          <w:color w:val="000000"/>
+                          <w:sz w:val="18"/>
+                          <w:szCs w:val="18"/>
+                          <w:lang w:val="en-GB"/>
+                        </w:rPr>
+                        <w:t>.add(</w:t>
+                      </w:r>
+                      <w:r>
+                        <w:rPr>
+                          <w:rFonts w:ascii="Consolas" w:hAnsi="Consolas" w:cs="Consolas"/>
+                          <w:color w:val="6A3E3E"/>
+                          <w:sz w:val="18"/>
+                          <w:szCs w:val="18"/>
+                          <w:lang w:val="en-GB"/>
+                        </w:rPr>
+                        <w:t>slider</w:t>
+                      </w:r>
+                      <w:r>
+                        <w:rPr>
+                          <w:rFonts w:ascii="Consolas" w:hAnsi="Consolas" w:cs="Consolas"/>
+                          <w:color w:val="000000"/>
+                          <w:sz w:val="18"/>
+                          <w:szCs w:val="18"/>
+                          <w:lang w:val="en-GB"/>
+                        </w:rPr>
+                        <w:t>);</w:t>
+                      </w:r>
+                    </w:p>
+                    <w:p>
+                      <w:pPr>
+                        <w:autoSpaceDE w:val="0"/>
+                        <w:autoSpaceDN w:val="0"/>
+                        <w:adjustRightInd w:val="0"/>
+                        <w:spacing w:after="0" w:line="240" w:lineRule="auto"/>
+                        <w:rPr>
+                          <w:rFonts w:ascii="Consolas" w:hAnsi="Consolas" w:cs="Consolas"/>
+                          <w:sz w:val="18"/>
+                          <w:szCs w:val="18"/>
+                          <w:lang w:val="en-GB"/>
+                        </w:rPr>
+                      </w:pPr>
+                      <w:r>
+                        <w:rPr>
+                          <w:rFonts w:ascii="Consolas" w:hAnsi="Consolas" w:cs="Consolas"/>
+                          <w:color w:val="6A3E3E"/>
+                          <w:sz w:val="18"/>
+                          <w:szCs w:val="18"/>
+                          <w:lang w:val="en-GB"/>
+                        </w:rPr>
+                        <w:t>row</w:t>
+                      </w:r>
+                      <w:r>
+                        <w:rPr>
+                          <w:rFonts w:ascii="Consolas" w:hAnsi="Consolas" w:cs="Consolas"/>
+                          <w:color w:val="000000"/>
+                          <w:sz w:val="18"/>
+                          <w:szCs w:val="18"/>
+                          <w:lang w:val="en-GB"/>
+                        </w:rPr>
+                        <w:t>.add(</w:t>
+                      </w:r>
+                      <w:r>
+                        <w:rPr>
+                          <w:rFonts w:ascii="Consolas" w:hAnsi="Consolas" w:cs="Consolas"/>
+                          <w:color w:val="6A3E3E"/>
+                          <w:sz w:val="18"/>
+                          <w:szCs w:val="18"/>
+                          <w:lang w:val="en-GB"/>
+                        </w:rPr>
+                        <w:t>combine</w:t>
+                      </w:r>
+                      <w:r>
+                        <w:rPr>
+                          <w:rFonts w:ascii="Consolas" w:hAnsi="Consolas" w:cs="Consolas"/>
+                          <w:color w:val="000000"/>
+                          <w:sz w:val="18"/>
+                          <w:szCs w:val="18"/>
+                          <w:lang w:val="en-GB"/>
+                        </w:rPr>
+                        <w:t>);</w:t>
+                      </w:r>
+                    </w:p>
+                    <w:p>
+                      <w:pPr>
+                        <w:rPr>
+                          <w:sz w:val="18"/>
+                          <w:szCs w:val="18"/>
+                          <w:lang w:val="en-GB"/>
+                        </w:rPr>
+                      </w:pPr>
+                      <w:r>
+                        <w:rPr>
+                          <w:rFonts w:ascii="Consolas" w:hAnsi="Consolas" w:cs="Consolas"/>
+                          <w:color w:val="6A3E3E"/>
+                          <w:sz w:val="18"/>
+                          <w:szCs w:val="18"/>
+                          <w:lang w:val="en-GB"/>
+                        </w:rPr>
+                        <w:t>sliders</w:t>
+                      </w:r>
+                      <w:r>
+                        <w:rPr>
+                          <w:rFonts w:ascii="Consolas" w:hAnsi="Consolas" w:cs="Consolas"/>
+                          <w:color w:val="000000"/>
+                          <w:sz w:val="18"/>
+                          <w:szCs w:val="18"/>
+                          <w:lang w:val="en-GB"/>
+                        </w:rPr>
+                        <w:t>.add(</w:t>
+                      </w:r>
+                      <w:r>
+                        <w:rPr>
+                          <w:rFonts w:ascii="Consolas" w:hAnsi="Consolas" w:cs="Consolas"/>
+                          <w:color w:val="6A3E3E"/>
+                          <w:sz w:val="18"/>
+                          <w:szCs w:val="18"/>
+                          <w:lang w:val="en-GB"/>
+                        </w:rPr>
+                        <w:t>row</w:t>
+                      </w:r>
+                      <w:r>
+                        <w:rPr>
+                          <w:rFonts w:ascii="Consolas" w:hAnsi="Consolas" w:cs="Consolas"/>
+                          <w:color w:val="000000"/>
+                          <w:sz w:val="18"/>
+                          <w:szCs w:val="18"/>
+                          <w:lang w:val="en-GB"/>
+                        </w:rPr>
+                        <w:t>);</w:t>
+                      </w:r>
+                    </w:p>
+                  </w:txbxContent>
+                </v:textbox>
+                <w10:anchorlock/>
+              </v:shape>
+            </w:pict>
+          </mc:Fallback>
+        </mc:AlternateContent>
+      </w:r>
     </w:p>
     <w:p>
       <w:pPr>
@@ -13594,84 +15514,43 @@
       </w:pPr>
     </w:p>
     <w:p>
-      <w:pPr>
-        <w:pStyle w:val="NoSpacing"/>
-      </w:pPr>
-    </w:p>
-    <w:p>
-      <w:pPr>
-        <w:pStyle w:val="NoSpacing"/>
-      </w:pPr>
-    </w:p>
-    <w:p>
-      <w:pPr>
-        <w:pStyle w:val="NoSpacing"/>
-      </w:pPr>
-    </w:p>
-    <w:p>
-      <w:pPr>
-        <w:pStyle w:val="NoSpacing"/>
-      </w:pPr>
-    </w:p>
-    <w:p>
-      <w:pPr>
-        <w:pStyle w:val="NoSpacing"/>
-        <w:rPr>
-          <w:rStyle w:val="Heading2Char"/>
-        </w:rPr>
-      </w:pPr>
+      <w:r>
+        <w:t xml:space="preserve">In </w:t>
+      </w:r>
+      <w:r>
+        <w:t xml:space="preserve">het parameterpaneel staan vijftien schuifbalken. Wanneer het uiterlijk van deze balken aangepast moet worden zal dat voor elke balk handmatig moeten. Hiervoor zou eigenlijk een klasse gemaakt moeten worden die al deze actors klassen met zijn variabelen in een lijst </w:t>
+      </w:r>
+      <w:r>
+        <w:t>zet en methodes heeft voor het aanmaken van een schuifbalk.</w:t>
+      </w:r>
+      <w:r>
+        <w:t xml:space="preserve"> Vervolgens zou er dan over deze lijst geïtereerd kunnen worden zodat</w:t>
+      </w:r>
+      <w:r>
+        <w:t xml:space="preserve"> de</w:t>
+      </w:r>
+      <w:r>
+        <w:t xml:space="preserve"> schuifbalken per onderdeel en bijbehorende klasse aangemaakt worden. </w:t>
+      </w:r>
+      <w:r>
+        <w:t xml:space="preserve">Op die manier hoeft er maar op één plek een wijzing gemaakt worden en kun je daarmee het uiterlijk van elke balk aanpassen. </w:t>
+      </w:r>
       <w:r>
         <w:br/>
       </w:r>
-      <w:r>
-        <w:br/>
-      </w:r>
-      <w:bookmarkStart w:id="29" w:name="_Toc410647555"/>
-      <w:r>
-        <w:rPr>
-          <w:rStyle w:val="Heading2Char"/>
-        </w:rPr>
-        <w:t>9.2 Simulatie parameters</w:t>
-      </w:r>
-      <w:bookmarkEnd w:id="29"/>
-    </w:p>
-    <w:p>
-      <w:pPr>
-        <w:pStyle w:val="NoSpacing"/>
-      </w:pPr>
-    </w:p>
-    <w:p>
-      <w:pPr>
-        <w:pStyle w:val="NoSpacing"/>
-      </w:pPr>
-    </w:p>
-    <w:p>
-      <w:pPr>
-        <w:pStyle w:val="NoSpacing"/>
-        <w:rPr>
-          <w:rFonts w:eastAsiaTheme="majorEastAsia"/>
-        </w:rPr>
-      </w:pPr>
-      <w:r>
-        <w:br/>
-      </w:r>
-      <w:r>
-        <w:br/>
-      </w:r>
     </w:p>
     <w:p>
       <w:pPr>
         <w:pStyle w:val="Heading1"/>
       </w:pPr>
-      <w:r>
-        <w:br w:type="page"/>
-      </w:r>
-      <w:bookmarkStart w:id="30" w:name="_Toc410647556"/>
+      <w:bookmarkStart w:id="29" w:name="_Toc410647556"/>
+      <w:bookmarkStart w:id="30" w:name="_GoBack"/>
+      <w:bookmarkEnd w:id="30"/>
       <w:r>
         <w:lastRenderedPageBreak/>
         <w:t>Literatuurlijst</w:t>
       </w:r>
-      <w:bookmarkEnd w:id="30"/>
+      <w:bookmarkEnd w:id="29"/>
     </w:p>
     <w:p/>
     <w:p>
@@ -14332,7 +16211,6 @@
         <w:docPartUnique/>
       </w:docPartObj>
     </w:sdtPr>
-    <w:sdtEndPr/>
     <w:sdtContent>
       <w:p>
         <w:pPr>
@@ -14352,7 +16230,7 @@
           <w:rPr>
             <w:noProof/>
           </w:rPr>
-          <w:t>21</w:t>
+          <w:t>27</w:t>
         </w:r>
         <w:r>
           <w:rPr>
@@ -16752,7 +18630,7 @@
 </file>
 
 <file path=customXml/itemProps2.xml><?xml version="1.0" encoding="utf-8"?>
-<ds:datastoreItem xmlns:ds="http://schemas.openxmlformats.org/officeDocument/2006/customXml" ds:itemID="{1AC11E77-0A71-4600-B37B-80E1818F331F}">
+<ds:datastoreItem xmlns:ds="http://schemas.openxmlformats.org/officeDocument/2006/customXml" ds:itemID="{4A362E2F-B411-4C22-9022-3E53230F407D}">
   <ds:schemaRefs>
     <ds:schemaRef ds:uri="http://schemas.openxmlformats.org/officeDocument/2006/bibliography"/>
   </ds:schemaRefs>

</xml_diff>